<commit_message>
[lab2.0] Add section in assignment about finding the saved image on host filesystem
</commit_message>
<xml_diff>
--- a/lab_2_0_statement/Pr_SoC_lab_2_0.docx
+++ b/lab_2_0_statement/Pr_SoC_lab_2_0.docx
@@ -744,27 +744,14 @@
       <w:r>
         <w:t xml:space="preserve">Figure </w:t>
       </w:r>
-      <w:r>
-        <w:fldChar w:fldCharType="begin"/>
-      </w:r>
-      <w:r>
-        <w:instrText xml:space="preserve"> SEQ Figure \* ARABIC </w:instrText>
-      </w:r>
-      <w:r>
-        <w:fldChar w:fldCharType="separate"/>
-      </w:r>
-      <w:r>
-        <w:rPr>
-          <w:noProof/>
-        </w:rPr>
-        <w:t>1</w:t>
-      </w:r>
-      <w:r>
-        <w:rPr>
-          <w:noProof/>
-        </w:rPr>
-        <w:fldChar w:fldCharType="end"/>
-      </w:r>
+      <w:fldSimple w:instr=" SEQ Figure \* ARABIC ">
+        <w:r>
+          <w:rPr>
+            <w:noProof/>
+          </w:rPr>
+          <w:t>1</w:t>
+        </w:r>
+      </w:fldSimple>
       <w:bookmarkEnd w:id="0"/>
       <w:r>
         <w:t>. FLIR Lepton</w:t>
@@ -935,15 +922,7 @@
               <w:cnfStyle w:val="000000000000" w:firstRow="0" w:lastRow="0" w:firstColumn="0" w:lastColumn="0" w:oddVBand="0" w:evenVBand="0" w:oddHBand="0" w:evenHBand="0" w:firstRowFirstColumn="0" w:firstRowLastColumn="0" w:lastRowFirstColumn="0" w:lastRowLastColumn="0"/>
             </w:pPr>
             <w:r>
-              <w:t>Video over SPI (</w:t>
-            </w:r>
-            <w:proofErr w:type="spellStart"/>
-            <w:r>
-              <w:t>VoSPI</w:t>
-            </w:r>
-            <w:proofErr w:type="spellEnd"/>
-            <w:r>
-              <w:t>)</w:t>
+              <w:t>Video over SPI (VoSPI)</w:t>
             </w:r>
           </w:p>
         </w:tc>
@@ -1002,27 +981,14 @@
       <w:r>
         <w:t xml:space="preserve">Table </w:t>
       </w:r>
-      <w:r>
-        <w:fldChar w:fldCharType="begin"/>
-      </w:r>
-      <w:r>
-        <w:instrText xml:space="preserve"> SEQ Table \* ARABIC </w:instrText>
-      </w:r>
-      <w:r>
-        <w:fldChar w:fldCharType="separate"/>
-      </w:r>
-      <w:r>
-        <w:rPr>
-          <w:noProof/>
-        </w:rPr>
-        <w:t>1</w:t>
-      </w:r>
-      <w:r>
-        <w:rPr>
-          <w:noProof/>
-        </w:rPr>
-        <w:fldChar w:fldCharType="end"/>
-      </w:r>
+      <w:fldSimple w:instr=" SEQ Table \* ARABIC ">
+        <w:r>
+          <w:rPr>
+            <w:noProof/>
+          </w:rPr>
+          <w:t>1</w:t>
+        </w:r>
+      </w:fldSimple>
       <w:bookmarkEnd w:id="1"/>
       <w:r>
         <w:t>. Lepton Specifications</w:t>
@@ -1122,11 +1088,9 @@
       <w:r>
         <w:t>course</w:t>
       </w:r>
-      <w:proofErr w:type="gramStart"/>
       <w:r>
         <w:t xml:space="preserve">? </w:t>
       </w:r>
-      <w:proofErr w:type="gramEnd"/>
       <w:r>
         <w:sym w:font="Wingdings" w:char="F04A"/>
       </w:r>
@@ -1380,27 +1344,14 @@
       <w:r>
         <w:t xml:space="preserve">Figure </w:t>
       </w:r>
-      <w:r>
-        <w:fldChar w:fldCharType="begin"/>
-      </w:r>
-      <w:r>
-        <w:instrText xml:space="preserve"> SEQ Figure \* ARABIC </w:instrText>
-      </w:r>
-      <w:r>
-        <w:fldChar w:fldCharType="separate"/>
-      </w:r>
-      <w:r>
-        <w:rPr>
-          <w:noProof/>
-        </w:rPr>
-        <w:t>2</w:t>
-      </w:r>
-      <w:r>
-        <w:rPr>
-          <w:noProof/>
-        </w:rPr>
-        <w:fldChar w:fldCharType="end"/>
-      </w:r>
+      <w:fldSimple w:instr=" SEQ Figure \* ARABIC ">
+        <w:r>
+          <w:rPr>
+            <w:noProof/>
+          </w:rPr>
+          <w:t>2</w:t>
+        </w:r>
+      </w:fldSimple>
       <w:bookmarkEnd w:id="2"/>
       <w:r>
         <w:t>. Lepton Acquisition System</w:t>
@@ -1450,15 +1401,7 @@
         <w:t>outputs</w:t>
       </w:r>
       <w:r>
-        <w:t xml:space="preserve"> data in the form of two 160-byte </w:t>
-      </w:r>
-      <w:proofErr w:type="spellStart"/>
-      <w:r>
-        <w:t>VoSPI</w:t>
-      </w:r>
-      <w:proofErr w:type="spellEnd"/>
-      <w:r>
-        <w:t xml:space="preserve"> packets: </w:t>
+        <w:t xml:space="preserve"> data in the form of two 160-byte VoSPI packets: </w:t>
       </w:r>
       <w:r>
         <w:rPr>
@@ -1605,14 +1548,12 @@
       <w:r>
         <w:t xml:space="preserve"> </w:t>
       </w:r>
-      <w:proofErr w:type="gramStart"/>
       <w:r>
         <w:rPr>
           <w:rStyle w:val="Emphasis"/>
         </w:rPr>
         <w:t>O(</w:t>
       </w:r>
-      <w:proofErr w:type="gramEnd"/>
       <w:r>
         <w:rPr>
           <w:rStyle w:val="Emphasis"/>
@@ -2630,27 +2571,14 @@
       <w:r>
         <w:t xml:space="preserve">Table </w:t>
       </w:r>
-      <w:r>
-        <w:fldChar w:fldCharType="begin"/>
-      </w:r>
-      <w:r>
-        <w:instrText xml:space="preserve"> SEQ Table \* ARABIC </w:instrText>
-      </w:r>
-      <w:r>
-        <w:fldChar w:fldCharType="separate"/>
-      </w:r>
-      <w:r>
-        <w:rPr>
-          <w:noProof/>
-        </w:rPr>
-        <w:t>2</w:t>
-      </w:r>
-      <w:r>
-        <w:rPr>
-          <w:noProof/>
-        </w:rPr>
-        <w:fldChar w:fldCharType="end"/>
-      </w:r>
+      <w:fldSimple w:instr=" SEQ Table \* ARABIC ">
+        <w:r>
+          <w:rPr>
+            <w:noProof/>
+          </w:rPr>
+          <w:t>2</w:t>
+        </w:r>
+      </w:fldSimple>
       <w:bookmarkEnd w:id="3"/>
       <w:r>
         <w:t>. Avalon-MM Slave Register Map</w:t>
@@ -2739,7 +2667,6 @@
             <w:pPr>
               <w:jc w:val="center"/>
             </w:pPr>
-            <w:proofErr w:type="gramStart"/>
             <w:r>
               <w:t>31</w:t>
             </w:r>
@@ -2749,7 +2676,6 @@
             <w:r>
               <w:t>..</w:t>
             </w:r>
-            <w:proofErr w:type="gramEnd"/>
             <w:r>
               <w:t xml:space="preserve"> </w:t>
             </w:r>
@@ -2834,27 +2760,14 @@
       <w:r>
         <w:t xml:space="preserve">Table </w:t>
       </w:r>
-      <w:r>
-        <w:fldChar w:fldCharType="begin"/>
-      </w:r>
-      <w:r>
-        <w:instrText xml:space="preserve"> SEQ Table \* ARABIC </w:instrText>
-      </w:r>
-      <w:r>
-        <w:fldChar w:fldCharType="separate"/>
-      </w:r>
-      <w:r>
-        <w:rPr>
-          <w:noProof/>
-        </w:rPr>
-        <w:t>3</w:t>
-      </w:r>
-      <w:r>
-        <w:rPr>
-          <w:noProof/>
-        </w:rPr>
-        <w:fldChar w:fldCharType="end"/>
-      </w:r>
+      <w:fldSimple w:instr=" SEQ Table \* ARABIC ">
+        <w:r>
+          <w:rPr>
+            <w:noProof/>
+          </w:rPr>
+          <w:t>3</w:t>
+        </w:r>
+      </w:fldSimple>
       <w:bookmarkEnd w:id="4"/>
       <w:r>
         <w:t>. COMMAND Register</w:t>
@@ -2960,13 +2873,8 @@
             <w:pPr>
               <w:jc w:val="center"/>
             </w:pPr>
-            <w:proofErr w:type="gramStart"/>
-            <w:r>
-              <w:t>31 ..</w:t>
-            </w:r>
-            <w:proofErr w:type="gramEnd"/>
-            <w:r>
-              <w:t xml:space="preserve"> 2</w:t>
+            <w:r>
+              <w:t>31 .. 2</w:t>
             </w:r>
           </w:p>
         </w:tc>
@@ -3075,27 +2983,14 @@
       <w:r>
         <w:t xml:space="preserve">Table </w:t>
       </w:r>
-      <w:r>
-        <w:fldChar w:fldCharType="begin"/>
-      </w:r>
-      <w:r>
-        <w:instrText xml:space="preserve"> SEQ Table \* ARABIC </w:instrText>
-      </w:r>
-      <w:r>
-        <w:fldChar w:fldCharType="separate"/>
-      </w:r>
-      <w:r>
-        <w:rPr>
-          <w:noProof/>
-        </w:rPr>
-        <w:t>4</w:t>
-      </w:r>
-      <w:r>
-        <w:rPr>
-          <w:noProof/>
-        </w:rPr>
-        <w:fldChar w:fldCharType="end"/>
-      </w:r>
+      <w:fldSimple w:instr=" SEQ Table \* ARABIC ">
+        <w:r>
+          <w:rPr>
+            <w:noProof/>
+          </w:rPr>
+          <w:t>4</w:t>
+        </w:r>
+      </w:fldSimple>
       <w:bookmarkEnd w:id="5"/>
       <w:r>
         <w:t>. STATUS Register</w:t>
@@ -3222,219 +3117,158 @@
       <w:r>
         <w:t xml:space="preserve"> in </w:t>
       </w:r>
-      <w:proofErr w:type="spellStart"/>
       <w:r>
         <w:rPr>
           <w:rFonts w:ascii="Courier New" w:hAnsi="Courier New" w:cs="Courier New"/>
           <w:sz w:val="18"/>
         </w:rPr>
-        <w:t>hw</w:t>
-      </w:r>
-      <w:proofErr w:type="spellEnd"/>
+        <w:t>hw/hdl/lepton/hdl/</w:t>
+      </w:r>
       <w:r>
         <w:rPr>
           <w:rFonts w:ascii="Courier New" w:hAnsi="Courier New" w:cs="Courier New"/>
           <w:sz w:val="18"/>
         </w:rPr>
-        <w:t>/</w:t>
-      </w:r>
-      <w:proofErr w:type="spellStart"/>
+        <w:t>lepton_stats</w:t>
+      </w:r>
       <w:r>
         <w:rPr>
           <w:rFonts w:ascii="Courier New" w:hAnsi="Courier New" w:cs="Courier New"/>
           <w:sz w:val="18"/>
         </w:rPr>
-        <w:t>hdl</w:t>
-      </w:r>
-      <w:proofErr w:type="spellEnd"/>
+        <w:t>.vhd</w:t>
+      </w:r>
+      <w:r>
+        <w:t>.</w:t>
+      </w:r>
+      <w:r>
+        <w:t xml:space="preserve"> </w:t>
+      </w:r>
+    </w:p>
+    <w:p>
+      <w:r>
+        <w:fldChar w:fldCharType="begin"/>
+      </w:r>
+      <w:r>
+        <w:instrText xml:space="preserve"> REF _Ref446508821 \h </w:instrText>
+      </w:r>
+      <w:r>
+        <w:fldChar w:fldCharType="separate"/>
+      </w:r>
+      <w:r>
+        <w:t xml:space="preserve">Figure </w:t>
+      </w:r>
+      <w:r>
+        <w:rPr>
+          <w:noProof/>
+        </w:rPr>
+        <w:t>3</w:t>
+      </w:r>
+      <w:r>
+        <w:fldChar w:fldCharType="end"/>
+      </w:r>
+      <w:r>
+        <w:t xml:space="preserve"> </w:t>
+      </w:r>
+      <w:r>
+        <w:t xml:space="preserve">shows the </w:t>
+      </w:r>
+      <w:r>
+        <w:t>timing diagram</w:t>
+      </w:r>
+      <w:r>
+        <w:t xml:space="preserve"> </w:t>
+      </w:r>
+      <w:r>
+        <w:t>that the</w:t>
+      </w:r>
+      <w:r>
+        <w:t xml:space="preserve"> component </w:t>
+      </w:r>
+      <w:r>
+        <w:t>must satisfy</w:t>
+      </w:r>
+      <w:r>
+        <w:t>.</w:t>
+      </w:r>
+      <w:r>
+        <w:t xml:space="preserve"> The </w:t>
+      </w:r>
       <w:r>
         <w:rPr>
           <w:rFonts w:ascii="Courier New" w:hAnsi="Courier New" w:cs="Courier New"/>
-          <w:sz w:val="18"/>
-        </w:rPr>
-        <w:t>/lepton/</w:t>
-      </w:r>
-      <w:proofErr w:type="spellStart"/>
+        </w:rPr>
+        <w:t>pix_sof</w:t>
+      </w:r>
+      <w:r>
+        <w:t xml:space="preserve"> and </w:t>
+      </w:r>
       <w:r>
         <w:rPr>
           <w:rFonts w:ascii="Courier New" w:hAnsi="Courier New" w:cs="Courier New"/>
-          <w:sz w:val="18"/>
-        </w:rPr>
-        <w:t>hdl</w:t>
-      </w:r>
-      <w:proofErr w:type="spellEnd"/>
+        </w:rPr>
+        <w:t xml:space="preserve">pix_eof </w:t>
+      </w:r>
+      <w:r>
+        <w:t>signals inform you about the start and the end of a frame.</w:t>
+      </w:r>
+      <w:r>
+        <w:t xml:space="preserve"> </w:t>
+      </w:r>
+      <w:r>
+        <w:t xml:space="preserve">Remember to </w:t>
+      </w:r>
+      <w:r>
+        <w:t xml:space="preserve">generate a pulse </w:t>
+      </w:r>
+      <w:r>
+        <w:t>on</w:t>
+      </w:r>
+      <w:r>
+        <w:t xml:space="preserve"> </w:t>
+      </w:r>
+      <w:r>
+        <w:t xml:space="preserve">the </w:t>
+      </w:r>
       <w:r>
         <w:rPr>
           <w:rFonts w:ascii="Courier New" w:hAnsi="Courier New" w:cs="Courier New"/>
-          <w:sz w:val="18"/>
-        </w:rPr>
-        <w:t>/</w:t>
-      </w:r>
-      <w:proofErr w:type="spellStart"/>
+        </w:rPr>
+        <w:t>stat_valid</w:t>
+      </w:r>
+      <w:r>
+        <w:t xml:space="preserve"> </w:t>
+      </w:r>
+      <w:r>
+        <w:t xml:space="preserve">signal </w:t>
+      </w:r>
+      <w:r>
+        <w:t xml:space="preserve">when you have valid data in the </w:t>
+      </w:r>
       <w:r>
         <w:rPr>
           <w:rFonts w:ascii="Courier New" w:hAnsi="Courier New" w:cs="Courier New"/>
-          <w:sz w:val="18"/>
-        </w:rPr>
-        <w:t>lepton_stats</w:t>
+        </w:rPr>
+        <w:t>stat_min</w:t>
+      </w:r>
+      <w:r>
+        <w:t xml:space="preserve">, </w:t>
       </w:r>
       <w:r>
         <w:rPr>
           <w:rFonts w:ascii="Courier New" w:hAnsi="Courier New" w:cs="Courier New"/>
-          <w:sz w:val="18"/>
-        </w:rPr>
-        <w:t>.vhd</w:t>
-      </w:r>
-      <w:proofErr w:type="spellEnd"/>
-      <w:r>
-        <w:t>.</w:t>
-      </w:r>
-      <w:r>
-        <w:t xml:space="preserve"> </w:t>
-      </w:r>
-    </w:p>
-    <w:p>
-      <w:r>
-        <w:fldChar w:fldCharType="begin"/>
-      </w:r>
-      <w:r>
-        <w:instrText xml:space="preserve"> REF _Ref446508821 \h </w:instrText>
-      </w:r>
-      <w:r>
-        <w:fldChar w:fldCharType="separate"/>
-      </w:r>
-      <w:r>
-        <w:t xml:space="preserve">Figure </w:t>
-      </w:r>
-      <w:r>
-        <w:rPr>
-          <w:noProof/>
-        </w:rPr>
-        <w:t>3</w:t>
-      </w:r>
-      <w:r>
-        <w:fldChar w:fldCharType="end"/>
-      </w:r>
-      <w:r>
-        <w:t xml:space="preserve"> </w:t>
-      </w:r>
-      <w:r>
-        <w:t xml:space="preserve">shows the </w:t>
-      </w:r>
-      <w:r>
-        <w:t>timing diagram</w:t>
-      </w:r>
-      <w:r>
-        <w:t xml:space="preserve"> </w:t>
-      </w:r>
-      <w:r>
-        <w:t>that the</w:t>
-      </w:r>
-      <w:r>
-        <w:t xml:space="preserve"> component </w:t>
-      </w:r>
-      <w:r>
-        <w:t>must satisfy</w:t>
-      </w:r>
-      <w:r>
-        <w:t>.</w:t>
-      </w:r>
-      <w:r>
-        <w:t xml:space="preserve"> The </w:t>
-      </w:r>
-      <w:proofErr w:type="spellStart"/>
+        </w:rPr>
+        <w:t>stat_max</w:t>
+      </w:r>
+      <w:r>
+        <w:t xml:space="preserve">, and </w:t>
+      </w:r>
       <w:r>
         <w:rPr>
           <w:rFonts w:ascii="Courier New" w:hAnsi="Courier New" w:cs="Courier New"/>
         </w:rPr>
-        <w:t>pix_sof</w:t>
-      </w:r>
-      <w:proofErr w:type="spellEnd"/>
-      <w:r>
-        <w:t xml:space="preserve"> and </w:t>
-      </w:r>
-      <w:proofErr w:type="spellStart"/>
-      <w:r>
-        <w:rPr>
-          <w:rFonts w:ascii="Courier New" w:hAnsi="Courier New" w:cs="Courier New"/>
-        </w:rPr>
-        <w:t>pix_eof</w:t>
-      </w:r>
-      <w:proofErr w:type="spellEnd"/>
-      <w:r>
-        <w:rPr>
-          <w:rFonts w:ascii="Courier New" w:hAnsi="Courier New" w:cs="Courier New"/>
-        </w:rPr>
-        <w:t xml:space="preserve"> </w:t>
-      </w:r>
-      <w:r>
-        <w:t>signals inform you about the start and the end of a frame.</w:t>
-      </w:r>
-      <w:r>
-        <w:t xml:space="preserve"> </w:t>
-      </w:r>
-      <w:r>
-        <w:t xml:space="preserve">Remember to </w:t>
-      </w:r>
-      <w:r>
-        <w:t xml:space="preserve">generate a pulse </w:t>
-      </w:r>
-      <w:r>
-        <w:t>on</w:t>
-      </w:r>
-      <w:r>
-        <w:t xml:space="preserve"> </w:t>
-      </w:r>
-      <w:r>
-        <w:t xml:space="preserve">the </w:t>
-      </w:r>
-      <w:proofErr w:type="spellStart"/>
-      <w:r>
-        <w:rPr>
-          <w:rFonts w:ascii="Courier New" w:hAnsi="Courier New" w:cs="Courier New"/>
-        </w:rPr>
-        <w:t>stat_valid</w:t>
-      </w:r>
-      <w:proofErr w:type="spellEnd"/>
-      <w:r>
-        <w:t xml:space="preserve"> </w:t>
-      </w:r>
-      <w:r>
-        <w:t xml:space="preserve">signal </w:t>
-      </w:r>
-      <w:r>
-        <w:t xml:space="preserve">when you have valid data in the </w:t>
-      </w:r>
-      <w:proofErr w:type="spellStart"/>
-      <w:r>
-        <w:rPr>
-          <w:rFonts w:ascii="Courier New" w:hAnsi="Courier New" w:cs="Courier New"/>
-        </w:rPr>
-        <w:t>stat_min</w:t>
-      </w:r>
-      <w:proofErr w:type="spellEnd"/>
-      <w:r>
-        <w:t xml:space="preserve">, </w:t>
-      </w:r>
-      <w:proofErr w:type="spellStart"/>
-      <w:r>
-        <w:rPr>
-          <w:rFonts w:ascii="Courier New" w:hAnsi="Courier New" w:cs="Courier New"/>
-        </w:rPr>
-        <w:t>stat_max</w:t>
-      </w:r>
-      <w:proofErr w:type="spellEnd"/>
-      <w:r>
-        <w:t xml:space="preserve">, and </w:t>
-      </w:r>
-      <w:proofErr w:type="spellStart"/>
-      <w:r>
-        <w:rPr>
-          <w:rFonts w:ascii="Courier New" w:hAnsi="Courier New" w:cs="Courier New"/>
-        </w:rPr>
         <w:t>stat_sum</w:t>
       </w:r>
-      <w:proofErr w:type="spellEnd"/>
       <w:r>
         <w:t xml:space="preserve"> </w:t>
       </w:r>
@@ -3506,39 +3340,21 @@
       <w:r>
         <w:t xml:space="preserve">Figure </w:t>
       </w:r>
-      <w:r>
-        <w:fldChar w:fldCharType="begin"/>
-      </w:r>
-      <w:r>
-        <w:instrText xml:space="preserve"> SEQ Figure \* ARABIC </w:instrText>
-      </w:r>
-      <w:r>
-        <w:fldChar w:fldCharType="separate"/>
-      </w:r>
-      <w:r>
-        <w:rPr>
-          <w:noProof/>
-        </w:rPr>
-        <w:t>3</w:t>
-      </w:r>
-      <w:r>
-        <w:rPr>
-          <w:noProof/>
-        </w:rPr>
-        <w:fldChar w:fldCharType="end"/>
-      </w:r>
+      <w:fldSimple w:instr=" SEQ Figure \* ARABIC ">
+        <w:r>
+          <w:rPr>
+            <w:noProof/>
+          </w:rPr>
+          <w:t>3</w:t>
+        </w:r>
+      </w:fldSimple>
       <w:bookmarkEnd w:id="6"/>
       <w:r>
-        <w:t xml:space="preserve">. </w:t>
-      </w:r>
-      <w:proofErr w:type="spellStart"/>
-      <w:r>
-        <w:t>lepton</w:t>
+        <w:t>. lepton</w:t>
       </w:r>
       <w:r>
         <w:t>_stats</w:t>
       </w:r>
-      <w:proofErr w:type="spellEnd"/>
       <w:r>
         <w:t xml:space="preserve"> input port chronogram</w:t>
       </w:r>
@@ -3573,243 +3389,177 @@
       <w:r>
         <w:t xml:space="preserve"> component in </w:t>
       </w:r>
-      <w:proofErr w:type="spellStart"/>
       <w:r>
         <w:rPr>
           <w:rFonts w:ascii="Courier New" w:hAnsi="Courier New" w:cs="Courier New"/>
           <w:sz w:val="18"/>
         </w:rPr>
-        <w:t>hw</w:t>
-      </w:r>
-      <w:proofErr w:type="spellEnd"/>
+        <w:t>hw/hdl/lepton/hdl/</w:t>
+      </w:r>
       <w:r>
         <w:rPr>
           <w:rFonts w:ascii="Courier New" w:hAnsi="Courier New" w:cs="Courier New"/>
           <w:sz w:val="18"/>
         </w:rPr>
-        <w:t>/</w:t>
-      </w:r>
-      <w:proofErr w:type="spellStart"/>
+        <w:t>level_adjuster</w:t>
+      </w:r>
       <w:r>
         <w:rPr>
           <w:rFonts w:ascii="Courier New" w:hAnsi="Courier New" w:cs="Courier New"/>
           <w:sz w:val="18"/>
         </w:rPr>
-        <w:t>hdl</w:t>
-      </w:r>
-      <w:proofErr w:type="spellEnd"/>
+        <w:t>.vhd</w:t>
+      </w:r>
+      <w:r>
+        <w:t>.</w:t>
+      </w:r>
+    </w:p>
+    <w:p>
+      <w:r>
+        <w:t>We said earlier that hardware dividers are expensive and that they should be avoided when possible. We</w:t>
+      </w:r>
+      <w:r>
+        <w:t xml:space="preserve"> were able to avoid</w:t>
+      </w:r>
+      <w:r>
+        <w:t xml:space="preserve"> inserting one in the </w:t>
+      </w:r>
+      <w:r>
+        <w:rPr>
+          <w:rStyle w:val="SubtleReference"/>
+        </w:rPr>
+        <w:t>statistics computation</w:t>
+      </w:r>
+      <w:r>
+        <w:t xml:space="preserve"> component, but it </w:t>
+      </w:r>
+      <w:r>
+        <w:t xml:space="preserve">cannot be avoided </w:t>
+      </w:r>
+      <w:r>
+        <w:t xml:space="preserve">in </w:t>
+      </w:r>
+      <w:r>
+        <w:rPr>
+          <w:rStyle w:val="SubtleReference"/>
+        </w:rPr>
+        <w:t>level adjustments</w:t>
+      </w:r>
+      <w:r>
+        <w:t xml:space="preserve">, as there is no way to interpolate the </w:t>
+      </w:r>
+      <w:r>
+        <w:t xml:space="preserve">pixel </w:t>
+      </w:r>
+      <w:r>
+        <w:t>values</w:t>
+      </w:r>
+      <w:r>
+        <w:t xml:space="preserve"> without </w:t>
+      </w:r>
+      <w:r>
+        <w:t>one</w:t>
+      </w:r>
+      <w:r>
+        <w:t>.</w:t>
+      </w:r>
+    </w:p>
+    <w:p>
+      <w:r>
+        <w:t>We provide</w:t>
+      </w:r>
+      <w:r>
+        <w:t xml:space="preserve"> you with the component declaration for one such divider</w:t>
+      </w:r>
+      <w:r>
+        <w:t xml:space="preserve"> in </w:t>
+      </w:r>
       <w:r>
         <w:rPr>
           <w:rFonts w:ascii="Courier New" w:hAnsi="Courier New" w:cs="Courier New"/>
-          <w:sz w:val="18"/>
-        </w:rPr>
-        <w:t>/lepton/</w:t>
-      </w:r>
-      <w:proofErr w:type="spellStart"/>
-      <w:r>
-        <w:rPr>
-          <w:rFonts w:ascii="Courier New" w:hAnsi="Courier New" w:cs="Courier New"/>
-          <w:sz w:val="18"/>
-        </w:rPr>
-        <w:t>hdl</w:t>
-      </w:r>
-      <w:proofErr w:type="spellEnd"/>
-      <w:r>
-        <w:rPr>
-          <w:rFonts w:ascii="Courier New" w:hAnsi="Courier New" w:cs="Courier New"/>
-          <w:sz w:val="18"/>
-        </w:rPr>
-        <w:t>/</w:t>
-      </w:r>
-      <w:proofErr w:type="spellStart"/>
-      <w:r>
-        <w:rPr>
-          <w:rFonts w:ascii="Courier New" w:hAnsi="Courier New" w:cs="Courier New"/>
-          <w:sz w:val="18"/>
-        </w:rPr>
-        <w:t>level_adjuster</w:t>
-      </w:r>
-      <w:r>
-        <w:rPr>
-          <w:rFonts w:ascii="Courier New" w:hAnsi="Courier New" w:cs="Courier New"/>
-          <w:sz w:val="18"/>
-        </w:rPr>
-        <w:t>.vhd</w:t>
-      </w:r>
-      <w:proofErr w:type="spellEnd"/>
+        </w:rPr>
+        <w:t>lepton_stats.vhd</w:t>
+      </w:r>
       <w:r>
         <w:t>.</w:t>
       </w:r>
     </w:p>
     <w:p>
-      <w:r>
-        <w:t>We said earlier that hardware dividers are expensive and that they should be avoided when possible. We</w:t>
-      </w:r>
-      <w:r>
-        <w:t xml:space="preserve"> were able to avoid</w:t>
-      </w:r>
-      <w:r>
-        <w:t xml:space="preserve"> inserting one in the </w:t>
-      </w:r>
-      <w:r>
-        <w:rPr>
-          <w:rStyle w:val="SubtleReference"/>
-        </w:rPr>
-        <w:t>statistics computation</w:t>
-      </w:r>
-      <w:r>
-        <w:t xml:space="preserve"> component, but it </w:t>
-      </w:r>
-      <w:r>
-        <w:t xml:space="preserve">cannot be avoided </w:t>
-      </w:r>
-      <w:r>
-        <w:t xml:space="preserve">in </w:t>
-      </w:r>
-      <w:r>
-        <w:rPr>
-          <w:rStyle w:val="SubtleReference"/>
-        </w:rPr>
-        <w:t>level adjustments</w:t>
-      </w:r>
-      <w:r>
-        <w:t xml:space="preserve">, as there is no way to interpolate the </w:t>
-      </w:r>
-      <w:r>
-        <w:t xml:space="preserve">pixel </w:t>
-      </w:r>
-      <w:r>
-        <w:t>values</w:t>
-      </w:r>
-      <w:r>
-        <w:t xml:space="preserve"> without </w:t>
-      </w:r>
-      <w:r>
-        <w:t>one</w:t>
+      <w:pPr>
+        <w:pStyle w:val="Heading3"/>
+      </w:pPr>
+      <w:r>
+        <w:t>Task 3</w:t>
+      </w:r>
+      <w:r>
+        <w:t xml:space="preserve"> </w:t>
+      </w:r>
+      <w:r>
+        <w:t xml:space="preserve">– </w:t>
+      </w:r>
+      <w:r>
+        <w:t xml:space="preserve">SW – </w:t>
+      </w:r>
+      <w:r>
+        <w:t>C code completions</w:t>
+      </w:r>
+    </w:p>
+    <w:p>
+      <w:pPr>
+        <w:pStyle w:val="Heading4"/>
+      </w:pPr>
+      <w:r>
+        <w:t>Nios II SBT p</w:t>
+      </w:r>
+      <w:r>
+        <w:t>roject setup</w:t>
+      </w:r>
+    </w:p>
+    <w:p>
+      <w:r>
+        <w:t>W</w:t>
+      </w:r>
+      <w:r>
+        <w:t xml:space="preserve">e </w:t>
+      </w:r>
+      <w:r>
+        <w:t xml:space="preserve">want the Nios II processor to be able to </w:t>
+      </w:r>
+      <w:r>
+        <w:t xml:space="preserve">write a frame </w:t>
+      </w:r>
+      <w:r>
+        <w:t>to an image file located on</w:t>
+      </w:r>
+      <w:r>
+        <w:t xml:space="preserve"> your </w:t>
+      </w:r>
+      <w:r>
+        <w:rPr>
+          <w:rStyle w:val="Emphasis"/>
+        </w:rPr>
+        <w:t>host</w:t>
+      </w:r>
+      <w:r>
+        <w:t xml:space="preserve"> computer.</w:t>
+      </w:r>
+      <w:r>
+        <w:t xml:space="preserve"> To do this, we need to enable a specifi</w:t>
+      </w:r>
+      <w:r>
+        <w:t xml:space="preserve">c software package In the </w:t>
+      </w:r>
+      <w:r>
+        <w:rPr>
+          <w:rStyle w:val="Emphasis"/>
+        </w:rPr>
+        <w:t>BSP Editor</w:t>
       </w:r>
       <w:r>
         <w:t>.</w:t>
       </w:r>
-    </w:p>
-    <w:p>
-      <w:r>
-        <w:t>We provide</w:t>
-      </w:r>
-      <w:r>
-        <w:t xml:space="preserve"> you with the component declaration for one such divider</w:t>
-      </w:r>
-      <w:r>
-        <w:t xml:space="preserve"> in </w:t>
-      </w:r>
-      <w:proofErr w:type="spellStart"/>
-      <w:r>
-        <w:rPr>
-          <w:rFonts w:ascii="Courier New" w:hAnsi="Courier New" w:cs="Courier New"/>
-        </w:rPr>
-        <w:t>lepton_stats.vhd</w:t>
-      </w:r>
-      <w:proofErr w:type="spellEnd"/>
-      <w:r>
-        <w:t>.</w:t>
-      </w:r>
-    </w:p>
-    <w:p>
-      <w:pPr>
-        <w:pStyle w:val="Heading3"/>
-      </w:pPr>
-      <w:r>
-        <w:t>Task 3</w:t>
-      </w:r>
-      <w:r>
-        <w:t xml:space="preserve"> </w:t>
-      </w:r>
-      <w:r>
-        <w:t xml:space="preserve">– </w:t>
-      </w:r>
-      <w:r>
-        <w:t xml:space="preserve">SW – </w:t>
-      </w:r>
-      <w:r>
-        <w:t>C code completions</w:t>
-      </w:r>
-    </w:p>
-    <w:p>
-      <w:pPr>
-        <w:pStyle w:val="Heading4"/>
-      </w:pPr>
-      <w:proofErr w:type="spellStart"/>
-      <w:r>
-        <w:t>Nios</w:t>
-      </w:r>
-      <w:proofErr w:type="spellEnd"/>
-      <w:r>
-        <w:t xml:space="preserve"> II SBT p</w:t>
-      </w:r>
-      <w:r>
-        <w:t>roject setup</w:t>
-      </w:r>
-    </w:p>
-    <w:p>
-      <w:r>
-        <w:t>W</w:t>
-      </w:r>
-      <w:r>
-        <w:t xml:space="preserve">e </w:t>
-      </w:r>
-      <w:r>
-        <w:t xml:space="preserve">want the </w:t>
-      </w:r>
-      <w:proofErr w:type="spellStart"/>
-      <w:r>
-        <w:t>Nios</w:t>
-      </w:r>
-      <w:proofErr w:type="spellEnd"/>
-      <w:r>
-        <w:t xml:space="preserve"> II processor to be able to </w:t>
-      </w:r>
-      <w:r>
-        <w:t xml:space="preserve">write a frame </w:t>
-      </w:r>
-      <w:r>
-        <w:t>to an image file located on</w:t>
-      </w:r>
-      <w:r>
-        <w:t xml:space="preserve"> your </w:t>
-      </w:r>
-      <w:r>
-        <w:rPr>
-          <w:rStyle w:val="Emphasis"/>
-        </w:rPr>
-        <w:t>host</w:t>
-      </w:r>
-      <w:r>
-        <w:t xml:space="preserve"> computer.</w:t>
-      </w:r>
-      <w:r>
-        <w:t xml:space="preserve"> To do this, we need to enable a specifi</w:t>
-      </w:r>
-      <w:r>
-        <w:t xml:space="preserve">c software package In the </w:t>
-      </w:r>
-      <w:r>
-        <w:rPr>
-          <w:rStyle w:val="Emphasis"/>
-        </w:rPr>
-        <w:t>BSP Editor</w:t>
-      </w:r>
-      <w:r>
-        <w:t>.</w:t>
-      </w:r>
-      <w:r>
-        <w:t xml:space="preserve"> After creating your </w:t>
-      </w:r>
-      <w:proofErr w:type="spellStart"/>
-      <w:r>
-        <w:t>Nios</w:t>
-      </w:r>
-      <w:proofErr w:type="spellEnd"/>
-      <w:r>
-        <w:t xml:space="preserve"> II SBT project, follow the steps below:</w:t>
+      <w:r>
+        <w:t xml:space="preserve"> After creating your Nios II SBT project, follow the steps below:</w:t>
       </w:r>
     </w:p>
     <w:p>
@@ -3821,15 +3571,7 @@
         </w:numPr>
       </w:pPr>
       <w:r>
-        <w:t xml:space="preserve">Right-click on the BSP project &gt; </w:t>
-      </w:r>
-      <w:proofErr w:type="spellStart"/>
-      <w:r>
-        <w:t>Nios</w:t>
-      </w:r>
-      <w:proofErr w:type="spellEnd"/>
-      <w:r>
-        <w:t xml:space="preserve"> II &gt; </w:t>
+        <w:t xml:space="preserve">Right-click on the BSP project &gt; Nios II &gt; </w:t>
       </w:r>
       <w:r>
         <w:t>BSP Editor</w:t>
@@ -3858,14 +3600,12 @@
       <w:r>
         <w:t xml:space="preserve"> tab, enable the </w:t>
       </w:r>
-      <w:proofErr w:type="spellStart"/>
       <w:r>
         <w:rPr>
           <w:rStyle w:val="Emphasis"/>
         </w:rPr>
         <w:t>altera_hosts</w:t>
       </w:r>
-      <w:proofErr w:type="spellEnd"/>
       <w:r>
         <w:t xml:space="preserve"> package.</w:t>
       </w:r>
@@ -3962,43 +3702,17 @@
       <w:r>
         <w:t xml:space="preserve">Figure </w:t>
       </w:r>
-      <w:r>
-        <w:fldChar w:fldCharType="begin"/>
-      </w:r>
-      <w:r>
-        <w:instrText xml:space="preserve"> SEQ Figure \* ARABIC </w:instrText>
-      </w:r>
-      <w:r>
-        <w:fldChar w:fldCharType="separate"/>
-      </w:r>
-      <w:r>
-        <w:rPr>
-          <w:noProof/>
-        </w:rPr>
-        <w:t>4</w:t>
-      </w:r>
-      <w:r>
-        <w:rPr>
-          <w:noProof/>
-        </w:rPr>
-        <w:fldChar w:fldCharType="end"/>
-      </w:r>
-      <w:r>
-        <w:t xml:space="preserve">. </w:t>
-      </w:r>
-      <w:proofErr w:type="spellStart"/>
-      <w:r>
-        <w:t>hostfs</w:t>
-      </w:r>
-      <w:proofErr w:type="spellEnd"/>
-      <w:r>
-        <w:t xml:space="preserve"> Software </w:t>
-      </w:r>
-      <w:proofErr w:type="spellStart"/>
-      <w:r>
-        <w:t>Packaage</w:t>
-      </w:r>
-      <w:proofErr w:type="spellEnd"/>
+      <w:fldSimple w:instr=" SEQ Figure \* ARABIC ">
+        <w:r>
+          <w:rPr>
+            <w:noProof/>
+          </w:rPr>
+          <w:t>4</w:t>
+        </w:r>
+      </w:fldSimple>
+      <w:r>
+        <w:t>. hostfs Software Packaage</w:t>
+      </w:r>
     </w:p>
     <w:p>
       <w:r>
@@ -4026,14 +3740,12 @@
       <w:r>
         <w:t xml:space="preserve"> in </w:t>
       </w:r>
-      <w:proofErr w:type="spellStart"/>
       <w:r>
         <w:rPr>
           <w:rFonts w:ascii="Courier New" w:hAnsi="Courier New" w:cs="Courier New"/>
         </w:rPr>
         <w:t>lepton.c</w:t>
       </w:r>
-      <w:proofErr w:type="spellEnd"/>
       <w:r>
         <w:t>:</w:t>
       </w:r>
@@ -4053,35 +3765,7 @@
         <w:rPr>
           <w:rFonts w:ascii="Courier New" w:hAnsi="Courier New" w:cs="Courier New"/>
         </w:rPr>
-        <w:t xml:space="preserve">void </w:t>
-      </w:r>
-      <w:proofErr w:type="spellStart"/>
-      <w:r>
-        <w:rPr>
-          <w:rFonts w:ascii="Courier New" w:hAnsi="Courier New" w:cs="Courier New"/>
-        </w:rPr>
-        <w:t>lepton_start_capture</w:t>
-      </w:r>
-      <w:proofErr w:type="spellEnd"/>
-      <w:r>
-        <w:rPr>
-          <w:rFonts w:ascii="Courier New" w:hAnsi="Courier New" w:cs="Courier New"/>
-        </w:rPr>
-        <w:t>(</w:t>
-      </w:r>
-      <w:proofErr w:type="spellStart"/>
-      <w:r>
-        <w:rPr>
-          <w:rFonts w:ascii="Courier New" w:hAnsi="Courier New" w:cs="Courier New"/>
-        </w:rPr>
-        <w:t>lepton_dev</w:t>
-      </w:r>
-      <w:proofErr w:type="spellEnd"/>
-      <w:r>
-        <w:rPr>
-          <w:rFonts w:ascii="Courier New" w:hAnsi="Courier New" w:cs="Courier New"/>
-        </w:rPr>
-        <w:t xml:space="preserve"> *dev);</w:t>
+        <w:t>void lepton_start_capture(lepton_dev *dev);</w:t>
       </w:r>
     </w:p>
     <w:p>
@@ -4095,47 +3779,11 @@
           <w:rFonts w:ascii="Courier New" w:hAnsi="Courier New" w:cs="Courier New"/>
         </w:rPr>
       </w:pPr>
-      <w:proofErr w:type="spellStart"/>
       <w:r>
         <w:rPr>
           <w:rFonts w:ascii="Courier New" w:hAnsi="Courier New" w:cs="Courier New"/>
         </w:rPr>
-        <w:t>bool</w:t>
-      </w:r>
-      <w:proofErr w:type="spellEnd"/>
-      <w:r>
-        <w:rPr>
-          <w:rFonts w:ascii="Courier New" w:hAnsi="Courier New" w:cs="Courier New"/>
-        </w:rPr>
-        <w:t xml:space="preserve"> </w:t>
-      </w:r>
-      <w:proofErr w:type="spellStart"/>
-      <w:r>
-        <w:rPr>
-          <w:rFonts w:ascii="Courier New" w:hAnsi="Courier New" w:cs="Courier New"/>
-        </w:rPr>
-        <w:t>lepton_error_check</w:t>
-      </w:r>
-      <w:proofErr w:type="spellEnd"/>
-      <w:r>
-        <w:rPr>
-          <w:rFonts w:ascii="Courier New" w:hAnsi="Courier New" w:cs="Courier New"/>
-        </w:rPr>
-        <w:t>(</w:t>
-      </w:r>
-      <w:proofErr w:type="spellStart"/>
-      <w:r>
-        <w:rPr>
-          <w:rFonts w:ascii="Courier New" w:hAnsi="Courier New" w:cs="Courier New"/>
-        </w:rPr>
-        <w:t>lepton_dev</w:t>
-      </w:r>
-      <w:proofErr w:type="spellEnd"/>
-      <w:r>
-        <w:rPr>
-          <w:rFonts w:ascii="Courier New" w:hAnsi="Courier New" w:cs="Courier New"/>
-        </w:rPr>
-        <w:t xml:space="preserve"> *dev);</w:t>
+        <w:t>bool lepton_error_check(lepton_dev *dev);</w:t>
       </w:r>
     </w:p>
     <w:p>
@@ -4153,86 +3801,48 @@
         <w:rPr>
           <w:rFonts w:ascii="Courier New" w:hAnsi="Courier New" w:cs="Courier New"/>
         </w:rPr>
-        <w:t xml:space="preserve">void </w:t>
-      </w:r>
-      <w:proofErr w:type="spellStart"/>
+        <w:t>void lepton_wait_until_eof(lepton_dev *dev)</w:t>
+      </w:r>
       <w:r>
         <w:rPr>
           <w:rFonts w:ascii="Courier New" w:hAnsi="Courier New" w:cs="Courier New"/>
         </w:rPr>
-        <w:t>lepton_wait_until_eof</w:t>
-      </w:r>
-      <w:proofErr w:type="spellEnd"/>
+        <w:t>;</w:t>
+      </w:r>
+    </w:p>
+    <w:p>
+      <w:pPr>
+        <w:pStyle w:val="Heading4"/>
+      </w:pPr>
+      <w:r>
+        <w:t>Procedure for capturing a frame</w:t>
+      </w:r>
+    </w:p>
+    <w:p>
+      <w:r>
+        <w:t>Comp</w:t>
+      </w:r>
+      <w:r>
+        <w:t xml:space="preserve">lete the </w:t>
+      </w:r>
       <w:r>
         <w:rPr>
           <w:rFonts w:ascii="Courier New" w:hAnsi="Courier New" w:cs="Courier New"/>
         </w:rPr>
-        <w:t>(</w:t>
-      </w:r>
-      <w:proofErr w:type="spellStart"/>
+        <w:t>main(void)</w:t>
+      </w:r>
+      <w:r>
+        <w:t xml:space="preserve"> function in</w:t>
+      </w:r>
+      <w:r>
+        <w:t xml:space="preserve"> </w:t>
+      </w:r>
       <w:r>
         <w:rPr>
           <w:rFonts w:ascii="Courier New" w:hAnsi="Courier New" w:cs="Courier New"/>
         </w:rPr>
-        <w:t>lepton_dev</w:t>
-      </w:r>
-      <w:proofErr w:type="spellEnd"/>
-      <w:r>
-        <w:rPr>
-          <w:rFonts w:ascii="Courier New" w:hAnsi="Courier New" w:cs="Courier New"/>
-        </w:rPr>
-        <w:t xml:space="preserve"> *dev)</w:t>
-      </w:r>
-      <w:r>
-        <w:rPr>
-          <w:rFonts w:ascii="Courier New" w:hAnsi="Courier New" w:cs="Courier New"/>
-        </w:rPr>
-        <w:t>;</w:t>
-      </w:r>
-    </w:p>
-    <w:p>
-      <w:pPr>
-        <w:pStyle w:val="Heading4"/>
-      </w:pPr>
-      <w:r>
-        <w:t>Procedure for capturing a frame</w:t>
-      </w:r>
-    </w:p>
-    <w:p>
-      <w:r>
-        <w:t>Comp</w:t>
-      </w:r>
-      <w:r>
-        <w:t xml:space="preserve">lete the </w:t>
-      </w:r>
-      <w:proofErr w:type="gramStart"/>
-      <w:r>
-        <w:rPr>
-          <w:rFonts w:ascii="Courier New" w:hAnsi="Courier New" w:cs="Courier New"/>
-        </w:rPr>
-        <w:t>main(</w:t>
-      </w:r>
-      <w:proofErr w:type="gramEnd"/>
-      <w:r>
-        <w:rPr>
-          <w:rFonts w:ascii="Courier New" w:hAnsi="Courier New" w:cs="Courier New"/>
-        </w:rPr>
-        <w:t>void)</w:t>
-      </w:r>
-      <w:r>
-        <w:t xml:space="preserve"> function in</w:t>
-      </w:r>
-      <w:r>
-        <w:t xml:space="preserve"> </w:t>
-      </w:r>
-      <w:proofErr w:type="spellStart"/>
-      <w:r>
-        <w:rPr>
-          <w:rFonts w:ascii="Courier New" w:hAnsi="Courier New" w:cs="Courier New"/>
-        </w:rPr>
         <w:t>app.c</w:t>
       </w:r>
-      <w:proofErr w:type="spellEnd"/>
       <w:r>
         <w:t xml:space="preserve"> to</w:t>
       </w:r>
@@ -4247,8 +3857,6 @@
           <w:t>PGM</w:t>
         </w:r>
       </w:hyperlink>
-      <w:bookmarkStart w:id="7" w:name="_GoBack"/>
-      <w:bookmarkEnd w:id="7"/>
       <w:r>
         <w:t xml:space="preserve"> image file (</w:t>
       </w:r>
@@ -4264,14 +3872,12 @@
       <w:r>
         <w:t xml:space="preserve"> in </w:t>
       </w:r>
-      <w:proofErr w:type="spellStart"/>
       <w:r>
         <w:rPr>
           <w:rFonts w:ascii="Courier New" w:hAnsi="Courier New" w:cs="Courier New"/>
         </w:rPr>
         <w:t>lepton.c</w:t>
       </w:r>
-      <w:proofErr w:type="spellEnd"/>
       <w:r>
         <w:t>.</w:t>
       </w:r>
@@ -4330,6 +3936,48 @@
       </w:r>
       <w:r>
         <w:t>Otherwise the frame is available for reading at RAW_BUFFER and ADJUSTED_BUFFER.</w:t>
+      </w:r>
+    </w:p>
+    <w:p>
+      <w:pPr>
+        <w:pStyle w:val="Heading4"/>
+      </w:pPr>
+      <w:r>
+        <w:t>Viewing the results</w:t>
+      </w:r>
+    </w:p>
+    <w:p>
+      <w:r>
+        <w:t xml:space="preserve">Once all code segments have been filled, and that you </w:t>
+      </w:r>
+      <w:r>
+        <w:t>successfully execute the main function</w:t>
+      </w:r>
+      <w:bookmarkStart w:id="7" w:name="_GoBack"/>
+      <w:bookmarkEnd w:id="7"/>
+      <w:r>
+        <w:t xml:space="preserve">, you </w:t>
+      </w:r>
+      <w:r>
+        <w:t>can find the resulting image</w:t>
+      </w:r>
+      <w:r>
+        <w:t xml:space="preserve"> file </w:t>
+      </w:r>
+      <w:r>
+        <w:t xml:space="preserve">at </w:t>
+      </w:r>
+      <w:r>
+        <w:rPr>
+          <w:rFonts w:ascii="Courier New" w:hAnsi="Courier New" w:cs="Courier New"/>
+        </w:rPr>
+        <w:t>sw/nios/application</w:t>
+      </w:r>
+      <w:r>
+        <w:rPr>
+          <w:rFonts w:ascii="Courier New" w:hAnsi="Courier New" w:cs="Courier New"/>
+        </w:rPr>
+        <w:t>/output.pgm</w:t>
       </w:r>
     </w:p>
     <w:sectPr>
@@ -4420,45 +4068,8 @@
       <w:jc w:val="center"/>
     </w:pPr>
     <w:r>
-      <w:t xml:space="preserve">René </w:t>
+      <w:t>René Beuchat, Philémon Favrod, Sahand Kashani</w:t>
     </w:r>
-    <w:proofErr w:type="spellStart"/>
-    <w:r>
-      <w:t>Beuchat</w:t>
-    </w:r>
-    <w:proofErr w:type="spellEnd"/>
-    <w:r>
-      <w:t xml:space="preserve">, </w:t>
-    </w:r>
-    <w:proofErr w:type="spellStart"/>
-    <w:r>
-      <w:t>Philémon</w:t>
-    </w:r>
-    <w:proofErr w:type="spellEnd"/>
-    <w:r>
-      <w:t xml:space="preserve"> </w:t>
-    </w:r>
-    <w:proofErr w:type="spellStart"/>
-    <w:r>
-      <w:t>Favrod</w:t>
-    </w:r>
-    <w:proofErr w:type="spellEnd"/>
-    <w:r>
-      <w:t xml:space="preserve">, </w:t>
-    </w:r>
-    <w:proofErr w:type="spellStart"/>
-    <w:r>
-      <w:t>Sahand</w:t>
-    </w:r>
-    <w:proofErr w:type="spellEnd"/>
-    <w:r>
-      <w:t xml:space="preserve"> </w:t>
-    </w:r>
-    <w:proofErr w:type="spellStart"/>
-    <w:r>
-      <w:t>Kashani</w:t>
-    </w:r>
-    <w:proofErr w:type="spellEnd"/>
   </w:p>
 </w:ftr>
 </file>
@@ -4502,13 +4113,8 @@
     </w:r>
     <w:r>
       <w:tab/>
-      <w:t xml:space="preserve">CS-309, </w:t>
+      <w:t>CS-309, PrSoC</w:t>
     </w:r>
-    <w:proofErr w:type="spellStart"/>
-    <w:r>
-      <w:t>PrSoC</w:t>
-    </w:r>
-    <w:proofErr w:type="spellEnd"/>
   </w:p>
 </w:hdr>
 </file>
@@ -7309,7 +6915,7 @@
 </file>
 
 <file path=customXml/itemProps1.xml><?xml version="1.0" encoding="utf-8"?>
-<ds:datastoreItem xmlns:ds="http://schemas.openxmlformats.org/officeDocument/2006/customXml" ds:itemID="{E82D80ED-09EA-4346-99CD-21C1DA323D32}">
+<ds:datastoreItem xmlns:ds="http://schemas.openxmlformats.org/officeDocument/2006/customXml" ds:itemID="{69731CF7-DAB1-4F23-A9F0-24AE83B24D38}">
   <ds:schemaRefs>
     <ds:schemaRef ds:uri="http://schemas.openxmlformats.org/officeDocument/2006/bibliography"/>
   </ds:schemaRefs>

</xml_diff>

<commit_message>
[lab2.0] Statement updated to have upper bound of level_adjuster.vhd set to 16384 instead of 65535
</commit_message>
<xml_diff>
--- a/lab_2_0_statement/Pr_SoC_lab_2_0.docx
+++ b/lab_2_0_statement/Pr_SoC_lab_2_0.docx
@@ -744,14 +744,27 @@
       <w:r>
         <w:t xml:space="preserve">Figure </w:t>
       </w:r>
-      <w:fldSimple w:instr=" SEQ Figure \* ARABIC ">
-        <w:r>
-          <w:rPr>
-            <w:noProof/>
-          </w:rPr>
-          <w:t>1</w:t>
-        </w:r>
-      </w:fldSimple>
+      <w:r>
+        <w:fldChar w:fldCharType="begin"/>
+      </w:r>
+      <w:r>
+        <w:instrText xml:space="preserve"> SEQ Figure \* ARABIC </w:instrText>
+      </w:r>
+      <w:r>
+        <w:fldChar w:fldCharType="separate"/>
+      </w:r>
+      <w:r>
+        <w:rPr>
+          <w:noProof/>
+        </w:rPr>
+        <w:t>1</w:t>
+      </w:r>
+      <w:r>
+        <w:rPr>
+          <w:noProof/>
+        </w:rPr>
+        <w:fldChar w:fldCharType="end"/>
+      </w:r>
       <w:bookmarkEnd w:id="0"/>
       <w:r>
         <w:t>. FLIR Lepton</w:t>
@@ -981,14 +994,27 @@
       <w:r>
         <w:t xml:space="preserve">Table </w:t>
       </w:r>
-      <w:fldSimple w:instr=" SEQ Table \* ARABIC ">
-        <w:r>
-          <w:rPr>
-            <w:noProof/>
-          </w:rPr>
-          <w:t>1</w:t>
-        </w:r>
-      </w:fldSimple>
+      <w:r>
+        <w:fldChar w:fldCharType="begin"/>
+      </w:r>
+      <w:r>
+        <w:instrText xml:space="preserve"> SEQ Table \* ARABIC </w:instrText>
+      </w:r>
+      <w:r>
+        <w:fldChar w:fldCharType="separate"/>
+      </w:r>
+      <w:r>
+        <w:rPr>
+          <w:noProof/>
+        </w:rPr>
+        <w:t>1</w:t>
+      </w:r>
+      <w:r>
+        <w:rPr>
+          <w:noProof/>
+        </w:rPr>
+        <w:fldChar w:fldCharType="end"/>
+      </w:r>
       <w:bookmarkEnd w:id="1"/>
       <w:r>
         <w:t>. Lepton Specifications</w:t>
@@ -1227,7 +1253,15 @@
         <w:t xml:space="preserve">image </w:t>
       </w:r>
       <w:r>
-        <w:t>in the range (0, 65535)</w:t>
+        <w:t xml:space="preserve">in the range (0, </w:t>
+      </w:r>
+      <w:r>
+        <w:t>16383</w:t>
+      </w:r>
+      <w:bookmarkStart w:id="2" w:name="_GoBack"/>
+      <w:bookmarkEnd w:id="2"/>
+      <w:r>
+        <w:t>)</w:t>
       </w:r>
       <w:r>
         <w:t>.</w:t>
@@ -1340,19 +1374,32 @@
         <w:pStyle w:val="Caption"/>
         <w:jc w:val="center"/>
       </w:pPr>
-      <w:bookmarkStart w:id="2" w:name="_Ref446498985"/>
+      <w:bookmarkStart w:id="3" w:name="_Ref446498985"/>
       <w:r>
         <w:t xml:space="preserve">Figure </w:t>
       </w:r>
-      <w:fldSimple w:instr=" SEQ Figure \* ARABIC ">
-        <w:r>
-          <w:rPr>
-            <w:noProof/>
-          </w:rPr>
-          <w:t>2</w:t>
-        </w:r>
-      </w:fldSimple>
-      <w:bookmarkEnd w:id="2"/>
+      <w:r>
+        <w:fldChar w:fldCharType="begin"/>
+      </w:r>
+      <w:r>
+        <w:instrText xml:space="preserve"> SEQ Figure \* ARABIC </w:instrText>
+      </w:r>
+      <w:r>
+        <w:fldChar w:fldCharType="separate"/>
+      </w:r>
+      <w:r>
+        <w:rPr>
+          <w:noProof/>
+        </w:rPr>
+        <w:t>2</w:t>
+      </w:r>
+      <w:r>
+        <w:rPr>
+          <w:noProof/>
+        </w:rPr>
+        <w:fldChar w:fldCharType="end"/>
+      </w:r>
+      <w:bookmarkEnd w:id="3"/>
       <w:r>
         <w:t>. Lepton Acquisition System</w:t>
       </w:r>
@@ -2564,22 +2611,35 @@
         <w:pStyle w:val="Caption"/>
         <w:jc w:val="center"/>
       </w:pPr>
-      <w:bookmarkStart w:id="3" w:name="_Ref446505506"/>
+      <w:bookmarkStart w:id="4" w:name="_Ref446505506"/>
       <w:r>
         <w:br/>
       </w:r>
       <w:r>
         <w:t xml:space="preserve">Table </w:t>
       </w:r>
-      <w:fldSimple w:instr=" SEQ Table \* ARABIC ">
-        <w:r>
-          <w:rPr>
-            <w:noProof/>
-          </w:rPr>
-          <w:t>2</w:t>
-        </w:r>
-      </w:fldSimple>
-      <w:bookmarkEnd w:id="3"/>
+      <w:r>
+        <w:fldChar w:fldCharType="begin"/>
+      </w:r>
+      <w:r>
+        <w:instrText xml:space="preserve"> SEQ Table \* ARABIC </w:instrText>
+      </w:r>
+      <w:r>
+        <w:fldChar w:fldCharType="separate"/>
+      </w:r>
+      <w:r>
+        <w:rPr>
+          <w:noProof/>
+        </w:rPr>
+        <w:t>2</w:t>
+      </w:r>
+      <w:r>
+        <w:rPr>
+          <w:noProof/>
+        </w:rPr>
+        <w:fldChar w:fldCharType="end"/>
+      </w:r>
+      <w:bookmarkEnd w:id="4"/>
       <w:r>
         <w:t>. Avalon-MM Slave Register Map</w:t>
       </w:r>
@@ -2756,19 +2816,32 @@
       <w:r>
         <w:br/>
       </w:r>
-      <w:bookmarkStart w:id="4" w:name="_Ref446506650"/>
+      <w:bookmarkStart w:id="5" w:name="_Ref446506650"/>
       <w:r>
         <w:t xml:space="preserve">Table </w:t>
       </w:r>
-      <w:fldSimple w:instr=" SEQ Table \* ARABIC ">
-        <w:r>
-          <w:rPr>
-            <w:noProof/>
-          </w:rPr>
-          <w:t>3</w:t>
-        </w:r>
-      </w:fldSimple>
-      <w:bookmarkEnd w:id="4"/>
+      <w:r>
+        <w:fldChar w:fldCharType="begin"/>
+      </w:r>
+      <w:r>
+        <w:instrText xml:space="preserve"> SEQ Table \* ARABIC </w:instrText>
+      </w:r>
+      <w:r>
+        <w:fldChar w:fldCharType="separate"/>
+      </w:r>
+      <w:r>
+        <w:rPr>
+          <w:noProof/>
+        </w:rPr>
+        <w:t>3</w:t>
+      </w:r>
+      <w:r>
+        <w:rPr>
+          <w:noProof/>
+        </w:rPr>
+        <w:fldChar w:fldCharType="end"/>
+      </w:r>
+      <w:bookmarkEnd w:id="5"/>
       <w:r>
         <w:t>. COMMAND Register</w:t>
       </w:r>
@@ -2979,19 +3052,32 @@
       <w:r>
         <w:br/>
       </w:r>
-      <w:bookmarkStart w:id="5" w:name="_Ref446506830"/>
+      <w:bookmarkStart w:id="6" w:name="_Ref446506830"/>
       <w:r>
         <w:t xml:space="preserve">Table </w:t>
       </w:r>
-      <w:fldSimple w:instr=" SEQ Table \* ARABIC ">
-        <w:r>
-          <w:rPr>
-            <w:noProof/>
-          </w:rPr>
-          <w:t>4</w:t>
-        </w:r>
-      </w:fldSimple>
-      <w:bookmarkEnd w:id="5"/>
+      <w:r>
+        <w:fldChar w:fldCharType="begin"/>
+      </w:r>
+      <w:r>
+        <w:instrText xml:space="preserve"> SEQ Table \* ARABIC </w:instrText>
+      </w:r>
+      <w:r>
+        <w:fldChar w:fldCharType="separate"/>
+      </w:r>
+      <w:r>
+        <w:rPr>
+          <w:noProof/>
+        </w:rPr>
+        <w:t>4</w:t>
+      </w:r>
+      <w:r>
+        <w:rPr>
+          <w:noProof/>
+        </w:rPr>
+        <w:fldChar w:fldCharType="end"/>
+      </w:r>
+      <w:bookmarkEnd w:id="6"/>
       <w:r>
         <w:t>. STATUS Register</w:t>
       </w:r>
@@ -3336,19 +3422,32 @@
         <w:pStyle w:val="Caption"/>
         <w:jc w:val="center"/>
       </w:pPr>
-      <w:bookmarkStart w:id="6" w:name="_Ref446508821"/>
+      <w:bookmarkStart w:id="7" w:name="_Ref446508821"/>
       <w:r>
         <w:t xml:space="preserve">Figure </w:t>
       </w:r>
-      <w:fldSimple w:instr=" SEQ Figure \* ARABIC ">
-        <w:r>
-          <w:rPr>
-            <w:noProof/>
-          </w:rPr>
-          <w:t>3</w:t>
-        </w:r>
-      </w:fldSimple>
-      <w:bookmarkEnd w:id="6"/>
+      <w:r>
+        <w:fldChar w:fldCharType="begin"/>
+      </w:r>
+      <w:r>
+        <w:instrText xml:space="preserve"> SEQ Figure \* ARABIC </w:instrText>
+      </w:r>
+      <w:r>
+        <w:fldChar w:fldCharType="separate"/>
+      </w:r>
+      <w:r>
+        <w:rPr>
+          <w:noProof/>
+        </w:rPr>
+        <w:t>3</w:t>
+      </w:r>
+      <w:r>
+        <w:rPr>
+          <w:noProof/>
+        </w:rPr>
+        <w:fldChar w:fldCharType="end"/>
+      </w:r>
+      <w:bookmarkEnd w:id="7"/>
       <w:r>
         <w:t>. lepton</w:t>
       </w:r>
@@ -3702,14 +3801,27 @@
       <w:r>
         <w:t xml:space="preserve">Figure </w:t>
       </w:r>
-      <w:fldSimple w:instr=" SEQ Figure \* ARABIC ">
-        <w:r>
-          <w:rPr>
-            <w:noProof/>
-          </w:rPr>
-          <w:t>4</w:t>
-        </w:r>
-      </w:fldSimple>
+      <w:r>
+        <w:fldChar w:fldCharType="begin"/>
+      </w:r>
+      <w:r>
+        <w:instrText xml:space="preserve"> SEQ Figure \* ARABIC </w:instrText>
+      </w:r>
+      <w:r>
+        <w:fldChar w:fldCharType="separate"/>
+      </w:r>
+      <w:r>
+        <w:rPr>
+          <w:noProof/>
+        </w:rPr>
+        <w:t>4</w:t>
+      </w:r>
+      <w:r>
+        <w:rPr>
+          <w:noProof/>
+        </w:rPr>
+        <w:fldChar w:fldCharType="end"/>
+      </w:r>
       <w:r>
         <w:t>. hostfs Software Packaage</w:t>
       </w:r>
@@ -3953,8 +4065,6 @@
       <w:r>
         <w:t>successfully execute the main function</w:t>
       </w:r>
-      <w:bookmarkStart w:id="7" w:name="_GoBack"/>
-      <w:bookmarkEnd w:id="7"/>
       <w:r>
         <w:t xml:space="preserve">, you </w:t>
       </w:r>
@@ -4051,7 +4161,7 @@
           <w:rPr>
             <w:noProof/>
           </w:rPr>
-          <w:t>6</w:t>
+          <w:t>7</w:t>
         </w:r>
         <w:r>
           <w:rPr>
@@ -6915,7 +7025,7 @@
 </file>
 
 <file path=customXml/itemProps1.xml><?xml version="1.0" encoding="utf-8"?>
-<ds:datastoreItem xmlns:ds="http://schemas.openxmlformats.org/officeDocument/2006/customXml" ds:itemID="{69731CF7-DAB1-4F23-A9F0-24AE83B24D38}">
+<ds:datastoreItem xmlns:ds="http://schemas.openxmlformats.org/officeDocument/2006/customXml" ds:itemID="{B97A59D6-A5F1-47E1-A985-E9EF678D9A2E}">
   <ds:schemaRefs>
     <ds:schemaRef ds:uri="http://schemas.openxmlformats.org/officeDocument/2006/bibliography"/>
   </ds:schemaRefs>

</xml_diff>

<commit_message>
[lab2.0] Assignment - update block diagram to use ARDUINO_IO pins instead of GPIO_0
</commit_message>
<xml_diff>
--- a/lab_2_0_statement/Pr_SoC_lab_2_0.docx
+++ b/lab_2_0_statement/Pr_SoC_lab_2_0.docx
@@ -328,7 +328,15 @@
         <w:t xml:space="preserve"> not have enough pins available</w:t>
       </w:r>
       <w:r>
-        <w:t xml:space="preserve"> to interface with a high pixel depth camera.</w:t>
+        <w:t xml:space="preserve"> </w:t>
+      </w:r>
+      <w:proofErr w:type="gramStart"/>
+      <w:r>
+        <w:t>to</w:t>
+      </w:r>
+      <w:proofErr w:type="gramEnd"/>
+      <w:r>
+        <w:t xml:space="preserve"> interface with a high pixel depth camera.</w:t>
       </w:r>
     </w:p>
     <w:p>
@@ -744,27 +752,14 @@
       <w:r>
         <w:t xml:space="preserve">Figure </w:t>
       </w:r>
-      <w:r>
-        <w:fldChar w:fldCharType="begin"/>
-      </w:r>
-      <w:r>
-        <w:instrText xml:space="preserve"> SEQ Figure \* ARABIC </w:instrText>
-      </w:r>
-      <w:r>
-        <w:fldChar w:fldCharType="separate"/>
-      </w:r>
-      <w:r>
-        <w:rPr>
-          <w:noProof/>
-        </w:rPr>
-        <w:t>1</w:t>
-      </w:r>
-      <w:r>
-        <w:rPr>
-          <w:noProof/>
-        </w:rPr>
-        <w:fldChar w:fldCharType="end"/>
-      </w:r>
+      <w:fldSimple w:instr=" SEQ Figure \* ARABIC ">
+        <w:r>
+          <w:rPr>
+            <w:noProof/>
+          </w:rPr>
+          <w:t>1</w:t>
+        </w:r>
+      </w:fldSimple>
       <w:bookmarkEnd w:id="0"/>
       <w:r>
         <w:t>. FLIR Lepton</w:t>
@@ -935,7 +930,15 @@
               <w:cnfStyle w:val="000000000000" w:firstRow="0" w:lastRow="0" w:firstColumn="0" w:lastColumn="0" w:oddVBand="0" w:evenVBand="0" w:oddHBand="0" w:evenHBand="0" w:firstRowFirstColumn="0" w:firstRowLastColumn="0" w:lastRowFirstColumn="0" w:lastRowLastColumn="0"/>
             </w:pPr>
             <w:r>
-              <w:t>Video over SPI (VoSPI)</w:t>
+              <w:t>Video over SPI (</w:t>
+            </w:r>
+            <w:proofErr w:type="spellStart"/>
+            <w:r>
+              <w:t>VoSPI</w:t>
+            </w:r>
+            <w:proofErr w:type="spellEnd"/>
+            <w:r>
+              <w:t>)</w:t>
             </w:r>
           </w:p>
         </w:tc>
@@ -994,256 +997,245 @@
       <w:r>
         <w:t xml:space="preserve">Table </w:t>
       </w:r>
+      <w:fldSimple w:instr=" SEQ Table \* ARABIC ">
+        <w:r>
+          <w:rPr>
+            <w:noProof/>
+          </w:rPr>
+          <w:t>1</w:t>
+        </w:r>
+      </w:fldSimple>
+      <w:bookmarkEnd w:id="1"/>
+      <w:r>
+        <w:t>. Lepton Specifications</w:t>
+      </w:r>
+    </w:p>
+    <w:p>
+      <w:r>
+        <w:t xml:space="preserve">The lepton is easy to interface with, as it provides an SPI </w:t>
+      </w:r>
+      <w:r>
+        <w:rPr>
+          <w:rStyle w:val="Emphasis"/>
+        </w:rPr>
+        <w:t>data</w:t>
+      </w:r>
+      <w:r>
+        <w:t xml:space="preserve"> </w:t>
+      </w:r>
+      <w:r>
+        <w:t>interface</w:t>
+      </w:r>
+      <w:r>
+        <w:t xml:space="preserve"> and an I</w:t>
+      </w:r>
+      <w:r>
+        <w:rPr>
+          <w:vertAlign w:val="superscript"/>
+        </w:rPr>
+        <w:t>2</w:t>
+      </w:r>
+      <w:r>
+        <w:t xml:space="preserve">C </w:t>
+      </w:r>
+      <w:r>
+        <w:rPr>
+          <w:rStyle w:val="Emphasis"/>
+        </w:rPr>
+        <w:t>control</w:t>
+      </w:r>
+      <w:r>
+        <w:t xml:space="preserve"> interface</w:t>
+      </w:r>
+      <w:r>
+        <w:t xml:space="preserve">. </w:t>
+      </w:r>
+      <w:r>
+        <w:t xml:space="preserve">This makes it simple for most </w:t>
+      </w:r>
+      <w:r>
+        <w:t>microcontroller</w:t>
+      </w:r>
+      <w:r>
+        <w:t>s</w:t>
+      </w:r>
+      <w:r>
+        <w:t xml:space="preserve"> </w:t>
+      </w:r>
+      <w:r>
+        <w:t>to use the device.</w:t>
+      </w:r>
+      <w:r>
+        <w:t xml:space="preserve"> </w:t>
+      </w:r>
+      <w:r>
+        <w:t>However, s</w:t>
+      </w:r>
+      <w:r>
+        <w:t xml:space="preserve">ince we are going to use an FPGA to interface the </w:t>
+      </w:r>
+      <w:r>
+        <w:t>lepton</w:t>
+      </w:r>
+      <w:r>
+        <w:t xml:space="preserve">, we </w:t>
+      </w:r>
+      <w:r>
+        <w:t>must</w:t>
+      </w:r>
+      <w:r>
+        <w:t xml:space="preserve"> </w:t>
+      </w:r>
+      <w:r>
+        <w:t>design</w:t>
+      </w:r>
+      <w:r>
+        <w:t xml:space="preserve"> the</w:t>
+      </w:r>
+      <w:r>
+        <w:t xml:space="preserve"> complete</w:t>
+      </w:r>
+      <w:r>
+        <w:t xml:space="preserve"> frame acquisition system</w:t>
+      </w:r>
+      <w:r>
+        <w:t xml:space="preserve"> ourselves (or else what would you be doing in this </w:t>
+      </w:r>
+      <w:r>
+        <w:t>course</w:t>
+      </w:r>
+      <w:proofErr w:type="gramStart"/>
+      <w:r>
+        <w:t xml:space="preserve">? </w:t>
+      </w:r>
+      <w:proofErr w:type="gramEnd"/>
+      <w:r>
+        <w:sym w:font="Wingdings" w:char="F04A"/>
+      </w:r>
+      <w:r>
+        <w:t>)</w:t>
+      </w:r>
+      <w:r>
+        <w:t>.</w:t>
+      </w:r>
+    </w:p>
+    <w:p>
+      <w:pPr>
+        <w:pStyle w:val="Heading3"/>
+      </w:pPr>
+      <w:r>
+        <w:t>General note about thermal cameras</w:t>
+      </w:r>
+    </w:p>
+    <w:p>
+      <w:r>
+        <w:t xml:space="preserve">Thermal </w:t>
+      </w:r>
+      <w:r>
+        <w:t>cameras are able to capture scenes with a wide temperature range.</w:t>
+      </w:r>
+      <w:r>
+        <w:t xml:space="preserve"> Therefore, if you take a photo of a standard scene with </w:t>
+      </w:r>
+      <w:r>
+        <w:t xml:space="preserve">such a camera, you </w:t>
+      </w:r>
+      <w:r>
+        <w:t>will</w:t>
+      </w:r>
+      <w:r>
+        <w:t xml:space="preserve"> obtain a</w:t>
+      </w:r>
+      <w:r>
+        <w:t xml:space="preserve"> </w:t>
+      </w:r>
+      <w:r>
+        <w:rPr>
+          <w:rStyle w:val="Emphasis"/>
+        </w:rPr>
+        <w:t>very dark image</w:t>
+      </w:r>
+      <w:r>
+        <w:t xml:space="preserve"> with almost nothing </w:t>
+      </w:r>
+      <w:r>
+        <w:t>visible</w:t>
+      </w:r>
+      <w:r>
+        <w:t>.</w:t>
+      </w:r>
+      <w:r>
+        <w:t xml:space="preserve"> This is normal</w:t>
+      </w:r>
+      <w:r>
+        <w:t xml:space="preserve"> as there is not much temperatur</w:t>
+      </w:r>
+      <w:r>
+        <w:t>e variation in standard scenes.</w:t>
+      </w:r>
+    </w:p>
+    <w:p>
+      <w:r>
+        <w:t>To make the temperature differences more visible, y</w:t>
+      </w:r>
+      <w:r>
+        <w:t xml:space="preserve">ou need to </w:t>
+      </w:r>
+      <w:r>
+        <w:t>interpolate</w:t>
+      </w:r>
+      <w:r>
+        <w:t xml:space="preserve"> the </w:t>
+      </w:r>
+      <w:r>
+        <w:t>scene</w:t>
+      </w:r>
+      <w:r>
+        <w:t>’s</w:t>
+      </w:r>
+      <w:r>
+        <w:t xml:space="preserve"> </w:t>
+      </w:r>
+      <w:r>
+        <w:t xml:space="preserve">pixel values to the </w:t>
+      </w:r>
+      <w:r>
+        <w:t>min</w:t>
+      </w:r>
+      <w:r>
+        <w:t>imum and maximum</w:t>
+      </w:r>
+      <w:r>
+        <w:t xml:space="preserve"> supported by the image format</w:t>
+      </w:r>
+      <w:r>
+        <w:t xml:space="preserve">. As an example, </w:t>
+      </w:r>
       <w:r>
         <w:fldChar w:fldCharType="begin"/>
       </w:r>
       <w:r>
-        <w:instrText xml:space="preserve"> SEQ Table \* ARABIC </w:instrText>
+        <w:instrText xml:space="preserve"> REF _Ref446489998 \h </w:instrText>
       </w:r>
       <w:r>
         <w:fldChar w:fldCharType="separate"/>
       </w:r>
       <w:r>
+        <w:t xml:space="preserve">Figure </w:t>
+      </w:r>
+      <w:r>
         <w:rPr>
           <w:noProof/>
         </w:rPr>
         <w:t>1</w:t>
       </w:r>
       <w:r>
-        <w:rPr>
-          <w:noProof/>
-        </w:rPr>
         <w:fldChar w:fldCharType="end"/>
       </w:r>
-      <w:bookmarkEnd w:id="1"/>
-      <w:r>
-        <w:t>. Lepton Specifications</w:t>
-      </w:r>
-    </w:p>
-    <w:p>
-      <w:r>
-        <w:t xml:space="preserve">The lepton is easy to interface with, as it provides an SPI </w:t>
-      </w:r>
-      <w:r>
-        <w:rPr>
-          <w:rStyle w:val="Emphasis"/>
-        </w:rPr>
-        <w:t>data</w:t>
-      </w:r>
       <w:r>
         <w:t xml:space="preserve"> </w:t>
       </w:r>
       <w:r>
-        <w:t>interface</w:t>
-      </w:r>
-      <w:r>
-        <w:t xml:space="preserve"> and an I</w:t>
-      </w:r>
-      <w:r>
-        <w:rPr>
-          <w:vertAlign w:val="superscript"/>
-        </w:rPr>
-        <w:t>2</w:t>
-      </w:r>
-      <w:r>
-        <w:t xml:space="preserve">C </w:t>
-      </w:r>
-      <w:r>
-        <w:rPr>
-          <w:rStyle w:val="Emphasis"/>
-        </w:rPr>
-        <w:t>control</w:t>
-      </w:r>
-      <w:r>
-        <w:t xml:space="preserve"> interface</w:t>
-      </w:r>
-      <w:r>
-        <w:t xml:space="preserve">. </w:t>
-      </w:r>
-      <w:r>
-        <w:t xml:space="preserve">This makes it simple for most </w:t>
-      </w:r>
-      <w:r>
-        <w:t>microcontroller</w:t>
-      </w:r>
-      <w:r>
-        <w:t>s</w:t>
-      </w:r>
-      <w:r>
-        <w:t xml:space="preserve"> </w:t>
-      </w:r>
-      <w:r>
-        <w:t>to use the device.</w:t>
-      </w:r>
-      <w:r>
-        <w:t xml:space="preserve"> </w:t>
-      </w:r>
-      <w:r>
-        <w:t>However, s</w:t>
-      </w:r>
-      <w:r>
-        <w:t xml:space="preserve">ince we are going to use an FPGA to interface the </w:t>
-      </w:r>
-      <w:r>
-        <w:t>lepton</w:t>
-      </w:r>
-      <w:r>
-        <w:t xml:space="preserve">, we </w:t>
-      </w:r>
-      <w:r>
-        <w:t>must</w:t>
-      </w:r>
-      <w:r>
-        <w:t xml:space="preserve"> </w:t>
-      </w:r>
-      <w:r>
-        <w:t>design</w:t>
-      </w:r>
-      <w:r>
-        <w:t xml:space="preserve"> the</w:t>
-      </w:r>
-      <w:r>
-        <w:t xml:space="preserve"> complete</w:t>
-      </w:r>
-      <w:r>
-        <w:t xml:space="preserve"> frame acquisition system</w:t>
-      </w:r>
-      <w:r>
-        <w:t xml:space="preserve"> ourselves (or else what would you be doing in this </w:t>
-      </w:r>
-      <w:r>
-        <w:t>course</w:t>
-      </w:r>
-      <w:r>
-        <w:t xml:space="preserve">? </w:t>
-      </w:r>
-      <w:r>
-        <w:sym w:font="Wingdings" w:char="F04A"/>
-      </w:r>
-      <w:r>
-        <w:t>)</w:t>
-      </w:r>
-      <w:r>
-        <w:t>.</w:t>
-      </w:r>
-    </w:p>
-    <w:p>
-      <w:pPr>
-        <w:pStyle w:val="Heading3"/>
-      </w:pPr>
-      <w:r>
-        <w:t>General note about thermal cameras</w:t>
-      </w:r>
-    </w:p>
-    <w:p>
-      <w:r>
-        <w:t xml:space="preserve">Thermal </w:t>
-      </w:r>
-      <w:r>
-        <w:t>cameras are able to capture scenes with a wide temperature range.</w:t>
-      </w:r>
-      <w:r>
-        <w:t xml:space="preserve"> Therefore, if you take a photo of a standard scene with </w:t>
-      </w:r>
-      <w:r>
-        <w:t xml:space="preserve">such a camera, you </w:t>
-      </w:r>
-      <w:r>
-        <w:t>will</w:t>
-      </w:r>
-      <w:r>
-        <w:t xml:space="preserve"> obtain a</w:t>
-      </w:r>
-      <w:r>
-        <w:t xml:space="preserve"> </w:t>
-      </w:r>
-      <w:r>
-        <w:rPr>
-          <w:rStyle w:val="Emphasis"/>
-        </w:rPr>
-        <w:t>very dark image</w:t>
-      </w:r>
-      <w:r>
-        <w:t xml:space="preserve"> with almost nothing </w:t>
-      </w:r>
-      <w:r>
-        <w:t>visible</w:t>
-      </w:r>
-      <w:r>
-        <w:t>.</w:t>
-      </w:r>
-      <w:r>
-        <w:t xml:space="preserve"> This is normal</w:t>
-      </w:r>
-      <w:r>
-        <w:t xml:space="preserve"> as there is not much temperatur</w:t>
-      </w:r>
-      <w:r>
-        <w:t>e variation in standard scenes.</w:t>
-      </w:r>
-    </w:p>
-    <w:p>
-      <w:r>
-        <w:t>To make the temperature differences more visible, y</w:t>
-      </w:r>
-      <w:r>
-        <w:t xml:space="preserve">ou need to </w:t>
-      </w:r>
-      <w:r>
-        <w:t>interpolate</w:t>
-      </w:r>
-      <w:r>
-        <w:t xml:space="preserve"> the </w:t>
-      </w:r>
-      <w:r>
-        <w:t>scene</w:t>
-      </w:r>
-      <w:r>
-        <w:t>’s</w:t>
-      </w:r>
-      <w:r>
-        <w:t xml:space="preserve"> </w:t>
-      </w:r>
-      <w:r>
-        <w:t xml:space="preserve">pixel values to the </w:t>
-      </w:r>
-      <w:r>
-        <w:t>min</w:t>
-      </w:r>
-      <w:r>
-        <w:t>imum and maximum</w:t>
-      </w:r>
-      <w:r>
-        <w:t xml:space="preserve"> supported by the image format</w:t>
-      </w:r>
-      <w:r>
-        <w:t xml:space="preserve">. As an example, </w:t>
-      </w:r>
-      <w:r>
-        <w:fldChar w:fldCharType="begin"/>
-      </w:r>
-      <w:r>
-        <w:instrText xml:space="preserve"> REF _Ref446489998 \h </w:instrText>
-      </w:r>
-      <w:r>
-        <w:fldChar w:fldCharType="separate"/>
-      </w:r>
-      <w:r>
-        <w:t xml:space="preserve">Figure </w:t>
-      </w:r>
-      <w:r>
-        <w:rPr>
-          <w:noProof/>
-        </w:rPr>
-        <w:t>1</w:t>
-      </w:r>
-      <w:r>
-        <w:fldChar w:fldCharType="end"/>
-      </w:r>
-      <w:r>
-        <w:t xml:space="preserve"> </w:t>
-      </w:r>
-      <w:r>
         <w:t xml:space="preserve">contains an </w:t>
       </w:r>
       <w:r>
@@ -1258,8 +1250,6 @@
       <w:r>
         <w:t>16383</w:t>
       </w:r>
-      <w:bookmarkStart w:id="2" w:name="_GoBack"/>
-      <w:bookmarkEnd w:id="2"/>
       <w:r>
         <w:t>)</w:t>
       </w:r>
@@ -1327,10 +1317,10 @@
           <w:noProof/>
         </w:rPr>
         <w:drawing>
-          <wp:inline distT="0" distB="0" distL="0" distR="0" wp14:anchorId="678591B8" wp14:editId="0A341FD5">
-            <wp:extent cx="4482353" cy="4548055"/>
-            <wp:effectExtent l="0" t="0" r="0" b="5080"/>
-            <wp:docPr id="3" name="Picture 3"/>
+          <wp:inline distT="0" distB="0" distL="0" distR="0">
+            <wp:extent cx="4229976" cy="4298868"/>
+            <wp:effectExtent l="0" t="0" r="0" b="6985"/>
+            <wp:docPr id="4" name="Picture 4"/>
             <wp:cNvGraphicFramePr>
               <a:graphicFrameLocks xmlns:a="http://schemas.openxmlformats.org/drawingml/2006/main" noChangeAspect="1"/>
             </wp:cNvGraphicFramePr>
@@ -1338,7 +1328,7 @@
               <a:graphicData uri="http://schemas.openxmlformats.org/drawingml/2006/picture">
                 <pic:pic xmlns:pic="http://schemas.openxmlformats.org/drawingml/2006/picture">
                   <pic:nvPicPr>
-                    <pic:cNvPr id="3" name="PrSoC_Lab_2_0_Block_Diagram.png"/>
+                    <pic:cNvPr id="4" name="Block_Diagram.png"/>
                     <pic:cNvPicPr/>
                   </pic:nvPicPr>
                   <pic:blipFill>
@@ -1356,7 +1346,7 @@
                   <pic:spPr>
                     <a:xfrm>
                       <a:off x="0" y="0"/>
-                      <a:ext cx="4486677" cy="4552442"/>
+                      <a:ext cx="4232443" cy="4301375"/>
                     </a:xfrm>
                     <a:prstGeom prst="rect">
                       <a:avLst/>
@@ -1374,34 +1364,54 @@
         <w:pStyle w:val="Caption"/>
         <w:jc w:val="center"/>
       </w:pPr>
-      <w:bookmarkStart w:id="3" w:name="_Ref446498985"/>
+      <w:bookmarkStart w:id="2" w:name="_Ref446498985"/>
       <w:r>
         <w:t xml:space="preserve">Figure </w:t>
       </w:r>
-      <w:r>
-        <w:fldChar w:fldCharType="begin"/>
-      </w:r>
-      <w:r>
-        <w:instrText xml:space="preserve"> SEQ Figure \* ARABIC </w:instrText>
-      </w:r>
-      <w:r>
-        <w:fldChar w:fldCharType="separate"/>
-      </w:r>
-      <w:r>
-        <w:rPr>
-          <w:noProof/>
-        </w:rPr>
-        <w:t>2</w:t>
-      </w:r>
-      <w:r>
-        <w:rPr>
-          <w:noProof/>
-        </w:rPr>
-        <w:fldChar w:fldCharType="end"/>
-      </w:r>
+      <w:fldSimple w:instr=" SEQ Figure \* ARABIC ">
+        <w:r>
+          <w:rPr>
+            <w:noProof/>
+          </w:rPr>
+          <w:t>2</w:t>
+        </w:r>
+      </w:fldSimple>
+      <w:bookmarkEnd w:id="2"/>
+      <w:r>
+        <w:t>. Lepton Acquisition System</w:t>
+      </w:r>
+    </w:p>
+    <w:p>
+      <w:pPr>
+        <w:pStyle w:val="Heading3"/>
+      </w:pPr>
+      <w:r>
+        <w:t>SPI controller</w:t>
+      </w:r>
+    </w:p>
+    <w:p>
+      <w:r>
+        <w:t xml:space="preserve">The lepton </w:t>
+      </w:r>
+      <w:r>
+        <w:t>outputs</w:t>
+      </w:r>
+      <w:r>
+        <w:t xml:space="preserve"> its data over an SPI bus, so we need an SPI interface to capture the data. This component is a generic SPI controller that reads data se</w:t>
+      </w:r>
+      <w:bookmarkStart w:id="3" w:name="_GoBack"/>
       <w:bookmarkEnd w:id="3"/>
       <w:r>
-        <w:t>. Lepton Acquisition System</w:t>
+        <w:t xml:space="preserve">rially and forwards 8-bit chunks to the </w:t>
+      </w:r>
+      <w:r>
+        <w:rPr>
+          <w:rStyle w:val="SubtleReference"/>
+        </w:rPr>
+        <w:t>lepton controller</w:t>
+      </w:r>
+      <w:r>
+        <w:t>.</w:t>
       </w:r>
     </w:p>
     <w:p>
@@ -1409,7 +1419,7 @@
         <w:pStyle w:val="Heading3"/>
       </w:pPr>
       <w:r>
-        <w:t>SPI controller</w:t>
+        <w:t>Lepton controller</w:t>
       </w:r>
     </w:p>
     <w:p>
@@ -1420,35 +1430,15 @@
         <w:t>outputs</w:t>
       </w:r>
       <w:r>
-        <w:t xml:space="preserve"> its data over an SPI bus, so we need an SPI interface to capture the data. This component is a generic SPI controller that reads data serially and forwards 8-bit chunks to the </w:t>
-      </w:r>
-      <w:r>
-        <w:rPr>
-          <w:rStyle w:val="SubtleReference"/>
-        </w:rPr>
-        <w:t>lepton controller</w:t>
-      </w:r>
-      <w:r>
-        <w:t>.</w:t>
-      </w:r>
-    </w:p>
-    <w:p>
-      <w:pPr>
-        <w:pStyle w:val="Heading3"/>
-      </w:pPr>
-      <w:r>
-        <w:t>Lepton controller</w:t>
-      </w:r>
-    </w:p>
-    <w:p>
-      <w:r>
-        <w:t xml:space="preserve">The lepton </w:t>
-      </w:r>
-      <w:r>
-        <w:t>outputs</w:t>
-      </w:r>
-      <w:r>
-        <w:t xml:space="preserve"> data in the form of two 160-byte VoSPI packets: </w:t>
+        <w:t xml:space="preserve"> data in the form of two 160-byte </w:t>
+      </w:r>
+      <w:proofErr w:type="spellStart"/>
+      <w:r>
+        <w:t>VoSPI</w:t>
+      </w:r>
+      <w:proofErr w:type="spellEnd"/>
+      <w:r>
+        <w:t xml:space="preserve"> packets: </w:t>
       </w:r>
       <w:r>
         <w:rPr>
@@ -1595,12 +1585,14 @@
       <w:r>
         <w:t xml:space="preserve"> </w:t>
       </w:r>
+      <w:proofErr w:type="gramStart"/>
       <w:r>
         <w:rPr>
           <w:rStyle w:val="Emphasis"/>
         </w:rPr>
         <w:t>O(</w:t>
       </w:r>
+      <w:proofErr w:type="gramEnd"/>
       <w:r>
         <w:rPr>
           <w:rStyle w:val="Emphasis"/>
@@ -2618,27 +2610,14 @@
       <w:r>
         <w:t xml:space="preserve">Table </w:t>
       </w:r>
-      <w:r>
-        <w:fldChar w:fldCharType="begin"/>
-      </w:r>
-      <w:r>
-        <w:instrText xml:space="preserve"> SEQ Table \* ARABIC </w:instrText>
-      </w:r>
-      <w:r>
-        <w:fldChar w:fldCharType="separate"/>
-      </w:r>
-      <w:r>
-        <w:rPr>
-          <w:noProof/>
-        </w:rPr>
-        <w:t>2</w:t>
-      </w:r>
-      <w:r>
-        <w:rPr>
-          <w:noProof/>
-        </w:rPr>
-        <w:fldChar w:fldCharType="end"/>
-      </w:r>
+      <w:fldSimple w:instr=" SEQ Table \* ARABIC ">
+        <w:r>
+          <w:rPr>
+            <w:noProof/>
+          </w:rPr>
+          <w:t>2</w:t>
+        </w:r>
+      </w:fldSimple>
       <w:bookmarkEnd w:id="4"/>
       <w:r>
         <w:t>. Avalon-MM Slave Register Map</w:t>
@@ -2727,6 +2706,7 @@
             <w:pPr>
               <w:jc w:val="center"/>
             </w:pPr>
+            <w:proofErr w:type="gramStart"/>
             <w:r>
               <w:t>31</w:t>
             </w:r>
@@ -2736,6 +2716,7 @@
             <w:r>
               <w:t>..</w:t>
             </w:r>
+            <w:proofErr w:type="gramEnd"/>
             <w:r>
               <w:t xml:space="preserve"> </w:t>
             </w:r>
@@ -2820,27 +2801,14 @@
       <w:r>
         <w:t xml:space="preserve">Table </w:t>
       </w:r>
-      <w:r>
-        <w:fldChar w:fldCharType="begin"/>
-      </w:r>
-      <w:r>
-        <w:instrText xml:space="preserve"> SEQ Table \* ARABIC </w:instrText>
-      </w:r>
-      <w:r>
-        <w:fldChar w:fldCharType="separate"/>
-      </w:r>
-      <w:r>
-        <w:rPr>
-          <w:noProof/>
-        </w:rPr>
-        <w:t>3</w:t>
-      </w:r>
-      <w:r>
-        <w:rPr>
-          <w:noProof/>
-        </w:rPr>
-        <w:fldChar w:fldCharType="end"/>
-      </w:r>
+      <w:fldSimple w:instr=" SEQ Table \* ARABIC ">
+        <w:r>
+          <w:rPr>
+            <w:noProof/>
+          </w:rPr>
+          <w:t>3</w:t>
+        </w:r>
+      </w:fldSimple>
       <w:bookmarkEnd w:id="5"/>
       <w:r>
         <w:t>. COMMAND Register</w:t>
@@ -2946,8 +2914,13 @@
             <w:pPr>
               <w:jc w:val="center"/>
             </w:pPr>
-            <w:r>
-              <w:t>31 .. 2</w:t>
+            <w:proofErr w:type="gramStart"/>
+            <w:r>
+              <w:t>31 ..</w:t>
+            </w:r>
+            <w:proofErr w:type="gramEnd"/>
+            <w:r>
+              <w:t xml:space="preserve"> 2</w:t>
             </w:r>
           </w:p>
         </w:tc>
@@ -3056,27 +3029,14 @@
       <w:r>
         <w:t xml:space="preserve">Table </w:t>
       </w:r>
-      <w:r>
-        <w:fldChar w:fldCharType="begin"/>
-      </w:r>
-      <w:r>
-        <w:instrText xml:space="preserve"> SEQ Table \* ARABIC </w:instrText>
-      </w:r>
-      <w:r>
-        <w:fldChar w:fldCharType="separate"/>
-      </w:r>
-      <w:r>
-        <w:rPr>
-          <w:noProof/>
-        </w:rPr>
-        <w:t>4</w:t>
-      </w:r>
-      <w:r>
-        <w:rPr>
-          <w:noProof/>
-        </w:rPr>
-        <w:fldChar w:fldCharType="end"/>
-      </w:r>
+      <w:fldSimple w:instr=" SEQ Table \* ARABIC ">
+        <w:r>
+          <w:rPr>
+            <w:noProof/>
+          </w:rPr>
+          <w:t>4</w:t>
+        </w:r>
+      </w:fldSimple>
       <w:bookmarkEnd w:id="6"/>
       <w:r>
         <w:t>. STATUS Register</w:t>
@@ -3203,27 +3163,70 @@
       <w:r>
         <w:t xml:space="preserve"> in </w:t>
       </w:r>
+      <w:proofErr w:type="spellStart"/>
       <w:r>
         <w:rPr>
           <w:rFonts w:ascii="Courier New" w:hAnsi="Courier New" w:cs="Courier New"/>
           <w:sz w:val="18"/>
         </w:rPr>
-        <w:t>hw/hdl/lepton/hdl/</w:t>
-      </w:r>
+        <w:t>hw</w:t>
+      </w:r>
+      <w:proofErr w:type="spellEnd"/>
       <w:r>
         <w:rPr>
           <w:rFonts w:ascii="Courier New" w:hAnsi="Courier New" w:cs="Courier New"/>
           <w:sz w:val="18"/>
         </w:rPr>
-        <w:t>lepton_stats</w:t>
-      </w:r>
+        <w:t>/</w:t>
+      </w:r>
+      <w:proofErr w:type="spellStart"/>
       <w:r>
         <w:rPr>
           <w:rFonts w:ascii="Courier New" w:hAnsi="Courier New" w:cs="Courier New"/>
           <w:sz w:val="18"/>
         </w:rPr>
+        <w:t>hdl</w:t>
+      </w:r>
+      <w:proofErr w:type="spellEnd"/>
+      <w:r>
+        <w:rPr>
+          <w:rFonts w:ascii="Courier New" w:hAnsi="Courier New" w:cs="Courier New"/>
+          <w:sz w:val="18"/>
+        </w:rPr>
+        <w:t>/lepton/</w:t>
+      </w:r>
+      <w:proofErr w:type="spellStart"/>
+      <w:r>
+        <w:rPr>
+          <w:rFonts w:ascii="Courier New" w:hAnsi="Courier New" w:cs="Courier New"/>
+          <w:sz w:val="18"/>
+        </w:rPr>
+        <w:t>hdl</w:t>
+      </w:r>
+      <w:proofErr w:type="spellEnd"/>
+      <w:r>
+        <w:rPr>
+          <w:rFonts w:ascii="Courier New" w:hAnsi="Courier New" w:cs="Courier New"/>
+          <w:sz w:val="18"/>
+        </w:rPr>
+        <w:t>/</w:t>
+      </w:r>
+      <w:proofErr w:type="spellStart"/>
+      <w:r>
+        <w:rPr>
+          <w:rFonts w:ascii="Courier New" w:hAnsi="Courier New" w:cs="Courier New"/>
+          <w:sz w:val="18"/>
+        </w:rPr>
+        <w:t>lepton_stats</w:t>
+      </w:r>
+      <w:r>
+        <w:rPr>
+          <w:rFonts w:ascii="Courier New" w:hAnsi="Courier New" w:cs="Courier New"/>
+          <w:sz w:val="18"/>
+        </w:rPr>
         <w:t>.vhd</w:t>
       </w:r>
+      <w:proofErr w:type="spellEnd"/>
       <w:r>
         <w:t>.</w:t>
       </w:r>
@@ -3280,20 +3283,30 @@
       <w:r>
         <w:t xml:space="preserve"> The </w:t>
       </w:r>
+      <w:proofErr w:type="spellStart"/>
       <w:r>
         <w:rPr>
           <w:rFonts w:ascii="Courier New" w:hAnsi="Courier New" w:cs="Courier New"/>
         </w:rPr>
         <w:t>pix_sof</w:t>
       </w:r>
+      <w:proofErr w:type="spellEnd"/>
       <w:r>
         <w:t xml:space="preserve"> and </w:t>
       </w:r>
+      <w:proofErr w:type="spellStart"/>
       <w:r>
         <w:rPr>
           <w:rFonts w:ascii="Courier New" w:hAnsi="Courier New" w:cs="Courier New"/>
         </w:rPr>
-        <w:t xml:space="preserve">pix_eof </w:t>
+        <w:t>pix_eof</w:t>
+      </w:r>
+      <w:proofErr w:type="spellEnd"/>
+      <w:r>
+        <w:rPr>
+          <w:rFonts w:ascii="Courier New" w:hAnsi="Courier New" w:cs="Courier New"/>
+        </w:rPr>
+        <w:t xml:space="preserve"> </w:t>
       </w:r>
       <w:r>
         <w:t>signals inform you about the start and the end of a frame.</w:t>
@@ -3316,12 +3329,14 @@
       <w:r>
         <w:t xml:space="preserve">the </w:t>
       </w:r>
+      <w:proofErr w:type="spellStart"/>
       <w:r>
         <w:rPr>
           <w:rFonts w:ascii="Courier New" w:hAnsi="Courier New" w:cs="Courier New"/>
         </w:rPr>
         <w:t>stat_valid</w:t>
       </w:r>
+      <w:proofErr w:type="spellEnd"/>
       <w:r>
         <w:t xml:space="preserve"> </w:t>
       </w:r>
@@ -3331,30 +3346,36 @@
       <w:r>
         <w:t xml:space="preserve">when you have valid data in the </w:t>
       </w:r>
+      <w:proofErr w:type="spellStart"/>
       <w:r>
         <w:rPr>
           <w:rFonts w:ascii="Courier New" w:hAnsi="Courier New" w:cs="Courier New"/>
         </w:rPr>
         <w:t>stat_min</w:t>
       </w:r>
+      <w:proofErr w:type="spellEnd"/>
       <w:r>
         <w:t xml:space="preserve">, </w:t>
       </w:r>
+      <w:proofErr w:type="spellStart"/>
       <w:r>
         <w:rPr>
           <w:rFonts w:ascii="Courier New" w:hAnsi="Courier New" w:cs="Courier New"/>
         </w:rPr>
         <w:t>stat_max</w:t>
       </w:r>
+      <w:proofErr w:type="spellEnd"/>
       <w:r>
         <w:t xml:space="preserve">, and </w:t>
       </w:r>
+      <w:proofErr w:type="spellStart"/>
       <w:r>
         <w:rPr>
           <w:rFonts w:ascii="Courier New" w:hAnsi="Courier New" w:cs="Courier New"/>
         </w:rPr>
         <w:t>stat_sum</w:t>
       </w:r>
+      <w:proofErr w:type="spellEnd"/>
       <w:r>
         <w:t xml:space="preserve"> </w:t>
       </w:r>
@@ -3426,34 +3447,26 @@
       <w:r>
         <w:t xml:space="preserve">Figure </w:t>
       </w:r>
-      <w:r>
-        <w:fldChar w:fldCharType="begin"/>
-      </w:r>
-      <w:r>
-        <w:instrText xml:space="preserve"> SEQ Figure \* ARABIC </w:instrText>
-      </w:r>
-      <w:r>
-        <w:fldChar w:fldCharType="separate"/>
-      </w:r>
-      <w:r>
-        <w:rPr>
-          <w:noProof/>
-        </w:rPr>
-        <w:t>3</w:t>
-      </w:r>
-      <w:r>
-        <w:rPr>
-          <w:noProof/>
-        </w:rPr>
-        <w:fldChar w:fldCharType="end"/>
-      </w:r>
+      <w:fldSimple w:instr=" SEQ Figure \* ARABIC ">
+        <w:r>
+          <w:rPr>
+            <w:noProof/>
+          </w:rPr>
+          <w:t>3</w:t>
+        </w:r>
+      </w:fldSimple>
       <w:bookmarkEnd w:id="7"/>
       <w:r>
-        <w:t>. lepton</w:t>
+        <w:t xml:space="preserve">. </w:t>
+      </w:r>
+      <w:proofErr w:type="spellStart"/>
+      <w:r>
+        <w:t>lepton</w:t>
       </w:r>
       <w:r>
         <w:t>_stats</w:t>
       </w:r>
+      <w:proofErr w:type="spellEnd"/>
       <w:r>
         <w:t xml:space="preserve"> input port chronogram</w:t>
       </w:r>
@@ -3488,27 +3501,70 @@
       <w:r>
         <w:t xml:space="preserve"> component in </w:t>
       </w:r>
+      <w:proofErr w:type="spellStart"/>
       <w:r>
         <w:rPr>
           <w:rFonts w:ascii="Courier New" w:hAnsi="Courier New" w:cs="Courier New"/>
           <w:sz w:val="18"/>
         </w:rPr>
-        <w:t>hw/hdl/lepton/hdl/</w:t>
-      </w:r>
+        <w:t>hw</w:t>
+      </w:r>
+      <w:proofErr w:type="spellEnd"/>
       <w:r>
         <w:rPr>
           <w:rFonts w:ascii="Courier New" w:hAnsi="Courier New" w:cs="Courier New"/>
           <w:sz w:val="18"/>
         </w:rPr>
-        <w:t>level_adjuster</w:t>
-      </w:r>
+        <w:t>/</w:t>
+      </w:r>
+      <w:proofErr w:type="spellStart"/>
       <w:r>
         <w:rPr>
           <w:rFonts w:ascii="Courier New" w:hAnsi="Courier New" w:cs="Courier New"/>
           <w:sz w:val="18"/>
         </w:rPr>
+        <w:t>hdl</w:t>
+      </w:r>
+      <w:proofErr w:type="spellEnd"/>
+      <w:r>
+        <w:rPr>
+          <w:rFonts w:ascii="Courier New" w:hAnsi="Courier New" w:cs="Courier New"/>
+          <w:sz w:val="18"/>
+        </w:rPr>
+        <w:t>/lepton/</w:t>
+      </w:r>
+      <w:proofErr w:type="spellStart"/>
+      <w:r>
+        <w:rPr>
+          <w:rFonts w:ascii="Courier New" w:hAnsi="Courier New" w:cs="Courier New"/>
+          <w:sz w:val="18"/>
+        </w:rPr>
+        <w:t>hdl</w:t>
+      </w:r>
+      <w:proofErr w:type="spellEnd"/>
+      <w:r>
+        <w:rPr>
+          <w:rFonts w:ascii="Courier New" w:hAnsi="Courier New" w:cs="Courier New"/>
+          <w:sz w:val="18"/>
+        </w:rPr>
+        <w:t>/</w:t>
+      </w:r>
+      <w:proofErr w:type="spellStart"/>
+      <w:r>
+        <w:rPr>
+          <w:rFonts w:ascii="Courier New" w:hAnsi="Courier New" w:cs="Courier New"/>
+          <w:sz w:val="18"/>
+        </w:rPr>
+        <w:t>level_adjuster</w:t>
+      </w:r>
+      <w:r>
+        <w:rPr>
+          <w:rFonts w:ascii="Courier New" w:hAnsi="Courier New" w:cs="Courier New"/>
+          <w:sz w:val="18"/>
+        </w:rPr>
         <w:t>.vhd</w:t>
       </w:r>
+      <w:proofErr w:type="spellEnd"/>
       <w:r>
         <w:t>.</w:t>
       </w:r>
@@ -3573,12 +3629,14 @@
       <w:r>
         <w:t xml:space="preserve"> in </w:t>
       </w:r>
+      <w:proofErr w:type="spellStart"/>
       <w:r>
         <w:rPr>
           <w:rFonts w:ascii="Courier New" w:hAnsi="Courier New" w:cs="Courier New"/>
         </w:rPr>
         <w:t>lepton_stats.vhd</w:t>
       </w:r>
+      <w:proofErr w:type="spellEnd"/>
       <w:r>
         <w:t>.</w:t>
       </w:r>
@@ -3607,8 +3665,13 @@
       <w:pPr>
         <w:pStyle w:val="Heading4"/>
       </w:pPr>
-      <w:r>
-        <w:t>Nios II SBT p</w:t>
+      <w:proofErr w:type="spellStart"/>
+      <w:r>
+        <w:t>Nios</w:t>
+      </w:r>
+      <w:proofErr w:type="spellEnd"/>
+      <w:r>
+        <w:t xml:space="preserve"> II SBT p</w:t>
       </w:r>
       <w:r>
         <w:t>roject setup</w:t>
@@ -3622,7 +3685,15 @@
         <w:t xml:space="preserve">e </w:t>
       </w:r>
       <w:r>
-        <w:t xml:space="preserve">want the Nios II processor to be able to </w:t>
+        <w:t xml:space="preserve">want the </w:t>
+      </w:r>
+      <w:proofErr w:type="spellStart"/>
+      <w:r>
+        <w:t>Nios</w:t>
+      </w:r>
+      <w:proofErr w:type="spellEnd"/>
+      <w:r>
+        <w:t xml:space="preserve"> II processor to be able to </w:t>
       </w:r>
       <w:r>
         <w:t xml:space="preserve">write a frame </w:t>
@@ -3658,7 +3729,15 @@
         <w:t>.</w:t>
       </w:r>
       <w:r>
-        <w:t xml:space="preserve"> After creating your Nios II SBT project, follow the steps below:</w:t>
+        <w:t xml:space="preserve"> After creating your </w:t>
+      </w:r>
+      <w:proofErr w:type="spellStart"/>
+      <w:r>
+        <w:t>Nios</w:t>
+      </w:r>
+      <w:proofErr w:type="spellEnd"/>
+      <w:r>
+        <w:t xml:space="preserve"> II SBT project, follow the steps below:</w:t>
       </w:r>
     </w:p>
     <w:p>
@@ -3670,7 +3749,15 @@
         </w:numPr>
       </w:pPr>
       <w:r>
-        <w:t xml:space="preserve">Right-click on the BSP project &gt; Nios II &gt; </w:t>
+        <w:t xml:space="preserve">Right-click on the BSP project &gt; </w:t>
+      </w:r>
+      <w:proofErr w:type="spellStart"/>
+      <w:r>
+        <w:t>Nios</w:t>
+      </w:r>
+      <w:proofErr w:type="spellEnd"/>
+      <w:r>
+        <w:t xml:space="preserve"> II &gt; </w:t>
       </w:r>
       <w:r>
         <w:t>BSP Editor</w:t>
@@ -3699,12 +3786,14 @@
       <w:r>
         <w:t xml:space="preserve"> tab, enable the </w:t>
       </w:r>
+      <w:proofErr w:type="spellStart"/>
       <w:r>
         <w:rPr>
           <w:rStyle w:val="Emphasis"/>
         </w:rPr>
         <w:t>altera_hosts</w:t>
       </w:r>
+      <w:proofErr w:type="spellEnd"/>
       <w:r>
         <w:t xml:space="preserve"> package.</w:t>
       </w:r>
@@ -3801,30 +3890,30 @@
       <w:r>
         <w:t xml:space="preserve">Figure </w:t>
       </w:r>
-      <w:r>
-        <w:fldChar w:fldCharType="begin"/>
-      </w:r>
-      <w:r>
-        <w:instrText xml:space="preserve"> SEQ Figure \* ARABIC </w:instrText>
-      </w:r>
-      <w:r>
-        <w:fldChar w:fldCharType="separate"/>
-      </w:r>
-      <w:r>
-        <w:rPr>
-          <w:noProof/>
-        </w:rPr>
-        <w:t>4</w:t>
-      </w:r>
-      <w:r>
-        <w:rPr>
-          <w:noProof/>
-        </w:rPr>
-        <w:fldChar w:fldCharType="end"/>
-      </w:r>
-      <w:r>
-        <w:t>. hostfs Software Packaage</w:t>
-      </w:r>
+      <w:fldSimple w:instr=" SEQ Figure \* ARABIC ">
+        <w:r>
+          <w:rPr>
+            <w:noProof/>
+          </w:rPr>
+          <w:t>4</w:t>
+        </w:r>
+      </w:fldSimple>
+      <w:r>
+        <w:t xml:space="preserve">. </w:t>
+      </w:r>
+      <w:proofErr w:type="spellStart"/>
+      <w:r>
+        <w:t>hostfs</w:t>
+      </w:r>
+      <w:proofErr w:type="spellEnd"/>
+      <w:r>
+        <w:t xml:space="preserve"> Software </w:t>
+      </w:r>
+      <w:proofErr w:type="spellStart"/>
+      <w:r>
+        <w:t>Packaage</w:t>
+      </w:r>
+      <w:proofErr w:type="spellEnd"/>
     </w:p>
     <w:p>
       <w:r>
@@ -3852,12 +3941,14 @@
       <w:r>
         <w:t xml:space="preserve"> in </w:t>
       </w:r>
+      <w:proofErr w:type="spellStart"/>
       <w:r>
         <w:rPr>
           <w:rFonts w:ascii="Courier New" w:hAnsi="Courier New" w:cs="Courier New"/>
         </w:rPr>
         <w:t>lepton.c</w:t>
       </w:r>
+      <w:proofErr w:type="spellEnd"/>
       <w:r>
         <w:t>:</w:t>
       </w:r>
@@ -3877,7 +3968,35 @@
         <w:rPr>
           <w:rFonts w:ascii="Courier New" w:hAnsi="Courier New" w:cs="Courier New"/>
         </w:rPr>
-        <w:t>void lepton_start_capture(lepton_dev *dev);</w:t>
+        <w:t xml:space="preserve">void </w:t>
+      </w:r>
+      <w:proofErr w:type="spellStart"/>
+      <w:r>
+        <w:rPr>
+          <w:rFonts w:ascii="Courier New" w:hAnsi="Courier New" w:cs="Courier New"/>
+        </w:rPr>
+        <w:t>lepton_start_capture</w:t>
+      </w:r>
+      <w:proofErr w:type="spellEnd"/>
+      <w:r>
+        <w:rPr>
+          <w:rFonts w:ascii="Courier New" w:hAnsi="Courier New" w:cs="Courier New"/>
+        </w:rPr>
+        <w:t>(</w:t>
+      </w:r>
+      <w:proofErr w:type="spellStart"/>
+      <w:r>
+        <w:rPr>
+          <w:rFonts w:ascii="Courier New" w:hAnsi="Courier New" w:cs="Courier New"/>
+        </w:rPr>
+        <w:t>lepton_dev</w:t>
+      </w:r>
+      <w:proofErr w:type="spellEnd"/>
+      <w:r>
+        <w:rPr>
+          <w:rFonts w:ascii="Courier New" w:hAnsi="Courier New" w:cs="Courier New"/>
+        </w:rPr>
+        <w:t xml:space="preserve"> *dev);</w:t>
       </w:r>
     </w:p>
     <w:p>
@@ -3891,11 +4010,47 @@
           <w:rFonts w:ascii="Courier New" w:hAnsi="Courier New" w:cs="Courier New"/>
         </w:rPr>
       </w:pPr>
+      <w:proofErr w:type="spellStart"/>
       <w:r>
         <w:rPr>
           <w:rFonts w:ascii="Courier New" w:hAnsi="Courier New" w:cs="Courier New"/>
         </w:rPr>
-        <w:t>bool lepton_error_check(lepton_dev *dev);</w:t>
+        <w:t>bool</w:t>
+      </w:r>
+      <w:proofErr w:type="spellEnd"/>
+      <w:r>
+        <w:rPr>
+          <w:rFonts w:ascii="Courier New" w:hAnsi="Courier New" w:cs="Courier New"/>
+        </w:rPr>
+        <w:t xml:space="preserve"> </w:t>
+      </w:r>
+      <w:proofErr w:type="spellStart"/>
+      <w:r>
+        <w:rPr>
+          <w:rFonts w:ascii="Courier New" w:hAnsi="Courier New" w:cs="Courier New"/>
+        </w:rPr>
+        <w:t>lepton_error_check</w:t>
+      </w:r>
+      <w:proofErr w:type="spellEnd"/>
+      <w:r>
+        <w:rPr>
+          <w:rFonts w:ascii="Courier New" w:hAnsi="Courier New" w:cs="Courier New"/>
+        </w:rPr>
+        <w:t>(</w:t>
+      </w:r>
+      <w:proofErr w:type="spellStart"/>
+      <w:r>
+        <w:rPr>
+          <w:rFonts w:ascii="Courier New" w:hAnsi="Courier New" w:cs="Courier New"/>
+        </w:rPr>
+        <w:t>lepton_dev</w:t>
+      </w:r>
+      <w:proofErr w:type="spellEnd"/>
+      <w:r>
+        <w:rPr>
+          <w:rFonts w:ascii="Courier New" w:hAnsi="Courier New" w:cs="Courier New"/>
+        </w:rPr>
+        <w:t xml:space="preserve"> *dev);</w:t>
       </w:r>
     </w:p>
     <w:p>
@@ -3913,12 +4068,40 @@
         <w:rPr>
           <w:rFonts w:ascii="Courier New" w:hAnsi="Courier New" w:cs="Courier New"/>
         </w:rPr>
-        <w:t>void lepton_wait_until_eof(lepton_dev *dev)</w:t>
-      </w:r>
+        <w:t xml:space="preserve">void </w:t>
+      </w:r>
+      <w:proofErr w:type="spellStart"/>
       <w:r>
         <w:rPr>
           <w:rFonts w:ascii="Courier New" w:hAnsi="Courier New" w:cs="Courier New"/>
         </w:rPr>
+        <w:t>lepton_wait_until_eof</w:t>
+      </w:r>
+      <w:proofErr w:type="spellEnd"/>
+      <w:r>
+        <w:rPr>
+          <w:rFonts w:ascii="Courier New" w:hAnsi="Courier New" w:cs="Courier New"/>
+        </w:rPr>
+        <w:t>(</w:t>
+      </w:r>
+      <w:proofErr w:type="spellStart"/>
+      <w:r>
+        <w:rPr>
+          <w:rFonts w:ascii="Courier New" w:hAnsi="Courier New" w:cs="Courier New"/>
+        </w:rPr>
+        <w:t>lepton_dev</w:t>
+      </w:r>
+      <w:proofErr w:type="spellEnd"/>
+      <w:r>
+        <w:rPr>
+          <w:rFonts w:ascii="Courier New" w:hAnsi="Courier New" w:cs="Courier New"/>
+        </w:rPr>
+        <w:t xml:space="preserve"> *dev)</w:t>
+      </w:r>
+      <w:r>
+        <w:rPr>
+          <w:rFonts w:ascii="Courier New" w:hAnsi="Courier New" w:cs="Courier New"/>
+        </w:rPr>
         <w:t>;</w:t>
       </w:r>
     </w:p>
@@ -3937,11 +4120,19 @@
       <w:r>
         <w:t xml:space="preserve">lete the </w:t>
       </w:r>
+      <w:proofErr w:type="gramStart"/>
       <w:r>
         <w:rPr>
           <w:rFonts w:ascii="Courier New" w:hAnsi="Courier New" w:cs="Courier New"/>
         </w:rPr>
-        <w:t>main(void)</w:t>
+        <w:t>main(</w:t>
+      </w:r>
+      <w:proofErr w:type="gramEnd"/>
+      <w:r>
+        <w:rPr>
+          <w:rFonts w:ascii="Courier New" w:hAnsi="Courier New" w:cs="Courier New"/>
+        </w:rPr>
+        <w:t>void)</w:t>
       </w:r>
       <w:r>
         <w:t xml:space="preserve"> function in</w:t>
@@ -3949,12 +4140,14 @@
       <w:r>
         <w:t xml:space="preserve"> </w:t>
       </w:r>
+      <w:proofErr w:type="spellStart"/>
       <w:r>
         <w:rPr>
           <w:rFonts w:ascii="Courier New" w:hAnsi="Courier New" w:cs="Courier New"/>
         </w:rPr>
         <w:t>app.c</w:t>
       </w:r>
+      <w:proofErr w:type="spellEnd"/>
       <w:r>
         <w:t xml:space="preserve"> to</w:t>
       </w:r>
@@ -3984,12 +4177,14 @@
       <w:r>
         <w:t xml:space="preserve"> in </w:t>
       </w:r>
+      <w:proofErr w:type="spellStart"/>
       <w:r>
         <w:rPr>
           <w:rFonts w:ascii="Courier New" w:hAnsi="Courier New" w:cs="Courier New"/>
         </w:rPr>
         <w:t>lepton.c</w:t>
       </w:r>
+      <w:proofErr w:type="spellEnd"/>
       <w:r>
         <w:t>.</w:t>
       </w:r>
@@ -4077,18 +4272,48 @@
       <w:r>
         <w:t xml:space="preserve">at </w:t>
       </w:r>
+      <w:proofErr w:type="spellStart"/>
       <w:r>
         <w:rPr>
           <w:rFonts w:ascii="Courier New" w:hAnsi="Courier New" w:cs="Courier New"/>
         </w:rPr>
-        <w:t>sw/nios/application</w:t>
-      </w:r>
+        <w:t>sw</w:t>
+      </w:r>
+      <w:proofErr w:type="spellEnd"/>
       <w:r>
         <w:rPr>
           <w:rFonts w:ascii="Courier New" w:hAnsi="Courier New" w:cs="Courier New"/>
         </w:rPr>
-        <w:t>/output.pgm</w:t>
-      </w:r>
+        <w:t>/</w:t>
+      </w:r>
+      <w:proofErr w:type="spellStart"/>
+      <w:r>
+        <w:rPr>
+          <w:rFonts w:ascii="Courier New" w:hAnsi="Courier New" w:cs="Courier New"/>
+        </w:rPr>
+        <w:t>nios</w:t>
+      </w:r>
+      <w:proofErr w:type="spellEnd"/>
+      <w:r>
+        <w:rPr>
+          <w:rFonts w:ascii="Courier New" w:hAnsi="Courier New" w:cs="Courier New"/>
+        </w:rPr>
+        <w:t>/application</w:t>
+      </w:r>
+      <w:r>
+        <w:rPr>
+          <w:rFonts w:ascii="Courier New" w:hAnsi="Courier New" w:cs="Courier New"/>
+        </w:rPr>
+        <w:t>/</w:t>
+      </w:r>
+      <w:proofErr w:type="spellStart"/>
+      <w:r>
+        <w:rPr>
+          <w:rFonts w:ascii="Courier New" w:hAnsi="Courier New" w:cs="Courier New"/>
+        </w:rPr>
+        <w:t>output.pgm</w:t>
+      </w:r>
+      <w:proofErr w:type="spellEnd"/>
     </w:p>
     <w:sectPr>
       <w:headerReference w:type="default" r:id="rId15"/>
@@ -4161,7 +4386,7 @@
           <w:rPr>
             <w:noProof/>
           </w:rPr>
-          <w:t>7</w:t>
+          <w:t>4</w:t>
         </w:r>
         <w:r>
           <w:rPr>
@@ -4178,8 +4403,45 @@
       <w:jc w:val="center"/>
     </w:pPr>
     <w:r>
-      <w:t>René Beuchat, Philémon Favrod, Sahand Kashani</w:t>
+      <w:t xml:space="preserve">René </w:t>
     </w:r>
+    <w:proofErr w:type="spellStart"/>
+    <w:r>
+      <w:t>Beuchat</w:t>
+    </w:r>
+    <w:proofErr w:type="spellEnd"/>
+    <w:r>
+      <w:t xml:space="preserve">, </w:t>
+    </w:r>
+    <w:proofErr w:type="spellStart"/>
+    <w:r>
+      <w:t>Philémon</w:t>
+    </w:r>
+    <w:proofErr w:type="spellEnd"/>
+    <w:r>
+      <w:t xml:space="preserve"> </w:t>
+    </w:r>
+    <w:proofErr w:type="spellStart"/>
+    <w:r>
+      <w:t>Favrod</w:t>
+    </w:r>
+    <w:proofErr w:type="spellEnd"/>
+    <w:r>
+      <w:t xml:space="preserve">, </w:t>
+    </w:r>
+    <w:proofErr w:type="spellStart"/>
+    <w:r>
+      <w:t>Sahand</w:t>
+    </w:r>
+    <w:proofErr w:type="spellEnd"/>
+    <w:r>
+      <w:t xml:space="preserve"> </w:t>
+    </w:r>
+    <w:proofErr w:type="spellStart"/>
+    <w:r>
+      <w:t>Kashani</w:t>
+    </w:r>
+    <w:proofErr w:type="spellEnd"/>
   </w:p>
 </w:ftr>
 </file>
@@ -4223,8 +4485,13 @@
     </w:r>
     <w:r>
       <w:tab/>
-      <w:t>CS-309, PrSoC</w:t>
+      <w:t xml:space="preserve">CS-309, </w:t>
     </w:r>
+    <w:proofErr w:type="spellStart"/>
+    <w:r>
+      <w:t>PrSoC</w:t>
+    </w:r>
+    <w:proofErr w:type="spellEnd"/>
   </w:p>
 </w:hdr>
 </file>
@@ -7025,7 +7292,7 @@
 </file>
 
 <file path=customXml/itemProps1.xml><?xml version="1.0" encoding="utf-8"?>
-<ds:datastoreItem xmlns:ds="http://schemas.openxmlformats.org/officeDocument/2006/customXml" ds:itemID="{B97A59D6-A5F1-47E1-A985-E9EF678D9A2E}">
+<ds:datastoreItem xmlns:ds="http://schemas.openxmlformats.org/officeDocument/2006/customXml" ds:itemID="{79B9A084-4796-4519-8656-C1DC1750915A}">
   <ds:schemaRefs>
     <ds:schemaRef ds:uri="http://schemas.openxmlformats.org/officeDocument/2006/bibliography"/>
   </ds:schemaRefs>

</xml_diff>

<commit_message>
[lab2.0] Update statement with image of lepton wiring
</commit_message>
<xml_diff>
--- a/lab_2_0_statement/Pr_SoC_lab_2_0.docx
+++ b/lab_2_0_statement/Pr_SoC_lab_2_0.docx
@@ -328,15 +328,7 @@
         <w:t xml:space="preserve"> not have enough pins available</w:t>
       </w:r>
       <w:r>
-        <w:t xml:space="preserve"> </w:t>
-      </w:r>
-      <w:proofErr w:type="gramStart"/>
-      <w:r>
-        <w:t>to</w:t>
-      </w:r>
-      <w:proofErr w:type="gramEnd"/>
-      <w:r>
-        <w:t xml:space="preserve"> interface with a high pixel depth camera.</w:t>
+        <w:t xml:space="preserve"> to interface with a high pixel depth camera.</w:t>
       </w:r>
     </w:p>
     <w:p>
@@ -752,14 +744,27 @@
       <w:r>
         <w:t xml:space="preserve">Figure </w:t>
       </w:r>
-      <w:fldSimple w:instr=" SEQ Figure \* ARABIC ">
-        <w:r>
-          <w:rPr>
-            <w:noProof/>
-          </w:rPr>
-          <w:t>1</w:t>
-        </w:r>
-      </w:fldSimple>
+      <w:r>
+        <w:fldChar w:fldCharType="begin"/>
+      </w:r>
+      <w:r>
+        <w:instrText xml:space="preserve"> SEQ Figure \* ARABIC </w:instrText>
+      </w:r>
+      <w:r>
+        <w:fldChar w:fldCharType="separate"/>
+      </w:r>
+      <w:r>
+        <w:rPr>
+          <w:noProof/>
+        </w:rPr>
+        <w:t>1</w:t>
+      </w:r>
+      <w:r>
+        <w:rPr>
+          <w:noProof/>
+        </w:rPr>
+        <w:fldChar w:fldCharType="end"/>
+      </w:r>
       <w:bookmarkEnd w:id="0"/>
       <w:r>
         <w:t>. FLIR Lepton</w:t>
@@ -930,15 +935,7 @@
               <w:cnfStyle w:val="000000000000" w:firstRow="0" w:lastRow="0" w:firstColumn="0" w:lastColumn="0" w:oddVBand="0" w:evenVBand="0" w:oddHBand="0" w:evenHBand="0" w:firstRowFirstColumn="0" w:firstRowLastColumn="0" w:lastRowFirstColumn="0" w:lastRowLastColumn="0"/>
             </w:pPr>
             <w:r>
-              <w:t>Video over SPI (</w:t>
-            </w:r>
-            <w:proofErr w:type="spellStart"/>
-            <w:r>
-              <w:t>VoSPI</w:t>
-            </w:r>
-            <w:proofErr w:type="spellEnd"/>
-            <w:r>
-              <w:t>)</w:t>
+              <w:t>Video over SPI (VoSPI)</w:t>
             </w:r>
           </w:p>
         </w:tc>
@@ -997,14 +994,27 @@
       <w:r>
         <w:t xml:space="preserve">Table </w:t>
       </w:r>
-      <w:fldSimple w:instr=" SEQ Table \* ARABIC ">
-        <w:r>
-          <w:rPr>
-            <w:noProof/>
-          </w:rPr>
-          <w:t>1</w:t>
-        </w:r>
-      </w:fldSimple>
+      <w:r>
+        <w:fldChar w:fldCharType="begin"/>
+      </w:r>
+      <w:r>
+        <w:instrText xml:space="preserve"> SEQ Table \* ARABIC </w:instrText>
+      </w:r>
+      <w:r>
+        <w:fldChar w:fldCharType="separate"/>
+      </w:r>
+      <w:r>
+        <w:rPr>
+          <w:noProof/>
+        </w:rPr>
+        <w:t>1</w:t>
+      </w:r>
+      <w:r>
+        <w:rPr>
+          <w:noProof/>
+        </w:rPr>
+        <w:fldChar w:fldCharType="end"/>
+      </w:r>
       <w:bookmarkEnd w:id="1"/>
       <w:r>
         <w:t>. Lepton Specifications</w:t>
@@ -1104,11 +1114,9 @@
       <w:r>
         <w:t>course</w:t>
       </w:r>
-      <w:proofErr w:type="gramStart"/>
       <w:r>
         <w:t xml:space="preserve">? </w:t>
       </w:r>
-      <w:proofErr w:type="gramEnd"/>
       <w:r>
         <w:sym w:font="Wingdings" w:char="F04A"/>
       </w:r>
@@ -1368,14 +1376,27 @@
       <w:r>
         <w:t xml:space="preserve">Figure </w:t>
       </w:r>
-      <w:fldSimple w:instr=" SEQ Figure \* ARABIC ">
-        <w:r>
-          <w:rPr>
-            <w:noProof/>
-          </w:rPr>
-          <w:t>2</w:t>
-        </w:r>
-      </w:fldSimple>
+      <w:r>
+        <w:fldChar w:fldCharType="begin"/>
+      </w:r>
+      <w:r>
+        <w:instrText xml:space="preserve"> SEQ Figure \* ARABIC </w:instrText>
+      </w:r>
+      <w:r>
+        <w:fldChar w:fldCharType="separate"/>
+      </w:r>
+      <w:r>
+        <w:rPr>
+          <w:noProof/>
+        </w:rPr>
+        <w:t>2</w:t>
+      </w:r>
+      <w:r>
+        <w:rPr>
+          <w:noProof/>
+        </w:rPr>
+        <w:fldChar w:fldCharType="end"/>
+      </w:r>
       <w:bookmarkEnd w:id="2"/>
       <w:r>
         <w:t>. Lepton Acquisition System</w:t>
@@ -1397,12 +1418,7 @@
         <w:t>outputs</w:t>
       </w:r>
       <w:r>
-        <w:t xml:space="preserve"> its data over an SPI bus, so we need an SPI interface to capture the data. This component is a generic SPI controller that reads data se</w:t>
-      </w:r>
-      <w:bookmarkStart w:id="3" w:name="_GoBack"/>
-      <w:bookmarkEnd w:id="3"/>
-      <w:r>
-        <w:t xml:space="preserve">rially and forwards 8-bit chunks to the </w:t>
+        <w:t xml:space="preserve"> its data over an SPI bus, so we need an SPI interface to capture the data. This component is a generic SPI controller that reads data serially and forwards 8-bit chunks to the </w:t>
       </w:r>
       <w:r>
         <w:rPr>
@@ -1430,15 +1446,7 @@
         <w:t>outputs</w:t>
       </w:r>
       <w:r>
-        <w:t xml:space="preserve"> data in the form of two 160-byte </w:t>
-      </w:r>
-      <w:proofErr w:type="spellStart"/>
-      <w:r>
-        <w:t>VoSPI</w:t>
-      </w:r>
-      <w:proofErr w:type="spellEnd"/>
-      <w:r>
-        <w:t xml:space="preserve"> packets: </w:t>
+        <w:t xml:space="preserve"> data in the form of two 160-byte VoSPI packets: </w:t>
       </w:r>
       <w:r>
         <w:rPr>
@@ -1585,14 +1593,12 @@
       <w:r>
         <w:t xml:space="preserve"> </w:t>
       </w:r>
-      <w:proofErr w:type="gramStart"/>
       <w:r>
         <w:rPr>
           <w:rStyle w:val="Emphasis"/>
         </w:rPr>
         <w:t>O(</w:t>
       </w:r>
-      <w:proofErr w:type="gramEnd"/>
       <w:r>
         <w:rPr>
           <w:rStyle w:val="Emphasis"/>
@@ -2603,22 +2609,35 @@
         <w:pStyle w:val="Caption"/>
         <w:jc w:val="center"/>
       </w:pPr>
-      <w:bookmarkStart w:id="4" w:name="_Ref446505506"/>
+      <w:bookmarkStart w:id="3" w:name="_Ref446505506"/>
       <w:r>
         <w:br/>
       </w:r>
       <w:r>
         <w:t xml:space="preserve">Table </w:t>
       </w:r>
-      <w:fldSimple w:instr=" SEQ Table \* ARABIC ">
-        <w:r>
-          <w:rPr>
-            <w:noProof/>
-          </w:rPr>
-          <w:t>2</w:t>
-        </w:r>
-      </w:fldSimple>
-      <w:bookmarkEnd w:id="4"/>
+      <w:r>
+        <w:fldChar w:fldCharType="begin"/>
+      </w:r>
+      <w:r>
+        <w:instrText xml:space="preserve"> SEQ Table \* ARABIC </w:instrText>
+      </w:r>
+      <w:r>
+        <w:fldChar w:fldCharType="separate"/>
+      </w:r>
+      <w:r>
+        <w:rPr>
+          <w:noProof/>
+        </w:rPr>
+        <w:t>2</w:t>
+      </w:r>
+      <w:r>
+        <w:rPr>
+          <w:noProof/>
+        </w:rPr>
+        <w:fldChar w:fldCharType="end"/>
+      </w:r>
+      <w:bookmarkEnd w:id="3"/>
       <w:r>
         <w:t>. Avalon-MM Slave Register Map</w:t>
       </w:r>
@@ -2706,7 +2725,6 @@
             <w:pPr>
               <w:jc w:val="center"/>
             </w:pPr>
-            <w:proofErr w:type="gramStart"/>
             <w:r>
               <w:t>31</w:t>
             </w:r>
@@ -2716,7 +2734,6 @@
             <w:r>
               <w:t>..</w:t>
             </w:r>
-            <w:proofErr w:type="gramEnd"/>
             <w:r>
               <w:t xml:space="preserve"> </w:t>
             </w:r>
@@ -2797,19 +2814,32 @@
       <w:r>
         <w:br/>
       </w:r>
-      <w:bookmarkStart w:id="5" w:name="_Ref446506650"/>
+      <w:bookmarkStart w:id="4" w:name="_Ref446506650"/>
       <w:r>
         <w:t xml:space="preserve">Table </w:t>
       </w:r>
-      <w:fldSimple w:instr=" SEQ Table \* ARABIC ">
-        <w:r>
-          <w:rPr>
-            <w:noProof/>
-          </w:rPr>
-          <w:t>3</w:t>
-        </w:r>
-      </w:fldSimple>
-      <w:bookmarkEnd w:id="5"/>
+      <w:r>
+        <w:fldChar w:fldCharType="begin"/>
+      </w:r>
+      <w:r>
+        <w:instrText xml:space="preserve"> SEQ Table \* ARABIC </w:instrText>
+      </w:r>
+      <w:r>
+        <w:fldChar w:fldCharType="separate"/>
+      </w:r>
+      <w:r>
+        <w:rPr>
+          <w:noProof/>
+        </w:rPr>
+        <w:t>3</w:t>
+      </w:r>
+      <w:r>
+        <w:rPr>
+          <w:noProof/>
+        </w:rPr>
+        <w:fldChar w:fldCharType="end"/>
+      </w:r>
+      <w:bookmarkEnd w:id="4"/>
       <w:r>
         <w:t>. COMMAND Register</w:t>
       </w:r>
@@ -2914,13 +2944,8 @@
             <w:pPr>
               <w:jc w:val="center"/>
             </w:pPr>
-            <w:proofErr w:type="gramStart"/>
-            <w:r>
-              <w:t>31 ..</w:t>
-            </w:r>
-            <w:proofErr w:type="gramEnd"/>
-            <w:r>
-              <w:t xml:space="preserve"> 2</w:t>
+            <w:r>
+              <w:t>31 .. 2</w:t>
             </w:r>
           </w:p>
         </w:tc>
@@ -3025,19 +3050,32 @@
       <w:r>
         <w:br/>
       </w:r>
-      <w:bookmarkStart w:id="6" w:name="_Ref446506830"/>
+      <w:bookmarkStart w:id="5" w:name="_Ref446506830"/>
       <w:r>
         <w:t xml:space="preserve">Table </w:t>
       </w:r>
-      <w:fldSimple w:instr=" SEQ Table \* ARABIC ">
-        <w:r>
-          <w:rPr>
-            <w:noProof/>
-          </w:rPr>
-          <w:t>4</w:t>
-        </w:r>
-      </w:fldSimple>
-      <w:bookmarkEnd w:id="6"/>
+      <w:r>
+        <w:fldChar w:fldCharType="begin"/>
+      </w:r>
+      <w:r>
+        <w:instrText xml:space="preserve"> SEQ Table \* ARABIC </w:instrText>
+      </w:r>
+      <w:r>
+        <w:fldChar w:fldCharType="separate"/>
+      </w:r>
+      <w:r>
+        <w:rPr>
+          <w:noProof/>
+        </w:rPr>
+        <w:t>4</w:t>
+      </w:r>
+      <w:r>
+        <w:rPr>
+          <w:noProof/>
+        </w:rPr>
+        <w:fldChar w:fldCharType="end"/>
+      </w:r>
+      <w:bookmarkEnd w:id="5"/>
       <w:r>
         <w:t>. STATUS Register</w:t>
       </w:r>
@@ -3163,219 +3201,158 @@
       <w:r>
         <w:t xml:space="preserve"> in </w:t>
       </w:r>
-      <w:proofErr w:type="spellStart"/>
       <w:r>
         <w:rPr>
           <w:rFonts w:ascii="Courier New" w:hAnsi="Courier New" w:cs="Courier New"/>
           <w:sz w:val="18"/>
         </w:rPr>
-        <w:t>hw</w:t>
-      </w:r>
-      <w:proofErr w:type="spellEnd"/>
+        <w:t>hw/hdl/lepton/hdl/</w:t>
+      </w:r>
       <w:r>
         <w:rPr>
           <w:rFonts w:ascii="Courier New" w:hAnsi="Courier New" w:cs="Courier New"/>
           <w:sz w:val="18"/>
         </w:rPr>
-        <w:t>/</w:t>
-      </w:r>
-      <w:proofErr w:type="spellStart"/>
+        <w:t>lepton_stats</w:t>
+      </w:r>
       <w:r>
         <w:rPr>
           <w:rFonts w:ascii="Courier New" w:hAnsi="Courier New" w:cs="Courier New"/>
           <w:sz w:val="18"/>
         </w:rPr>
-        <w:t>hdl</w:t>
-      </w:r>
-      <w:proofErr w:type="spellEnd"/>
+        <w:t>.vhd</w:t>
+      </w:r>
+      <w:r>
+        <w:t>.</w:t>
+      </w:r>
+      <w:r>
+        <w:t xml:space="preserve"> </w:t>
+      </w:r>
+    </w:p>
+    <w:p>
+      <w:r>
+        <w:fldChar w:fldCharType="begin"/>
+      </w:r>
+      <w:r>
+        <w:instrText xml:space="preserve"> REF _Ref446508821 \h </w:instrText>
+      </w:r>
+      <w:r>
+        <w:fldChar w:fldCharType="separate"/>
+      </w:r>
+      <w:r>
+        <w:t xml:space="preserve">Figure </w:t>
+      </w:r>
+      <w:r>
+        <w:rPr>
+          <w:noProof/>
+        </w:rPr>
+        <w:t>3</w:t>
+      </w:r>
+      <w:r>
+        <w:fldChar w:fldCharType="end"/>
+      </w:r>
+      <w:r>
+        <w:t xml:space="preserve"> </w:t>
+      </w:r>
+      <w:r>
+        <w:t xml:space="preserve">shows the </w:t>
+      </w:r>
+      <w:r>
+        <w:t>timing diagram</w:t>
+      </w:r>
+      <w:r>
+        <w:t xml:space="preserve"> </w:t>
+      </w:r>
+      <w:r>
+        <w:t>that the</w:t>
+      </w:r>
+      <w:r>
+        <w:t xml:space="preserve"> component </w:t>
+      </w:r>
+      <w:r>
+        <w:t>must satisfy</w:t>
+      </w:r>
+      <w:r>
+        <w:t>.</w:t>
+      </w:r>
+      <w:r>
+        <w:t xml:space="preserve"> The </w:t>
+      </w:r>
       <w:r>
         <w:rPr>
           <w:rFonts w:ascii="Courier New" w:hAnsi="Courier New" w:cs="Courier New"/>
-          <w:sz w:val="18"/>
-        </w:rPr>
-        <w:t>/lepton/</w:t>
-      </w:r>
-      <w:proofErr w:type="spellStart"/>
+        </w:rPr>
+        <w:t>pix_sof</w:t>
+      </w:r>
+      <w:r>
+        <w:t xml:space="preserve"> and </w:t>
+      </w:r>
       <w:r>
         <w:rPr>
           <w:rFonts w:ascii="Courier New" w:hAnsi="Courier New" w:cs="Courier New"/>
-          <w:sz w:val="18"/>
-        </w:rPr>
-        <w:t>hdl</w:t>
-      </w:r>
-      <w:proofErr w:type="spellEnd"/>
+        </w:rPr>
+        <w:t xml:space="preserve">pix_eof </w:t>
+      </w:r>
+      <w:r>
+        <w:t>signals inform you about the start and the end of a frame.</w:t>
+      </w:r>
+      <w:r>
+        <w:t xml:space="preserve"> </w:t>
+      </w:r>
+      <w:r>
+        <w:t xml:space="preserve">Remember to </w:t>
+      </w:r>
+      <w:r>
+        <w:t xml:space="preserve">generate a pulse </w:t>
+      </w:r>
+      <w:r>
+        <w:t>on</w:t>
+      </w:r>
+      <w:r>
+        <w:t xml:space="preserve"> </w:t>
+      </w:r>
+      <w:r>
+        <w:t xml:space="preserve">the </w:t>
+      </w:r>
       <w:r>
         <w:rPr>
           <w:rFonts w:ascii="Courier New" w:hAnsi="Courier New" w:cs="Courier New"/>
-          <w:sz w:val="18"/>
-        </w:rPr>
-        <w:t>/</w:t>
-      </w:r>
-      <w:proofErr w:type="spellStart"/>
+        </w:rPr>
+        <w:t>stat_valid</w:t>
+      </w:r>
+      <w:r>
+        <w:t xml:space="preserve"> </w:t>
+      </w:r>
+      <w:r>
+        <w:t xml:space="preserve">signal </w:t>
+      </w:r>
+      <w:r>
+        <w:t xml:space="preserve">when you have valid data in the </w:t>
+      </w:r>
       <w:r>
         <w:rPr>
           <w:rFonts w:ascii="Courier New" w:hAnsi="Courier New" w:cs="Courier New"/>
-          <w:sz w:val="18"/>
-        </w:rPr>
-        <w:t>lepton_stats</w:t>
+        </w:rPr>
+        <w:t>stat_min</w:t>
+      </w:r>
+      <w:r>
+        <w:t xml:space="preserve">, </w:t>
       </w:r>
       <w:r>
         <w:rPr>
           <w:rFonts w:ascii="Courier New" w:hAnsi="Courier New" w:cs="Courier New"/>
-          <w:sz w:val="18"/>
-        </w:rPr>
-        <w:t>.vhd</w:t>
-      </w:r>
-      <w:proofErr w:type="spellEnd"/>
-      <w:r>
-        <w:t>.</w:t>
-      </w:r>
-      <w:r>
-        <w:t xml:space="preserve"> </w:t>
-      </w:r>
-    </w:p>
-    <w:p>
-      <w:r>
-        <w:fldChar w:fldCharType="begin"/>
-      </w:r>
-      <w:r>
-        <w:instrText xml:space="preserve"> REF _Ref446508821 \h </w:instrText>
-      </w:r>
-      <w:r>
-        <w:fldChar w:fldCharType="separate"/>
-      </w:r>
-      <w:r>
-        <w:t xml:space="preserve">Figure </w:t>
-      </w:r>
-      <w:r>
-        <w:rPr>
-          <w:noProof/>
-        </w:rPr>
-        <w:t>3</w:t>
-      </w:r>
-      <w:r>
-        <w:fldChar w:fldCharType="end"/>
-      </w:r>
-      <w:r>
-        <w:t xml:space="preserve"> </w:t>
-      </w:r>
-      <w:r>
-        <w:t xml:space="preserve">shows the </w:t>
-      </w:r>
-      <w:r>
-        <w:t>timing diagram</w:t>
-      </w:r>
-      <w:r>
-        <w:t xml:space="preserve"> </w:t>
-      </w:r>
-      <w:r>
-        <w:t>that the</w:t>
-      </w:r>
-      <w:r>
-        <w:t xml:space="preserve"> component </w:t>
-      </w:r>
-      <w:r>
-        <w:t>must satisfy</w:t>
-      </w:r>
-      <w:r>
-        <w:t>.</w:t>
-      </w:r>
-      <w:r>
-        <w:t xml:space="preserve"> The </w:t>
-      </w:r>
-      <w:proofErr w:type="spellStart"/>
+        </w:rPr>
+        <w:t>stat_max</w:t>
+      </w:r>
+      <w:r>
+        <w:t xml:space="preserve">, and </w:t>
+      </w:r>
       <w:r>
         <w:rPr>
           <w:rFonts w:ascii="Courier New" w:hAnsi="Courier New" w:cs="Courier New"/>
         </w:rPr>
-        <w:t>pix_sof</w:t>
-      </w:r>
-      <w:proofErr w:type="spellEnd"/>
-      <w:r>
-        <w:t xml:space="preserve"> and </w:t>
-      </w:r>
-      <w:proofErr w:type="spellStart"/>
-      <w:r>
-        <w:rPr>
-          <w:rFonts w:ascii="Courier New" w:hAnsi="Courier New" w:cs="Courier New"/>
-        </w:rPr>
-        <w:t>pix_eof</w:t>
-      </w:r>
-      <w:proofErr w:type="spellEnd"/>
-      <w:r>
-        <w:rPr>
-          <w:rFonts w:ascii="Courier New" w:hAnsi="Courier New" w:cs="Courier New"/>
-        </w:rPr>
-        <w:t xml:space="preserve"> </w:t>
-      </w:r>
-      <w:r>
-        <w:t>signals inform you about the start and the end of a frame.</w:t>
-      </w:r>
-      <w:r>
-        <w:t xml:space="preserve"> </w:t>
-      </w:r>
-      <w:r>
-        <w:t xml:space="preserve">Remember to </w:t>
-      </w:r>
-      <w:r>
-        <w:t xml:space="preserve">generate a pulse </w:t>
-      </w:r>
-      <w:r>
-        <w:t>on</w:t>
-      </w:r>
-      <w:r>
-        <w:t xml:space="preserve"> </w:t>
-      </w:r>
-      <w:r>
-        <w:t xml:space="preserve">the </w:t>
-      </w:r>
-      <w:proofErr w:type="spellStart"/>
-      <w:r>
-        <w:rPr>
-          <w:rFonts w:ascii="Courier New" w:hAnsi="Courier New" w:cs="Courier New"/>
-        </w:rPr>
-        <w:t>stat_valid</w:t>
-      </w:r>
-      <w:proofErr w:type="spellEnd"/>
-      <w:r>
-        <w:t xml:space="preserve"> </w:t>
-      </w:r>
-      <w:r>
-        <w:t xml:space="preserve">signal </w:t>
-      </w:r>
-      <w:r>
-        <w:t xml:space="preserve">when you have valid data in the </w:t>
-      </w:r>
-      <w:proofErr w:type="spellStart"/>
-      <w:r>
-        <w:rPr>
-          <w:rFonts w:ascii="Courier New" w:hAnsi="Courier New" w:cs="Courier New"/>
-        </w:rPr>
-        <w:t>stat_min</w:t>
-      </w:r>
-      <w:proofErr w:type="spellEnd"/>
-      <w:r>
-        <w:t xml:space="preserve">, </w:t>
-      </w:r>
-      <w:proofErr w:type="spellStart"/>
-      <w:r>
-        <w:rPr>
-          <w:rFonts w:ascii="Courier New" w:hAnsi="Courier New" w:cs="Courier New"/>
-        </w:rPr>
-        <w:t>stat_max</w:t>
-      </w:r>
-      <w:proofErr w:type="spellEnd"/>
-      <w:r>
-        <w:t xml:space="preserve">, and </w:t>
-      </w:r>
-      <w:proofErr w:type="spellStart"/>
-      <w:r>
-        <w:rPr>
-          <w:rFonts w:ascii="Courier New" w:hAnsi="Courier New" w:cs="Courier New"/>
-        </w:rPr>
         <w:t>stat_sum</w:t>
       </w:r>
-      <w:proofErr w:type="spellEnd"/>
       <w:r>
         <w:t xml:space="preserve"> </w:t>
       </w:r>
@@ -3443,30 +3420,38 @@
         <w:pStyle w:val="Caption"/>
         <w:jc w:val="center"/>
       </w:pPr>
-      <w:bookmarkStart w:id="7" w:name="_Ref446508821"/>
+      <w:bookmarkStart w:id="6" w:name="_Ref446508821"/>
       <w:r>
         <w:t xml:space="preserve">Figure </w:t>
       </w:r>
-      <w:fldSimple w:instr=" SEQ Figure \* ARABIC ">
-        <w:r>
-          <w:rPr>
-            <w:noProof/>
-          </w:rPr>
-          <w:t>3</w:t>
-        </w:r>
-      </w:fldSimple>
-      <w:bookmarkEnd w:id="7"/>
-      <w:r>
-        <w:t xml:space="preserve">. </w:t>
-      </w:r>
-      <w:proofErr w:type="spellStart"/>
-      <w:r>
-        <w:t>lepton</w:t>
+      <w:r>
+        <w:fldChar w:fldCharType="begin"/>
+      </w:r>
+      <w:r>
+        <w:instrText xml:space="preserve"> SEQ Figure \* ARABIC </w:instrText>
+      </w:r>
+      <w:r>
+        <w:fldChar w:fldCharType="separate"/>
+      </w:r>
+      <w:r>
+        <w:rPr>
+          <w:noProof/>
+        </w:rPr>
+        <w:t>3</w:t>
+      </w:r>
+      <w:r>
+        <w:rPr>
+          <w:noProof/>
+        </w:rPr>
+        <w:fldChar w:fldCharType="end"/>
+      </w:r>
+      <w:bookmarkEnd w:id="6"/>
+      <w:r>
+        <w:t>. lepton</w:t>
       </w:r>
       <w:r>
         <w:t>_stats</w:t>
       </w:r>
-      <w:proofErr w:type="spellEnd"/>
       <w:r>
         <w:t xml:space="preserve"> input port chronogram</w:t>
       </w:r>
@@ -3501,243 +3486,177 @@
       <w:r>
         <w:t xml:space="preserve"> component in </w:t>
       </w:r>
-      <w:proofErr w:type="spellStart"/>
       <w:r>
         <w:rPr>
           <w:rFonts w:ascii="Courier New" w:hAnsi="Courier New" w:cs="Courier New"/>
           <w:sz w:val="18"/>
         </w:rPr>
-        <w:t>hw</w:t>
-      </w:r>
-      <w:proofErr w:type="spellEnd"/>
+        <w:t>hw/hdl/lepton/hdl/</w:t>
+      </w:r>
       <w:r>
         <w:rPr>
           <w:rFonts w:ascii="Courier New" w:hAnsi="Courier New" w:cs="Courier New"/>
           <w:sz w:val="18"/>
         </w:rPr>
-        <w:t>/</w:t>
-      </w:r>
-      <w:proofErr w:type="spellStart"/>
+        <w:t>level_adjuster</w:t>
+      </w:r>
       <w:r>
         <w:rPr>
           <w:rFonts w:ascii="Courier New" w:hAnsi="Courier New" w:cs="Courier New"/>
           <w:sz w:val="18"/>
         </w:rPr>
-        <w:t>hdl</w:t>
-      </w:r>
-      <w:proofErr w:type="spellEnd"/>
+        <w:t>.vhd</w:t>
+      </w:r>
+      <w:r>
+        <w:t>.</w:t>
+      </w:r>
+    </w:p>
+    <w:p>
+      <w:r>
+        <w:t>We said earlier that hardware dividers are expensive and that they should be avoided when possible. We</w:t>
+      </w:r>
+      <w:r>
+        <w:t xml:space="preserve"> were able to avoid</w:t>
+      </w:r>
+      <w:r>
+        <w:t xml:space="preserve"> inserting one in the </w:t>
+      </w:r>
+      <w:r>
+        <w:rPr>
+          <w:rStyle w:val="SubtleReference"/>
+        </w:rPr>
+        <w:t>statistics computation</w:t>
+      </w:r>
+      <w:r>
+        <w:t xml:space="preserve"> component, but it </w:t>
+      </w:r>
+      <w:r>
+        <w:t xml:space="preserve">cannot be avoided </w:t>
+      </w:r>
+      <w:r>
+        <w:t xml:space="preserve">in </w:t>
+      </w:r>
+      <w:r>
+        <w:rPr>
+          <w:rStyle w:val="SubtleReference"/>
+        </w:rPr>
+        <w:t>level adjustments</w:t>
+      </w:r>
+      <w:r>
+        <w:t xml:space="preserve">, as there is no way to interpolate the </w:t>
+      </w:r>
+      <w:r>
+        <w:t xml:space="preserve">pixel </w:t>
+      </w:r>
+      <w:r>
+        <w:t>values</w:t>
+      </w:r>
+      <w:r>
+        <w:t xml:space="preserve"> without </w:t>
+      </w:r>
+      <w:r>
+        <w:t>one</w:t>
+      </w:r>
+      <w:r>
+        <w:t>.</w:t>
+      </w:r>
+    </w:p>
+    <w:p>
+      <w:r>
+        <w:t>We provide</w:t>
+      </w:r>
+      <w:r>
+        <w:t xml:space="preserve"> you with the component declaration for one such divider</w:t>
+      </w:r>
+      <w:r>
+        <w:t xml:space="preserve"> in </w:t>
+      </w:r>
       <w:r>
         <w:rPr>
           <w:rFonts w:ascii="Courier New" w:hAnsi="Courier New" w:cs="Courier New"/>
-          <w:sz w:val="18"/>
-        </w:rPr>
-        <w:t>/lepton/</w:t>
-      </w:r>
-      <w:proofErr w:type="spellStart"/>
-      <w:r>
-        <w:rPr>
-          <w:rFonts w:ascii="Courier New" w:hAnsi="Courier New" w:cs="Courier New"/>
-          <w:sz w:val="18"/>
-        </w:rPr>
-        <w:t>hdl</w:t>
-      </w:r>
-      <w:proofErr w:type="spellEnd"/>
-      <w:r>
-        <w:rPr>
-          <w:rFonts w:ascii="Courier New" w:hAnsi="Courier New" w:cs="Courier New"/>
-          <w:sz w:val="18"/>
-        </w:rPr>
-        <w:t>/</w:t>
-      </w:r>
-      <w:proofErr w:type="spellStart"/>
-      <w:r>
-        <w:rPr>
-          <w:rFonts w:ascii="Courier New" w:hAnsi="Courier New" w:cs="Courier New"/>
-          <w:sz w:val="18"/>
-        </w:rPr>
-        <w:t>level_adjuster</w:t>
-      </w:r>
-      <w:r>
-        <w:rPr>
-          <w:rFonts w:ascii="Courier New" w:hAnsi="Courier New" w:cs="Courier New"/>
-          <w:sz w:val="18"/>
-        </w:rPr>
-        <w:t>.vhd</w:t>
-      </w:r>
-      <w:proofErr w:type="spellEnd"/>
+        </w:rPr>
+        <w:t>lepton_stats.vhd</w:t>
+      </w:r>
       <w:r>
         <w:t>.</w:t>
       </w:r>
     </w:p>
     <w:p>
-      <w:r>
-        <w:t>We said earlier that hardware dividers are expensive and that they should be avoided when possible. We</w:t>
-      </w:r>
-      <w:r>
-        <w:t xml:space="preserve"> were able to avoid</w:t>
-      </w:r>
-      <w:r>
-        <w:t xml:space="preserve"> inserting one in the </w:t>
-      </w:r>
-      <w:r>
-        <w:rPr>
-          <w:rStyle w:val="SubtleReference"/>
-        </w:rPr>
-        <w:t>statistics computation</w:t>
-      </w:r>
-      <w:r>
-        <w:t xml:space="preserve"> component, but it </w:t>
-      </w:r>
-      <w:r>
-        <w:t xml:space="preserve">cannot be avoided </w:t>
-      </w:r>
-      <w:r>
-        <w:t xml:space="preserve">in </w:t>
-      </w:r>
-      <w:r>
-        <w:rPr>
-          <w:rStyle w:val="SubtleReference"/>
-        </w:rPr>
-        <w:t>level adjustments</w:t>
-      </w:r>
-      <w:r>
-        <w:t xml:space="preserve">, as there is no way to interpolate the </w:t>
-      </w:r>
-      <w:r>
-        <w:t xml:space="preserve">pixel </w:t>
-      </w:r>
-      <w:r>
-        <w:t>values</w:t>
-      </w:r>
-      <w:r>
-        <w:t xml:space="preserve"> without </w:t>
-      </w:r>
-      <w:r>
-        <w:t>one</w:t>
+      <w:pPr>
+        <w:pStyle w:val="Heading3"/>
+      </w:pPr>
+      <w:r>
+        <w:t>Task 3</w:t>
+      </w:r>
+      <w:r>
+        <w:t xml:space="preserve"> </w:t>
+      </w:r>
+      <w:r>
+        <w:t xml:space="preserve">– </w:t>
+      </w:r>
+      <w:r>
+        <w:t xml:space="preserve">SW – </w:t>
+      </w:r>
+      <w:r>
+        <w:t>C code completions</w:t>
+      </w:r>
+    </w:p>
+    <w:p>
+      <w:pPr>
+        <w:pStyle w:val="Heading4"/>
+      </w:pPr>
+      <w:r>
+        <w:t>Nios II SBT p</w:t>
+      </w:r>
+      <w:r>
+        <w:t>roject setup</w:t>
+      </w:r>
+    </w:p>
+    <w:p>
+      <w:r>
+        <w:t>W</w:t>
+      </w:r>
+      <w:r>
+        <w:t xml:space="preserve">e </w:t>
+      </w:r>
+      <w:r>
+        <w:t xml:space="preserve">want the Nios II processor to be able to </w:t>
+      </w:r>
+      <w:r>
+        <w:t xml:space="preserve">write a frame </w:t>
+      </w:r>
+      <w:r>
+        <w:t>to an image file located on</w:t>
+      </w:r>
+      <w:r>
+        <w:t xml:space="preserve"> your </w:t>
+      </w:r>
+      <w:r>
+        <w:rPr>
+          <w:rStyle w:val="Emphasis"/>
+        </w:rPr>
+        <w:t>host</w:t>
+      </w:r>
+      <w:r>
+        <w:t xml:space="preserve"> computer.</w:t>
+      </w:r>
+      <w:r>
+        <w:t xml:space="preserve"> To do this, we need to enable a specifi</w:t>
+      </w:r>
+      <w:r>
+        <w:t xml:space="preserve">c software package In the </w:t>
+      </w:r>
+      <w:r>
+        <w:rPr>
+          <w:rStyle w:val="Emphasis"/>
+        </w:rPr>
+        <w:t>BSP Editor</w:t>
       </w:r>
       <w:r>
         <w:t>.</w:t>
       </w:r>
-    </w:p>
-    <w:p>
-      <w:r>
-        <w:t>We provide</w:t>
-      </w:r>
-      <w:r>
-        <w:t xml:space="preserve"> you with the component declaration for one such divider</w:t>
-      </w:r>
-      <w:r>
-        <w:t xml:space="preserve"> in </w:t>
-      </w:r>
-      <w:proofErr w:type="spellStart"/>
-      <w:r>
-        <w:rPr>
-          <w:rFonts w:ascii="Courier New" w:hAnsi="Courier New" w:cs="Courier New"/>
-        </w:rPr>
-        <w:t>lepton_stats.vhd</w:t>
-      </w:r>
-      <w:proofErr w:type="spellEnd"/>
-      <w:r>
-        <w:t>.</w:t>
-      </w:r>
-    </w:p>
-    <w:p>
-      <w:pPr>
-        <w:pStyle w:val="Heading3"/>
-      </w:pPr>
-      <w:r>
-        <w:t>Task 3</w:t>
-      </w:r>
-      <w:r>
-        <w:t xml:space="preserve"> </w:t>
-      </w:r>
-      <w:r>
-        <w:t xml:space="preserve">– </w:t>
-      </w:r>
-      <w:r>
-        <w:t xml:space="preserve">SW – </w:t>
-      </w:r>
-      <w:r>
-        <w:t>C code completions</w:t>
-      </w:r>
-    </w:p>
-    <w:p>
-      <w:pPr>
-        <w:pStyle w:val="Heading4"/>
-      </w:pPr>
-      <w:proofErr w:type="spellStart"/>
-      <w:r>
-        <w:t>Nios</w:t>
-      </w:r>
-      <w:proofErr w:type="spellEnd"/>
-      <w:r>
-        <w:t xml:space="preserve"> II SBT p</w:t>
-      </w:r>
-      <w:r>
-        <w:t>roject setup</w:t>
-      </w:r>
-    </w:p>
-    <w:p>
-      <w:r>
-        <w:t>W</w:t>
-      </w:r>
-      <w:r>
-        <w:t xml:space="preserve">e </w:t>
-      </w:r>
-      <w:r>
-        <w:t xml:space="preserve">want the </w:t>
-      </w:r>
-      <w:proofErr w:type="spellStart"/>
-      <w:r>
-        <w:t>Nios</w:t>
-      </w:r>
-      <w:proofErr w:type="spellEnd"/>
-      <w:r>
-        <w:t xml:space="preserve"> II processor to be able to </w:t>
-      </w:r>
-      <w:r>
-        <w:t xml:space="preserve">write a frame </w:t>
-      </w:r>
-      <w:r>
-        <w:t>to an image file located on</w:t>
-      </w:r>
-      <w:r>
-        <w:t xml:space="preserve"> your </w:t>
-      </w:r>
-      <w:r>
-        <w:rPr>
-          <w:rStyle w:val="Emphasis"/>
-        </w:rPr>
-        <w:t>host</w:t>
-      </w:r>
-      <w:r>
-        <w:t xml:space="preserve"> computer.</w:t>
-      </w:r>
-      <w:r>
-        <w:t xml:space="preserve"> To do this, we need to enable a specifi</w:t>
-      </w:r>
-      <w:r>
-        <w:t xml:space="preserve">c software package In the </w:t>
-      </w:r>
-      <w:r>
-        <w:rPr>
-          <w:rStyle w:val="Emphasis"/>
-        </w:rPr>
-        <w:t>BSP Editor</w:t>
-      </w:r>
-      <w:r>
-        <w:t>.</w:t>
-      </w:r>
-      <w:r>
-        <w:t xml:space="preserve"> After creating your </w:t>
-      </w:r>
-      <w:proofErr w:type="spellStart"/>
-      <w:r>
-        <w:t>Nios</w:t>
-      </w:r>
-      <w:proofErr w:type="spellEnd"/>
-      <w:r>
-        <w:t xml:space="preserve"> II SBT project, follow the steps below:</w:t>
+      <w:r>
+        <w:t xml:space="preserve"> After creating your Nios II SBT project, follow the steps below:</w:t>
       </w:r>
     </w:p>
     <w:p>
@@ -3749,15 +3668,7 @@
         </w:numPr>
       </w:pPr>
       <w:r>
-        <w:t xml:space="preserve">Right-click on the BSP project &gt; </w:t>
-      </w:r>
-      <w:proofErr w:type="spellStart"/>
-      <w:r>
-        <w:t>Nios</w:t>
-      </w:r>
-      <w:proofErr w:type="spellEnd"/>
-      <w:r>
-        <w:t xml:space="preserve"> II &gt; </w:t>
+        <w:t xml:space="preserve">Right-click on the BSP project &gt; Nios II &gt; </w:t>
       </w:r>
       <w:r>
         <w:t>BSP Editor</w:t>
@@ -3786,14 +3697,12 @@
       <w:r>
         <w:t xml:space="preserve"> tab, enable the </w:t>
       </w:r>
-      <w:proofErr w:type="spellStart"/>
       <w:r>
         <w:rPr>
           <w:rStyle w:val="Emphasis"/>
         </w:rPr>
         <w:t>altera_hosts</w:t>
       </w:r>
-      <w:proofErr w:type="spellEnd"/>
       <w:r>
         <w:t xml:space="preserve"> package.</w:t>
       </w:r>
@@ -3890,30 +3799,30 @@
       <w:r>
         <w:t xml:space="preserve">Figure </w:t>
       </w:r>
-      <w:fldSimple w:instr=" SEQ Figure \* ARABIC ">
-        <w:r>
-          <w:rPr>
-            <w:noProof/>
-          </w:rPr>
-          <w:t>4</w:t>
-        </w:r>
-      </w:fldSimple>
-      <w:r>
-        <w:t xml:space="preserve">. </w:t>
-      </w:r>
-      <w:proofErr w:type="spellStart"/>
-      <w:r>
-        <w:t>hostfs</w:t>
-      </w:r>
-      <w:proofErr w:type="spellEnd"/>
-      <w:r>
-        <w:t xml:space="preserve"> Software </w:t>
-      </w:r>
-      <w:proofErr w:type="spellStart"/>
-      <w:r>
-        <w:t>Packaage</w:t>
-      </w:r>
-      <w:proofErr w:type="spellEnd"/>
+      <w:r>
+        <w:fldChar w:fldCharType="begin"/>
+      </w:r>
+      <w:r>
+        <w:instrText xml:space="preserve"> SEQ Figure \* ARABIC </w:instrText>
+      </w:r>
+      <w:r>
+        <w:fldChar w:fldCharType="separate"/>
+      </w:r>
+      <w:r>
+        <w:rPr>
+          <w:noProof/>
+        </w:rPr>
+        <w:t>4</w:t>
+      </w:r>
+      <w:r>
+        <w:rPr>
+          <w:noProof/>
+        </w:rPr>
+        <w:fldChar w:fldCharType="end"/>
+      </w:r>
+      <w:r>
+        <w:t>. hostfs Software Packaage</w:t>
+      </w:r>
     </w:p>
     <w:p>
       <w:r>
@@ -3941,14 +3850,12 @@
       <w:r>
         <w:t xml:space="preserve"> in </w:t>
       </w:r>
-      <w:proofErr w:type="spellStart"/>
       <w:r>
         <w:rPr>
           <w:rFonts w:ascii="Courier New" w:hAnsi="Courier New" w:cs="Courier New"/>
         </w:rPr>
         <w:t>lepton.c</w:t>
       </w:r>
-      <w:proofErr w:type="spellEnd"/>
       <w:r>
         <w:t>:</w:t>
       </w:r>
@@ -3968,35 +3875,7 @@
         <w:rPr>
           <w:rFonts w:ascii="Courier New" w:hAnsi="Courier New" w:cs="Courier New"/>
         </w:rPr>
-        <w:t xml:space="preserve">void </w:t>
-      </w:r>
-      <w:proofErr w:type="spellStart"/>
-      <w:r>
-        <w:rPr>
-          <w:rFonts w:ascii="Courier New" w:hAnsi="Courier New" w:cs="Courier New"/>
-        </w:rPr>
-        <w:t>lepton_start_capture</w:t>
-      </w:r>
-      <w:proofErr w:type="spellEnd"/>
-      <w:r>
-        <w:rPr>
-          <w:rFonts w:ascii="Courier New" w:hAnsi="Courier New" w:cs="Courier New"/>
-        </w:rPr>
-        <w:t>(</w:t>
-      </w:r>
-      <w:proofErr w:type="spellStart"/>
-      <w:r>
-        <w:rPr>
-          <w:rFonts w:ascii="Courier New" w:hAnsi="Courier New" w:cs="Courier New"/>
-        </w:rPr>
-        <w:t>lepton_dev</w:t>
-      </w:r>
-      <w:proofErr w:type="spellEnd"/>
-      <w:r>
-        <w:rPr>
-          <w:rFonts w:ascii="Courier New" w:hAnsi="Courier New" w:cs="Courier New"/>
-        </w:rPr>
-        <w:t xml:space="preserve"> *dev);</w:t>
+        <w:t>void lepton_start_capture(lepton_dev *dev);</w:t>
       </w:r>
     </w:p>
     <w:p>
@@ -4010,47 +3889,11 @@
           <w:rFonts w:ascii="Courier New" w:hAnsi="Courier New" w:cs="Courier New"/>
         </w:rPr>
       </w:pPr>
-      <w:proofErr w:type="spellStart"/>
       <w:r>
         <w:rPr>
           <w:rFonts w:ascii="Courier New" w:hAnsi="Courier New" w:cs="Courier New"/>
         </w:rPr>
-        <w:t>bool</w:t>
-      </w:r>
-      <w:proofErr w:type="spellEnd"/>
-      <w:r>
-        <w:rPr>
-          <w:rFonts w:ascii="Courier New" w:hAnsi="Courier New" w:cs="Courier New"/>
-        </w:rPr>
-        <w:t xml:space="preserve"> </w:t>
-      </w:r>
-      <w:proofErr w:type="spellStart"/>
-      <w:r>
-        <w:rPr>
-          <w:rFonts w:ascii="Courier New" w:hAnsi="Courier New" w:cs="Courier New"/>
-        </w:rPr>
-        <w:t>lepton_error_check</w:t>
-      </w:r>
-      <w:proofErr w:type="spellEnd"/>
-      <w:r>
-        <w:rPr>
-          <w:rFonts w:ascii="Courier New" w:hAnsi="Courier New" w:cs="Courier New"/>
-        </w:rPr>
-        <w:t>(</w:t>
-      </w:r>
-      <w:proofErr w:type="spellStart"/>
-      <w:r>
-        <w:rPr>
-          <w:rFonts w:ascii="Courier New" w:hAnsi="Courier New" w:cs="Courier New"/>
-        </w:rPr>
-        <w:t>lepton_dev</w:t>
-      </w:r>
-      <w:proofErr w:type="spellEnd"/>
-      <w:r>
-        <w:rPr>
-          <w:rFonts w:ascii="Courier New" w:hAnsi="Courier New" w:cs="Courier New"/>
-        </w:rPr>
-        <w:t xml:space="preserve"> *dev);</w:t>
+        <w:t>bool lepton_error_check(lepton_dev *dev);</w:t>
       </w:r>
     </w:p>
     <w:p>
@@ -4068,86 +3911,48 @@
         <w:rPr>
           <w:rFonts w:ascii="Courier New" w:hAnsi="Courier New" w:cs="Courier New"/>
         </w:rPr>
-        <w:t xml:space="preserve">void </w:t>
-      </w:r>
-      <w:proofErr w:type="spellStart"/>
+        <w:t>void lepton_wait_until_eof(lepton_dev *dev)</w:t>
+      </w:r>
       <w:r>
         <w:rPr>
           <w:rFonts w:ascii="Courier New" w:hAnsi="Courier New" w:cs="Courier New"/>
         </w:rPr>
-        <w:t>lepton_wait_until_eof</w:t>
-      </w:r>
-      <w:proofErr w:type="spellEnd"/>
+        <w:t>;</w:t>
+      </w:r>
+    </w:p>
+    <w:p>
+      <w:pPr>
+        <w:pStyle w:val="Heading4"/>
+      </w:pPr>
+      <w:r>
+        <w:t>Procedure for capturing a frame</w:t>
+      </w:r>
+    </w:p>
+    <w:p>
+      <w:r>
+        <w:t>Comp</w:t>
+      </w:r>
+      <w:r>
+        <w:t xml:space="preserve">lete the </w:t>
+      </w:r>
       <w:r>
         <w:rPr>
           <w:rFonts w:ascii="Courier New" w:hAnsi="Courier New" w:cs="Courier New"/>
         </w:rPr>
-        <w:t>(</w:t>
-      </w:r>
-      <w:proofErr w:type="spellStart"/>
+        <w:t>main(void)</w:t>
+      </w:r>
+      <w:r>
+        <w:t xml:space="preserve"> function in</w:t>
+      </w:r>
+      <w:r>
+        <w:t xml:space="preserve"> </w:t>
+      </w:r>
       <w:r>
         <w:rPr>
           <w:rFonts w:ascii="Courier New" w:hAnsi="Courier New" w:cs="Courier New"/>
         </w:rPr>
-        <w:t>lepton_dev</w:t>
-      </w:r>
-      <w:proofErr w:type="spellEnd"/>
-      <w:r>
-        <w:rPr>
-          <w:rFonts w:ascii="Courier New" w:hAnsi="Courier New" w:cs="Courier New"/>
-        </w:rPr>
-        <w:t xml:space="preserve"> *dev)</w:t>
-      </w:r>
-      <w:r>
-        <w:rPr>
-          <w:rFonts w:ascii="Courier New" w:hAnsi="Courier New" w:cs="Courier New"/>
-        </w:rPr>
-        <w:t>;</w:t>
-      </w:r>
-    </w:p>
-    <w:p>
-      <w:pPr>
-        <w:pStyle w:val="Heading4"/>
-      </w:pPr>
-      <w:r>
-        <w:t>Procedure for capturing a frame</w:t>
-      </w:r>
-    </w:p>
-    <w:p>
-      <w:r>
-        <w:t>Comp</w:t>
-      </w:r>
-      <w:r>
-        <w:t xml:space="preserve">lete the </w:t>
-      </w:r>
-      <w:proofErr w:type="gramStart"/>
-      <w:r>
-        <w:rPr>
-          <w:rFonts w:ascii="Courier New" w:hAnsi="Courier New" w:cs="Courier New"/>
-        </w:rPr>
-        <w:t>main(</w:t>
-      </w:r>
-      <w:proofErr w:type="gramEnd"/>
-      <w:r>
-        <w:rPr>
-          <w:rFonts w:ascii="Courier New" w:hAnsi="Courier New" w:cs="Courier New"/>
-        </w:rPr>
-        <w:t>void)</w:t>
-      </w:r>
-      <w:r>
-        <w:t xml:space="preserve"> function in</w:t>
-      </w:r>
-      <w:r>
-        <w:t xml:space="preserve"> </w:t>
-      </w:r>
-      <w:proofErr w:type="spellStart"/>
-      <w:r>
-        <w:rPr>
-          <w:rFonts w:ascii="Courier New" w:hAnsi="Courier New" w:cs="Courier New"/>
-        </w:rPr>
         <w:t>app.c</w:t>
       </w:r>
-      <w:proofErr w:type="spellEnd"/>
       <w:r>
         <w:t xml:space="preserve"> to</w:t>
       </w:r>
@@ -4177,14 +3982,12 @@
       <w:r>
         <w:t xml:space="preserve"> in </w:t>
       </w:r>
-      <w:proofErr w:type="spellStart"/>
       <w:r>
         <w:rPr>
           <w:rFonts w:ascii="Courier New" w:hAnsi="Courier New" w:cs="Courier New"/>
         </w:rPr>
         <w:t>lepton.c</w:t>
       </w:r>
-      <w:proofErr w:type="spellEnd"/>
       <w:r>
         <w:t>.</w:t>
       </w:r>
@@ -4250,6 +4053,180 @@
         <w:pStyle w:val="Heading4"/>
       </w:pPr>
       <w:r>
+        <w:lastRenderedPageBreak/>
+        <w:t>Wiring the lepton</w:t>
+      </w:r>
+    </w:p>
+    <w:p>
+      <w:r>
+        <w:fldChar w:fldCharType="begin"/>
+      </w:r>
+      <w:r>
+        <w:instrText xml:space="preserve"> REF _Ref446554012 \h </w:instrText>
+      </w:r>
+      <w:r>
+        <w:fldChar w:fldCharType="separate"/>
+      </w:r>
+      <w:r>
+        <w:t xml:space="preserve">Figure </w:t>
+      </w:r>
+      <w:r>
+        <w:rPr>
+          <w:noProof/>
+        </w:rPr>
+        <w:t>5</w:t>
+      </w:r>
+      <w:r>
+        <w:fldChar w:fldCharType="end"/>
+      </w:r>
+      <w:r>
+        <w:t xml:space="preserve"> shows the wiring </w:t>
+      </w:r>
+      <w:r>
+        <w:t>setup</w:t>
+      </w:r>
+      <w:r>
+        <w:t>: y</w:t>
+      </w:r>
+      <w:r>
+        <w:t xml:space="preserve">ou will </w:t>
+      </w:r>
+      <w:r>
+        <w:t>use the AR</w:t>
+      </w:r>
+      <w:r>
+        <w:t xml:space="preserve">DUINO_IO pins to make things </w:t>
+      </w:r>
+      <w:r>
+        <w:t>easier.</w:t>
+      </w:r>
+      <w:r>
+        <w:t xml:space="preserve"> The ARDUINO_IO pins </w:t>
+      </w:r>
+      <w:r>
+        <w:t>used by</w:t>
+      </w:r>
+      <w:r>
+        <w:t xml:space="preserve"> the lepton do not have a 5V output, so we instead use the alternative 5V pin </w:t>
+      </w:r>
+      <w:r>
+        <w:t xml:space="preserve">on the back of the </w:t>
+      </w:r>
+      <w:r>
+        <w:t>lepton breakout board to p</w:t>
+      </w:r>
+      <w:r>
+        <w:t xml:space="preserve">ower the device (red wire in </w:t>
+      </w:r>
+      <w:r>
+        <w:fldChar w:fldCharType="begin"/>
+      </w:r>
+      <w:r>
+        <w:instrText xml:space="preserve"> REF _Ref446554012 \h </w:instrText>
+      </w:r>
+      <w:r>
+        <w:fldChar w:fldCharType="separate"/>
+      </w:r>
+      <w:r>
+        <w:t xml:space="preserve">Figure </w:t>
+      </w:r>
+      <w:r>
+        <w:rPr>
+          <w:noProof/>
+        </w:rPr>
+        <w:t>5</w:t>
+      </w:r>
+      <w:r>
+        <w:fldChar w:fldCharType="end"/>
+      </w:r>
+      <w:r>
+        <w:t>)</w:t>
+      </w:r>
+      <w:r>
+        <w:t>.</w:t>
+      </w:r>
+      <w:bookmarkStart w:id="7" w:name="_GoBack"/>
+      <w:bookmarkEnd w:id="7"/>
+    </w:p>
+    <w:p>
+      <w:pPr>
+        <w:keepNext/>
+        <w:jc w:val="center"/>
+      </w:pPr>
+      <w:r>
+        <w:rPr>
+          <w:noProof/>
+        </w:rPr>
+        <w:drawing>
+          <wp:inline distT="0" distB="0" distL="0" distR="0" wp14:anchorId="1E47E825" wp14:editId="47A1886A">
+            <wp:extent cx="4275116" cy="3206337"/>
+            <wp:effectExtent l="0" t="0" r="0" b="0"/>
+            <wp:docPr id="3" name="Picture 3"/>
+            <wp:cNvGraphicFramePr>
+              <a:graphicFrameLocks xmlns:a="http://schemas.openxmlformats.org/drawingml/2006/main" noChangeAspect="1"/>
+            </wp:cNvGraphicFramePr>
+            <a:graphic xmlns:a="http://schemas.openxmlformats.org/drawingml/2006/main">
+              <a:graphicData uri="http://schemas.openxmlformats.org/drawingml/2006/picture">
+                <pic:pic xmlns:pic="http://schemas.openxmlformats.org/drawingml/2006/picture">
+                  <pic:nvPicPr>
+                    <pic:cNvPr id="3" name="lepton_wiring.jpg"/>
+                    <pic:cNvPicPr/>
+                  </pic:nvPicPr>
+                  <pic:blipFill>
+                    <a:blip r:embed="rId15" cstate="print">
+                      <a:extLst>
+                        <a:ext uri="{28A0092B-C50C-407E-A947-70E740481C1C}">
+                          <a14:useLocalDpi xmlns:a14="http://schemas.microsoft.com/office/drawing/2010/main" val="0"/>
+                        </a:ext>
+                      </a:extLst>
+                    </a:blip>
+                    <a:stretch>
+                      <a:fillRect/>
+                    </a:stretch>
+                  </pic:blipFill>
+                  <pic:spPr>
+                    <a:xfrm>
+                      <a:off x="0" y="0"/>
+                      <a:ext cx="4277055" cy="3207791"/>
+                    </a:xfrm>
+                    <a:prstGeom prst="rect">
+                      <a:avLst/>
+                    </a:prstGeom>
+                  </pic:spPr>
+                </pic:pic>
+              </a:graphicData>
+            </a:graphic>
+          </wp:inline>
+        </w:drawing>
+      </w:r>
+    </w:p>
+    <w:p>
+      <w:pPr>
+        <w:pStyle w:val="Caption"/>
+        <w:jc w:val="center"/>
+      </w:pPr>
+      <w:bookmarkStart w:id="8" w:name="_Ref446554012"/>
+      <w:r>
+        <w:t xml:space="preserve">Figure </w:t>
+      </w:r>
+      <w:fldSimple w:instr=" SEQ Figure \* ARABIC ">
+        <w:r>
+          <w:rPr>
+            <w:noProof/>
+          </w:rPr>
+          <w:t>5</w:t>
+        </w:r>
+      </w:fldSimple>
+      <w:bookmarkEnd w:id="8"/>
+      <w:r>
+        <w:t>. Lepton Wiring</w:t>
+      </w:r>
+    </w:p>
+    <w:p>
+      <w:pPr>
+        <w:pStyle w:val="Heading4"/>
+      </w:pPr>
+      <w:r>
         <w:t>Viewing the results</w:t>
       </w:r>
     </w:p>
@@ -4272,52 +4249,22 @@
       <w:r>
         <w:t xml:space="preserve">at </w:t>
       </w:r>
-      <w:proofErr w:type="spellStart"/>
       <w:r>
         <w:rPr>
           <w:rFonts w:ascii="Courier New" w:hAnsi="Courier New" w:cs="Courier New"/>
         </w:rPr>
-        <w:t>sw</w:t>
-      </w:r>
-      <w:proofErr w:type="spellEnd"/>
+        <w:t>sw/nios/application</w:t>
+      </w:r>
       <w:r>
         <w:rPr>
           <w:rFonts w:ascii="Courier New" w:hAnsi="Courier New" w:cs="Courier New"/>
         </w:rPr>
-        <w:t>/</w:t>
-      </w:r>
-      <w:proofErr w:type="spellStart"/>
-      <w:r>
-        <w:rPr>
-          <w:rFonts w:ascii="Courier New" w:hAnsi="Courier New" w:cs="Courier New"/>
-        </w:rPr>
-        <w:t>nios</w:t>
-      </w:r>
-      <w:proofErr w:type="spellEnd"/>
-      <w:r>
-        <w:rPr>
-          <w:rFonts w:ascii="Courier New" w:hAnsi="Courier New" w:cs="Courier New"/>
-        </w:rPr>
-        <w:t>/application</w:t>
-      </w:r>
-      <w:r>
-        <w:rPr>
-          <w:rFonts w:ascii="Courier New" w:hAnsi="Courier New" w:cs="Courier New"/>
-        </w:rPr>
-        <w:t>/</w:t>
-      </w:r>
-      <w:proofErr w:type="spellStart"/>
-      <w:r>
-        <w:rPr>
-          <w:rFonts w:ascii="Courier New" w:hAnsi="Courier New" w:cs="Courier New"/>
-        </w:rPr>
-        <w:t>output.pgm</w:t>
-      </w:r>
-      <w:proofErr w:type="spellEnd"/>
+        <w:t>/output.pgm</w:t>
+      </w:r>
     </w:p>
     <w:sectPr>
-      <w:headerReference w:type="default" r:id="rId15"/>
-      <w:footerReference w:type="default" r:id="rId16"/>
+      <w:headerReference w:type="default" r:id="rId16"/>
+      <w:footerReference w:type="default" r:id="rId17"/>
       <w:pgSz w:w="12240" w:h="15840"/>
       <w:pgMar w:top="1440" w:right="1440" w:bottom="1440" w:left="1440" w:header="720" w:footer="720" w:gutter="0"/>
       <w:cols w:space="720"/>
@@ -4386,7 +4333,7 @@
           <w:rPr>
             <w:noProof/>
           </w:rPr>
-          <w:t>4</w:t>
+          <w:t>8</w:t>
         </w:r>
         <w:r>
           <w:rPr>
@@ -4403,45 +4350,8 @@
       <w:jc w:val="center"/>
     </w:pPr>
     <w:r>
-      <w:t xml:space="preserve">René </w:t>
+      <w:t>René Beuchat, Philémon Favrod, Sahand Kashani</w:t>
     </w:r>
-    <w:proofErr w:type="spellStart"/>
-    <w:r>
-      <w:t>Beuchat</w:t>
-    </w:r>
-    <w:proofErr w:type="spellEnd"/>
-    <w:r>
-      <w:t xml:space="preserve">, </w:t>
-    </w:r>
-    <w:proofErr w:type="spellStart"/>
-    <w:r>
-      <w:t>Philémon</w:t>
-    </w:r>
-    <w:proofErr w:type="spellEnd"/>
-    <w:r>
-      <w:t xml:space="preserve"> </w:t>
-    </w:r>
-    <w:proofErr w:type="spellStart"/>
-    <w:r>
-      <w:t>Favrod</w:t>
-    </w:r>
-    <w:proofErr w:type="spellEnd"/>
-    <w:r>
-      <w:t xml:space="preserve">, </w:t>
-    </w:r>
-    <w:proofErr w:type="spellStart"/>
-    <w:r>
-      <w:t>Sahand</w:t>
-    </w:r>
-    <w:proofErr w:type="spellEnd"/>
-    <w:r>
-      <w:t xml:space="preserve"> </w:t>
-    </w:r>
-    <w:proofErr w:type="spellStart"/>
-    <w:r>
-      <w:t>Kashani</w:t>
-    </w:r>
-    <w:proofErr w:type="spellEnd"/>
   </w:p>
 </w:ftr>
 </file>
@@ -4485,13 +4395,8 @@
     </w:r>
     <w:r>
       <w:tab/>
-      <w:t xml:space="preserve">CS-309, </w:t>
+      <w:t>CS-309, PrSoC</w:t>
     </w:r>
-    <w:proofErr w:type="spellStart"/>
-    <w:r>
-      <w:t>PrSoC</w:t>
-    </w:r>
-    <w:proofErr w:type="spellEnd"/>
   </w:p>
 </w:hdr>
 </file>
@@ -7292,7 +7197,7 @@
 </file>
 
 <file path=customXml/itemProps1.xml><?xml version="1.0" encoding="utf-8"?>
-<ds:datastoreItem xmlns:ds="http://schemas.openxmlformats.org/officeDocument/2006/customXml" ds:itemID="{79B9A084-4796-4519-8656-C1DC1750915A}">
+<ds:datastoreItem xmlns:ds="http://schemas.openxmlformats.org/officeDocument/2006/customXml" ds:itemID="{13B40A27-9B5A-4FBE-958E-E0F179CF83C4}">
   <ds:schemaRefs>
     <ds:schemaRef ds:uri="http://schemas.openxmlformats.org/officeDocument/2006/bibliography"/>
   </ds:schemaRefs>

</xml_diff>

<commit_message>
[lab2.0] Fix small english typo
</commit_message>
<xml_diff>
--- a/lab_2_0_statement/Pr_SoC_lab_2_0.docx
+++ b/lab_2_0_statement/Pr_SoC_lab_2_0.docx
@@ -198,7 +198,15 @@
         <w:t>camera acquisition systems</w:t>
       </w:r>
       <w:r>
-        <w:t xml:space="preserve"> (i.e. how to get a frame from the camera sensor onto an image file stored on your computer)</w:t>
+        <w:t xml:space="preserve"> (i.e. how to get a </w:t>
+      </w:r>
+      <w:proofErr w:type="gramStart"/>
+      <w:r>
+        <w:t>frame</w:t>
+      </w:r>
+      <w:proofErr w:type="gramEnd"/>
+      <w:r>
+        <w:t xml:space="preserve"> from the camera sensor onto an image file stored on your computer)</w:t>
       </w:r>
       <w:r>
         <w:t>.</w:t>
@@ -935,7 +943,15 @@
               <w:cnfStyle w:val="000000000000" w:firstRow="0" w:lastRow="0" w:firstColumn="0" w:lastColumn="0" w:oddVBand="0" w:evenVBand="0" w:oddHBand="0" w:evenHBand="0" w:firstRowFirstColumn="0" w:firstRowLastColumn="0" w:lastRowFirstColumn="0" w:lastRowLastColumn="0"/>
             </w:pPr>
             <w:r>
-              <w:t>Video over SPI (VoSPI)</w:t>
+              <w:t>Video over SPI (</w:t>
+            </w:r>
+            <w:proofErr w:type="spellStart"/>
+            <w:r>
+              <w:t>VoSPI</w:t>
+            </w:r>
+            <w:proofErr w:type="spellEnd"/>
+            <w:r>
+              <w:t>)</w:t>
             </w:r>
           </w:p>
         </w:tc>
@@ -1114,9 +1130,11 @@
       <w:r>
         <w:t>course</w:t>
       </w:r>
+      <w:proofErr w:type="gramStart"/>
       <w:r>
         <w:t xml:space="preserve">? </w:t>
       </w:r>
+      <w:proofErr w:type="gramEnd"/>
       <w:r>
         <w:sym w:font="Wingdings" w:char="F04A"/>
       </w:r>
@@ -1446,7 +1464,15 @@
         <w:t>outputs</w:t>
       </w:r>
       <w:r>
-        <w:t xml:space="preserve"> data in the form of two 160-byte VoSPI packets: </w:t>
+        <w:t xml:space="preserve"> data in the form of two 160-byte </w:t>
+      </w:r>
+      <w:proofErr w:type="spellStart"/>
+      <w:r>
+        <w:t>VoSPI</w:t>
+      </w:r>
+      <w:proofErr w:type="spellEnd"/>
+      <w:r>
+        <w:t xml:space="preserve"> packets: </w:t>
       </w:r>
       <w:r>
         <w:rPr>
@@ -1593,12 +1619,14 @@
       <w:r>
         <w:t xml:space="preserve"> </w:t>
       </w:r>
+      <w:proofErr w:type="gramStart"/>
       <w:r>
         <w:rPr>
           <w:rStyle w:val="Emphasis"/>
         </w:rPr>
         <w:t>O(</w:t>
       </w:r>
+      <w:proofErr w:type="gramEnd"/>
       <w:r>
         <w:rPr>
           <w:rStyle w:val="Emphasis"/>
@@ -1894,7 +1922,10 @@
         <w:t xml:space="preserve"> </w:t>
       </w:r>
       <w:r>
-        <w:t xml:space="preserve">as data in being </w:t>
+        <w:t>as data is</w:t>
+      </w:r>
+      <w:r>
+        <w:t xml:space="preserve"> being </w:t>
       </w:r>
       <w:r>
         <w:t xml:space="preserve">read </w:t>
@@ -2725,6 +2756,7 @@
             <w:pPr>
               <w:jc w:val="center"/>
             </w:pPr>
+            <w:proofErr w:type="gramStart"/>
             <w:r>
               <w:t>31</w:t>
             </w:r>
@@ -2734,6 +2766,7 @@
             <w:r>
               <w:t>..</w:t>
             </w:r>
+            <w:proofErr w:type="gramEnd"/>
             <w:r>
               <w:t xml:space="preserve"> </w:t>
             </w:r>
@@ -2944,8 +2977,13 @@
             <w:pPr>
               <w:jc w:val="center"/>
             </w:pPr>
-            <w:r>
-              <w:t>31 .. 2</w:t>
+            <w:proofErr w:type="gramStart"/>
+            <w:r>
+              <w:t>31 ..</w:t>
+            </w:r>
+            <w:proofErr w:type="gramEnd"/>
+            <w:r>
+              <w:t xml:space="preserve"> 2</w:t>
             </w:r>
           </w:p>
         </w:tc>
@@ -3201,27 +3239,70 @@
       <w:r>
         <w:t xml:space="preserve"> in </w:t>
       </w:r>
+      <w:proofErr w:type="spellStart"/>
       <w:r>
         <w:rPr>
           <w:rFonts w:ascii="Courier New" w:hAnsi="Courier New" w:cs="Courier New"/>
           <w:sz w:val="18"/>
         </w:rPr>
-        <w:t>hw/hdl/lepton/hdl/</w:t>
-      </w:r>
+        <w:t>hw</w:t>
+      </w:r>
+      <w:proofErr w:type="spellEnd"/>
       <w:r>
         <w:rPr>
           <w:rFonts w:ascii="Courier New" w:hAnsi="Courier New" w:cs="Courier New"/>
           <w:sz w:val="18"/>
         </w:rPr>
-        <w:t>lepton_stats</w:t>
-      </w:r>
+        <w:t>/</w:t>
+      </w:r>
+      <w:proofErr w:type="spellStart"/>
       <w:r>
         <w:rPr>
           <w:rFonts w:ascii="Courier New" w:hAnsi="Courier New" w:cs="Courier New"/>
           <w:sz w:val="18"/>
         </w:rPr>
+        <w:t>hdl</w:t>
+      </w:r>
+      <w:proofErr w:type="spellEnd"/>
+      <w:r>
+        <w:rPr>
+          <w:rFonts w:ascii="Courier New" w:hAnsi="Courier New" w:cs="Courier New"/>
+          <w:sz w:val="18"/>
+        </w:rPr>
+        <w:t>/lepton/</w:t>
+      </w:r>
+      <w:proofErr w:type="spellStart"/>
+      <w:r>
+        <w:rPr>
+          <w:rFonts w:ascii="Courier New" w:hAnsi="Courier New" w:cs="Courier New"/>
+          <w:sz w:val="18"/>
+        </w:rPr>
+        <w:t>hdl</w:t>
+      </w:r>
+      <w:proofErr w:type="spellEnd"/>
+      <w:r>
+        <w:rPr>
+          <w:rFonts w:ascii="Courier New" w:hAnsi="Courier New" w:cs="Courier New"/>
+          <w:sz w:val="18"/>
+        </w:rPr>
+        <w:t>/</w:t>
+      </w:r>
+      <w:proofErr w:type="spellStart"/>
+      <w:r>
+        <w:rPr>
+          <w:rFonts w:ascii="Courier New" w:hAnsi="Courier New" w:cs="Courier New"/>
+          <w:sz w:val="18"/>
+        </w:rPr>
+        <w:t>lepton_stats</w:t>
+      </w:r>
+      <w:r>
+        <w:rPr>
+          <w:rFonts w:ascii="Courier New" w:hAnsi="Courier New" w:cs="Courier New"/>
+          <w:sz w:val="18"/>
+        </w:rPr>
         <w:t>.vhd</w:t>
       </w:r>
+      <w:proofErr w:type="spellEnd"/>
       <w:r>
         <w:t>.</w:t>
       </w:r>
@@ -3278,20 +3359,30 @@
       <w:r>
         <w:t xml:space="preserve"> The </w:t>
       </w:r>
+      <w:proofErr w:type="spellStart"/>
       <w:r>
         <w:rPr>
           <w:rFonts w:ascii="Courier New" w:hAnsi="Courier New" w:cs="Courier New"/>
         </w:rPr>
         <w:t>pix_sof</w:t>
       </w:r>
+      <w:proofErr w:type="spellEnd"/>
       <w:r>
         <w:t xml:space="preserve"> and </w:t>
       </w:r>
+      <w:proofErr w:type="spellStart"/>
       <w:r>
         <w:rPr>
           <w:rFonts w:ascii="Courier New" w:hAnsi="Courier New" w:cs="Courier New"/>
         </w:rPr>
-        <w:t xml:space="preserve">pix_eof </w:t>
+        <w:t>pix_eof</w:t>
+      </w:r>
+      <w:proofErr w:type="spellEnd"/>
+      <w:r>
+        <w:rPr>
+          <w:rFonts w:ascii="Courier New" w:hAnsi="Courier New" w:cs="Courier New"/>
+        </w:rPr>
+        <w:t xml:space="preserve"> </w:t>
       </w:r>
       <w:r>
         <w:t>signals inform you about the start and the end of a frame.</w:t>
@@ -3314,12 +3405,14 @@
       <w:r>
         <w:t xml:space="preserve">the </w:t>
       </w:r>
+      <w:proofErr w:type="spellStart"/>
       <w:r>
         <w:rPr>
           <w:rFonts w:ascii="Courier New" w:hAnsi="Courier New" w:cs="Courier New"/>
         </w:rPr>
         <w:t>stat_valid</w:t>
       </w:r>
+      <w:proofErr w:type="spellEnd"/>
       <w:r>
         <w:t xml:space="preserve"> </w:t>
       </w:r>
@@ -3329,30 +3422,36 @@
       <w:r>
         <w:t xml:space="preserve">when you have valid data in the </w:t>
       </w:r>
+      <w:proofErr w:type="spellStart"/>
       <w:r>
         <w:rPr>
           <w:rFonts w:ascii="Courier New" w:hAnsi="Courier New" w:cs="Courier New"/>
         </w:rPr>
         <w:t>stat_min</w:t>
       </w:r>
+      <w:proofErr w:type="spellEnd"/>
       <w:r>
         <w:t xml:space="preserve">, </w:t>
       </w:r>
+      <w:proofErr w:type="spellStart"/>
       <w:r>
         <w:rPr>
           <w:rFonts w:ascii="Courier New" w:hAnsi="Courier New" w:cs="Courier New"/>
         </w:rPr>
         <w:t>stat_max</w:t>
       </w:r>
+      <w:proofErr w:type="spellEnd"/>
       <w:r>
         <w:t xml:space="preserve">, and </w:t>
       </w:r>
+      <w:proofErr w:type="spellStart"/>
       <w:r>
         <w:rPr>
           <w:rFonts w:ascii="Courier New" w:hAnsi="Courier New" w:cs="Courier New"/>
         </w:rPr>
         <w:t>stat_sum</w:t>
       </w:r>
+      <w:proofErr w:type="spellEnd"/>
       <w:r>
         <w:t xml:space="preserve"> </w:t>
       </w:r>
@@ -3447,11 +3546,16 @@
       </w:r>
       <w:bookmarkEnd w:id="6"/>
       <w:r>
-        <w:t>. lepton</w:t>
+        <w:t xml:space="preserve">. </w:t>
+      </w:r>
+      <w:proofErr w:type="spellStart"/>
+      <w:r>
+        <w:t>lepton</w:t>
       </w:r>
       <w:r>
         <w:t>_stats</w:t>
       </w:r>
+      <w:proofErr w:type="spellEnd"/>
       <w:r>
         <w:t xml:space="preserve"> input port chronogram</w:t>
       </w:r>
@@ -3486,27 +3590,70 @@
       <w:r>
         <w:t xml:space="preserve"> component in </w:t>
       </w:r>
+      <w:proofErr w:type="spellStart"/>
       <w:r>
         <w:rPr>
           <w:rFonts w:ascii="Courier New" w:hAnsi="Courier New" w:cs="Courier New"/>
           <w:sz w:val="18"/>
         </w:rPr>
-        <w:t>hw/hdl/lepton/hdl/</w:t>
-      </w:r>
+        <w:t>hw</w:t>
+      </w:r>
+      <w:proofErr w:type="spellEnd"/>
       <w:r>
         <w:rPr>
           <w:rFonts w:ascii="Courier New" w:hAnsi="Courier New" w:cs="Courier New"/>
           <w:sz w:val="18"/>
         </w:rPr>
-        <w:t>level_adjuster</w:t>
-      </w:r>
+        <w:t>/</w:t>
+      </w:r>
+      <w:proofErr w:type="spellStart"/>
       <w:r>
         <w:rPr>
           <w:rFonts w:ascii="Courier New" w:hAnsi="Courier New" w:cs="Courier New"/>
           <w:sz w:val="18"/>
         </w:rPr>
+        <w:t>hdl</w:t>
+      </w:r>
+      <w:proofErr w:type="spellEnd"/>
+      <w:r>
+        <w:rPr>
+          <w:rFonts w:ascii="Courier New" w:hAnsi="Courier New" w:cs="Courier New"/>
+          <w:sz w:val="18"/>
+        </w:rPr>
+        <w:t>/lepton/</w:t>
+      </w:r>
+      <w:proofErr w:type="spellStart"/>
+      <w:r>
+        <w:rPr>
+          <w:rFonts w:ascii="Courier New" w:hAnsi="Courier New" w:cs="Courier New"/>
+          <w:sz w:val="18"/>
+        </w:rPr>
+        <w:t>hdl</w:t>
+      </w:r>
+      <w:proofErr w:type="spellEnd"/>
+      <w:r>
+        <w:rPr>
+          <w:rFonts w:ascii="Courier New" w:hAnsi="Courier New" w:cs="Courier New"/>
+          <w:sz w:val="18"/>
+        </w:rPr>
+        <w:t>/</w:t>
+      </w:r>
+      <w:proofErr w:type="spellStart"/>
+      <w:r>
+        <w:rPr>
+          <w:rFonts w:ascii="Courier New" w:hAnsi="Courier New" w:cs="Courier New"/>
+          <w:sz w:val="18"/>
+        </w:rPr>
+        <w:t>level_adjuster</w:t>
+      </w:r>
+      <w:r>
+        <w:rPr>
+          <w:rFonts w:ascii="Courier New" w:hAnsi="Courier New" w:cs="Courier New"/>
+          <w:sz w:val="18"/>
+        </w:rPr>
         <w:t>.vhd</w:t>
       </w:r>
+      <w:proofErr w:type="spellEnd"/>
       <w:r>
         <w:t>.</w:t>
       </w:r>
@@ -3571,12 +3718,14 @@
       <w:r>
         <w:t xml:space="preserve"> in </w:t>
       </w:r>
+      <w:proofErr w:type="spellStart"/>
       <w:r>
         <w:rPr>
           <w:rFonts w:ascii="Courier New" w:hAnsi="Courier New" w:cs="Courier New"/>
         </w:rPr>
         <w:t>lepton_stats.vhd</w:t>
       </w:r>
+      <w:proofErr w:type="spellEnd"/>
       <w:r>
         <w:t>.</w:t>
       </w:r>
@@ -3605,12 +3754,19 @@
       <w:pPr>
         <w:pStyle w:val="Heading4"/>
       </w:pPr>
-      <w:r>
-        <w:t>Nios II SBT p</w:t>
+      <w:proofErr w:type="spellStart"/>
+      <w:r>
+        <w:t>Nios</w:t>
+      </w:r>
+      <w:proofErr w:type="spellEnd"/>
+      <w:r>
+        <w:t xml:space="preserve"> II SBT p</w:t>
       </w:r>
       <w:r>
         <w:t>roject setup</w:t>
       </w:r>
+      <w:bookmarkStart w:id="7" w:name="_GoBack"/>
+      <w:bookmarkEnd w:id="7"/>
     </w:p>
     <w:p>
       <w:r>
@@ -3620,7 +3776,15 @@
         <w:t xml:space="preserve">e </w:t>
       </w:r>
       <w:r>
-        <w:t xml:space="preserve">want the Nios II processor to be able to </w:t>
+        <w:t xml:space="preserve">want the </w:t>
+      </w:r>
+      <w:proofErr w:type="spellStart"/>
+      <w:r>
+        <w:t>Nios</w:t>
+      </w:r>
+      <w:proofErr w:type="spellEnd"/>
+      <w:r>
+        <w:t xml:space="preserve"> II processor to be able to </w:t>
       </w:r>
       <w:r>
         <w:t xml:space="preserve">write a frame </w:t>
@@ -3656,7 +3820,15 @@
         <w:t>.</w:t>
       </w:r>
       <w:r>
-        <w:t xml:space="preserve"> After creating your Nios II SBT project, follow the steps below:</w:t>
+        <w:t xml:space="preserve"> After creating your </w:t>
+      </w:r>
+      <w:proofErr w:type="spellStart"/>
+      <w:r>
+        <w:t>Nios</w:t>
+      </w:r>
+      <w:proofErr w:type="spellEnd"/>
+      <w:r>
+        <w:t xml:space="preserve"> II SBT project, follow the steps below:</w:t>
       </w:r>
     </w:p>
     <w:p>
@@ -3668,7 +3840,15 @@
         </w:numPr>
       </w:pPr>
       <w:r>
-        <w:t xml:space="preserve">Right-click on the BSP project &gt; Nios II &gt; </w:t>
+        <w:t xml:space="preserve">Right-click on the BSP project &gt; </w:t>
+      </w:r>
+      <w:proofErr w:type="spellStart"/>
+      <w:r>
+        <w:t>Nios</w:t>
+      </w:r>
+      <w:proofErr w:type="spellEnd"/>
+      <w:r>
+        <w:t xml:space="preserve"> II &gt; </w:t>
       </w:r>
       <w:r>
         <w:t>BSP Editor</w:t>
@@ -3690,19 +3870,21 @@
       </w:r>
       <w:r>
         <w:rPr>
-          <w:i/>
+          <w:rStyle w:val="Emphasis"/>
         </w:rPr>
         <w:t>Software Packages</w:t>
       </w:r>
       <w:r>
         <w:t xml:space="preserve"> tab, enable the </w:t>
       </w:r>
+      <w:proofErr w:type="spellStart"/>
       <w:r>
         <w:rPr>
           <w:rStyle w:val="Emphasis"/>
         </w:rPr>
         <w:t>altera_hosts</w:t>
       </w:r>
+      <w:proofErr w:type="spellEnd"/>
       <w:r>
         <w:t xml:space="preserve"> package.</w:t>
       </w:r>
@@ -3728,7 +3910,16 @@
         </w:numPr>
       </w:pPr>
       <w:r>
-        <w:t>Press the Generate button.</w:t>
+        <w:t xml:space="preserve">Press the </w:t>
+      </w:r>
+      <w:r>
+        <w:rPr>
+          <w:rStyle w:val="Emphasis"/>
+        </w:rPr>
+        <w:t>Generate</w:t>
+      </w:r>
+      <w:r>
+        <w:t xml:space="preserve"> button.</w:t>
       </w:r>
     </w:p>
     <w:p>
@@ -3821,8 +4012,21 @@
         <w:fldChar w:fldCharType="end"/>
       </w:r>
       <w:r>
-        <w:t>. hostfs Software Packaage</w:t>
-      </w:r>
+        <w:t xml:space="preserve">. </w:t>
+      </w:r>
+      <w:proofErr w:type="spellStart"/>
+      <w:r>
+        <w:t>hostfs</w:t>
+      </w:r>
+      <w:proofErr w:type="spellEnd"/>
+      <w:r>
+        <w:t xml:space="preserve"> Software </w:t>
+      </w:r>
+      <w:proofErr w:type="spellStart"/>
+      <w:r>
+        <w:t>Packaage</w:t>
+      </w:r>
+      <w:proofErr w:type="spellEnd"/>
     </w:p>
     <w:p>
       <w:r>
@@ -3850,12 +4054,14 @@
       <w:r>
         <w:t xml:space="preserve"> in </w:t>
       </w:r>
+      <w:proofErr w:type="spellStart"/>
       <w:r>
         <w:rPr>
           <w:rFonts w:ascii="Courier New" w:hAnsi="Courier New" w:cs="Courier New"/>
         </w:rPr>
         <w:t>lepton.c</w:t>
       </w:r>
+      <w:proofErr w:type="spellEnd"/>
       <w:r>
         <w:t>:</w:t>
       </w:r>
@@ -3875,7 +4081,35 @@
         <w:rPr>
           <w:rFonts w:ascii="Courier New" w:hAnsi="Courier New" w:cs="Courier New"/>
         </w:rPr>
-        <w:t>void lepton_start_capture(lepton_dev *dev);</w:t>
+        <w:t xml:space="preserve">void </w:t>
+      </w:r>
+      <w:proofErr w:type="spellStart"/>
+      <w:r>
+        <w:rPr>
+          <w:rFonts w:ascii="Courier New" w:hAnsi="Courier New" w:cs="Courier New"/>
+        </w:rPr>
+        <w:t>lepton_start_capture</w:t>
+      </w:r>
+      <w:proofErr w:type="spellEnd"/>
+      <w:r>
+        <w:rPr>
+          <w:rFonts w:ascii="Courier New" w:hAnsi="Courier New" w:cs="Courier New"/>
+        </w:rPr>
+        <w:t>(</w:t>
+      </w:r>
+      <w:proofErr w:type="spellStart"/>
+      <w:r>
+        <w:rPr>
+          <w:rFonts w:ascii="Courier New" w:hAnsi="Courier New" w:cs="Courier New"/>
+        </w:rPr>
+        <w:t>lepton_dev</w:t>
+      </w:r>
+      <w:proofErr w:type="spellEnd"/>
+      <w:r>
+        <w:rPr>
+          <w:rFonts w:ascii="Courier New" w:hAnsi="Courier New" w:cs="Courier New"/>
+        </w:rPr>
+        <w:t xml:space="preserve"> *dev);</w:t>
       </w:r>
     </w:p>
     <w:p>
@@ -3889,11 +4123,47 @@
           <w:rFonts w:ascii="Courier New" w:hAnsi="Courier New" w:cs="Courier New"/>
         </w:rPr>
       </w:pPr>
+      <w:proofErr w:type="spellStart"/>
       <w:r>
         <w:rPr>
           <w:rFonts w:ascii="Courier New" w:hAnsi="Courier New" w:cs="Courier New"/>
         </w:rPr>
-        <w:t>bool lepton_error_check(lepton_dev *dev);</w:t>
+        <w:t>bool</w:t>
+      </w:r>
+      <w:proofErr w:type="spellEnd"/>
+      <w:r>
+        <w:rPr>
+          <w:rFonts w:ascii="Courier New" w:hAnsi="Courier New" w:cs="Courier New"/>
+        </w:rPr>
+        <w:t xml:space="preserve"> </w:t>
+      </w:r>
+      <w:proofErr w:type="spellStart"/>
+      <w:r>
+        <w:rPr>
+          <w:rFonts w:ascii="Courier New" w:hAnsi="Courier New" w:cs="Courier New"/>
+        </w:rPr>
+        <w:t>lepton_error_check</w:t>
+      </w:r>
+      <w:proofErr w:type="spellEnd"/>
+      <w:r>
+        <w:rPr>
+          <w:rFonts w:ascii="Courier New" w:hAnsi="Courier New" w:cs="Courier New"/>
+        </w:rPr>
+        <w:t>(</w:t>
+      </w:r>
+      <w:proofErr w:type="spellStart"/>
+      <w:r>
+        <w:rPr>
+          <w:rFonts w:ascii="Courier New" w:hAnsi="Courier New" w:cs="Courier New"/>
+        </w:rPr>
+        <w:t>lepton_dev</w:t>
+      </w:r>
+      <w:proofErr w:type="spellEnd"/>
+      <w:r>
+        <w:rPr>
+          <w:rFonts w:ascii="Courier New" w:hAnsi="Courier New" w:cs="Courier New"/>
+        </w:rPr>
+        <w:t xml:space="preserve"> *dev);</w:t>
       </w:r>
     </w:p>
     <w:p>
@@ -3911,12 +4181,40 @@
         <w:rPr>
           <w:rFonts w:ascii="Courier New" w:hAnsi="Courier New" w:cs="Courier New"/>
         </w:rPr>
-        <w:t>void lepton_wait_until_eof(lepton_dev *dev)</w:t>
-      </w:r>
+        <w:t xml:space="preserve">void </w:t>
+      </w:r>
+      <w:proofErr w:type="spellStart"/>
       <w:r>
         <w:rPr>
           <w:rFonts w:ascii="Courier New" w:hAnsi="Courier New" w:cs="Courier New"/>
         </w:rPr>
+        <w:t>lepton_wait_until_eof</w:t>
+      </w:r>
+      <w:proofErr w:type="spellEnd"/>
+      <w:r>
+        <w:rPr>
+          <w:rFonts w:ascii="Courier New" w:hAnsi="Courier New" w:cs="Courier New"/>
+        </w:rPr>
+        <w:t>(</w:t>
+      </w:r>
+      <w:proofErr w:type="spellStart"/>
+      <w:r>
+        <w:rPr>
+          <w:rFonts w:ascii="Courier New" w:hAnsi="Courier New" w:cs="Courier New"/>
+        </w:rPr>
+        <w:t>lepton_dev</w:t>
+      </w:r>
+      <w:proofErr w:type="spellEnd"/>
+      <w:r>
+        <w:rPr>
+          <w:rFonts w:ascii="Courier New" w:hAnsi="Courier New" w:cs="Courier New"/>
+        </w:rPr>
+        <w:t xml:space="preserve"> *dev)</w:t>
+      </w:r>
+      <w:r>
+        <w:rPr>
+          <w:rFonts w:ascii="Courier New" w:hAnsi="Courier New" w:cs="Courier New"/>
+        </w:rPr>
         <w:t>;</w:t>
       </w:r>
     </w:p>
@@ -3935,11 +4233,19 @@
       <w:r>
         <w:t xml:space="preserve">lete the </w:t>
       </w:r>
+      <w:proofErr w:type="gramStart"/>
       <w:r>
         <w:rPr>
           <w:rFonts w:ascii="Courier New" w:hAnsi="Courier New" w:cs="Courier New"/>
         </w:rPr>
-        <w:t>main(void)</w:t>
+        <w:t>main(</w:t>
+      </w:r>
+      <w:proofErr w:type="gramEnd"/>
+      <w:r>
+        <w:rPr>
+          <w:rFonts w:ascii="Courier New" w:hAnsi="Courier New" w:cs="Courier New"/>
+        </w:rPr>
+        <w:t>void)</w:t>
       </w:r>
       <w:r>
         <w:t xml:space="preserve"> function in</w:t>
@@ -3947,12 +4253,14 @@
       <w:r>
         <w:t xml:space="preserve"> </w:t>
       </w:r>
+      <w:proofErr w:type="spellStart"/>
       <w:r>
         <w:rPr>
           <w:rFonts w:ascii="Courier New" w:hAnsi="Courier New" w:cs="Courier New"/>
         </w:rPr>
         <w:t>app.c</w:t>
       </w:r>
+      <w:proofErr w:type="spellEnd"/>
       <w:r>
         <w:t xml:space="preserve"> to</w:t>
       </w:r>
@@ -3982,12 +4290,14 @@
       <w:r>
         <w:t xml:space="preserve"> in </w:t>
       </w:r>
+      <w:proofErr w:type="spellStart"/>
       <w:r>
         <w:rPr>
           <w:rFonts w:ascii="Courier New" w:hAnsi="Courier New" w:cs="Courier New"/>
         </w:rPr>
         <w:t>lepton.c</w:t>
       </w:r>
+      <w:proofErr w:type="spellEnd"/>
       <w:r>
         <w:t>.</w:t>
       </w:r>
@@ -4145,8 +4455,6 @@
       <w:r>
         <w:t>.</w:t>
       </w:r>
-      <w:bookmarkStart w:id="7" w:name="_GoBack"/>
-      <w:bookmarkEnd w:id="7"/>
     </w:p>
     <w:p>
       <w:pPr>
@@ -4249,18 +4557,48 @@
       <w:r>
         <w:t xml:space="preserve">at </w:t>
       </w:r>
+      <w:proofErr w:type="spellStart"/>
       <w:r>
         <w:rPr>
           <w:rFonts w:ascii="Courier New" w:hAnsi="Courier New" w:cs="Courier New"/>
         </w:rPr>
-        <w:t>sw/nios/application</w:t>
-      </w:r>
+        <w:t>sw</w:t>
+      </w:r>
+      <w:proofErr w:type="spellEnd"/>
       <w:r>
         <w:rPr>
           <w:rFonts w:ascii="Courier New" w:hAnsi="Courier New" w:cs="Courier New"/>
         </w:rPr>
-        <w:t>/output.pgm</w:t>
-      </w:r>
+        <w:t>/</w:t>
+      </w:r>
+      <w:proofErr w:type="spellStart"/>
+      <w:r>
+        <w:rPr>
+          <w:rFonts w:ascii="Courier New" w:hAnsi="Courier New" w:cs="Courier New"/>
+        </w:rPr>
+        <w:t>nios</w:t>
+      </w:r>
+      <w:proofErr w:type="spellEnd"/>
+      <w:r>
+        <w:rPr>
+          <w:rFonts w:ascii="Courier New" w:hAnsi="Courier New" w:cs="Courier New"/>
+        </w:rPr>
+        <w:t>/application</w:t>
+      </w:r>
+      <w:r>
+        <w:rPr>
+          <w:rFonts w:ascii="Courier New" w:hAnsi="Courier New" w:cs="Courier New"/>
+        </w:rPr>
+        <w:t>/</w:t>
+      </w:r>
+      <w:proofErr w:type="spellStart"/>
+      <w:r>
+        <w:rPr>
+          <w:rFonts w:ascii="Courier New" w:hAnsi="Courier New" w:cs="Courier New"/>
+        </w:rPr>
+        <w:t>output.pgm</w:t>
+      </w:r>
+      <w:proofErr w:type="spellEnd"/>
     </w:p>
     <w:sectPr>
       <w:headerReference w:type="default" r:id="rId16"/>
@@ -4333,7 +4671,7 @@
           <w:rPr>
             <w:noProof/>
           </w:rPr>
-          <w:t>8</w:t>
+          <w:t>7</w:t>
         </w:r>
         <w:r>
           <w:rPr>
@@ -4350,8 +4688,45 @@
       <w:jc w:val="center"/>
     </w:pPr>
     <w:r>
-      <w:t>René Beuchat, Philémon Favrod, Sahand Kashani</w:t>
+      <w:t xml:space="preserve">René </w:t>
     </w:r>
+    <w:proofErr w:type="spellStart"/>
+    <w:r>
+      <w:t>Beuchat</w:t>
+    </w:r>
+    <w:proofErr w:type="spellEnd"/>
+    <w:r>
+      <w:t xml:space="preserve">, </w:t>
+    </w:r>
+    <w:proofErr w:type="spellStart"/>
+    <w:r>
+      <w:t>Philémon</w:t>
+    </w:r>
+    <w:proofErr w:type="spellEnd"/>
+    <w:r>
+      <w:t xml:space="preserve"> </w:t>
+    </w:r>
+    <w:proofErr w:type="spellStart"/>
+    <w:r>
+      <w:t>Favrod</w:t>
+    </w:r>
+    <w:proofErr w:type="spellEnd"/>
+    <w:r>
+      <w:t xml:space="preserve">, </w:t>
+    </w:r>
+    <w:proofErr w:type="spellStart"/>
+    <w:r>
+      <w:t>Sahand</w:t>
+    </w:r>
+    <w:proofErr w:type="spellEnd"/>
+    <w:r>
+      <w:t xml:space="preserve"> </w:t>
+    </w:r>
+    <w:proofErr w:type="spellStart"/>
+    <w:r>
+      <w:t>Kashani</w:t>
+    </w:r>
+    <w:proofErr w:type="spellEnd"/>
   </w:p>
 </w:ftr>
 </file>
@@ -4395,8 +4770,13 @@
     </w:r>
     <w:r>
       <w:tab/>
-      <w:t>CS-309, PrSoC</w:t>
+      <w:t xml:space="preserve">CS-309, </w:t>
     </w:r>
+    <w:proofErr w:type="spellStart"/>
+    <w:r>
+      <w:t>PrSoC</w:t>
+    </w:r>
+    <w:proofErr w:type="spellEnd"/>
   </w:p>
 </w:hdr>
 </file>
@@ -7197,7 +7577,7 @@
 </file>
 
 <file path=customXml/itemProps1.xml><?xml version="1.0" encoding="utf-8"?>
-<ds:datastoreItem xmlns:ds="http://schemas.openxmlformats.org/officeDocument/2006/customXml" ds:itemID="{13B40A27-9B5A-4FBE-958E-E0F179CF83C4}">
+<ds:datastoreItem xmlns:ds="http://schemas.openxmlformats.org/officeDocument/2006/customXml" ds:itemID="{7C3C88A1-0DF9-4177-A279-D4B27E93D48E}">
   <ds:schemaRefs>
     <ds:schemaRef ds:uri="http://schemas.openxmlformats.org/officeDocument/2006/bibliography"/>
   </ds:schemaRefs>

</xml_diff>

<commit_message>
[lab2.0] fix typo in statement: "altera_hosts" -> "altera_hostFs"
</commit_message>
<xml_diff>
--- a/lab_2_0_statement/Pr_SoC_lab_2_0.docx
+++ b/lab_2_0_statement/Pr_SoC_lab_2_0.docx
@@ -198,15 +198,7 @@
         <w:t>camera acquisition systems</w:t>
       </w:r>
       <w:r>
-        <w:t xml:space="preserve"> (i.e. how to get a </w:t>
-      </w:r>
-      <w:proofErr w:type="gramStart"/>
-      <w:r>
-        <w:t>frame</w:t>
-      </w:r>
-      <w:proofErr w:type="gramEnd"/>
-      <w:r>
-        <w:t xml:space="preserve"> from the camera sensor onto an image file stored on your computer)</w:t>
+        <w:t xml:space="preserve"> (i.e. how to get a frame from the camera sensor onto an image file stored on your computer)</w:t>
       </w:r>
       <w:r>
         <w:t>.</w:t>
@@ -752,27 +744,14 @@
       <w:r>
         <w:t xml:space="preserve">Figure </w:t>
       </w:r>
-      <w:r>
-        <w:fldChar w:fldCharType="begin"/>
-      </w:r>
-      <w:r>
-        <w:instrText xml:space="preserve"> SEQ Figure \* ARABIC </w:instrText>
-      </w:r>
-      <w:r>
-        <w:fldChar w:fldCharType="separate"/>
-      </w:r>
-      <w:r>
-        <w:rPr>
-          <w:noProof/>
-        </w:rPr>
-        <w:t>1</w:t>
-      </w:r>
-      <w:r>
-        <w:rPr>
-          <w:noProof/>
-        </w:rPr>
-        <w:fldChar w:fldCharType="end"/>
-      </w:r>
+      <w:fldSimple w:instr=" SEQ Figure \* ARABIC ">
+        <w:r>
+          <w:rPr>
+            <w:noProof/>
+          </w:rPr>
+          <w:t>1</w:t>
+        </w:r>
+      </w:fldSimple>
       <w:bookmarkEnd w:id="0"/>
       <w:r>
         <w:t>. FLIR Lepton</w:t>
@@ -943,15 +922,7 @@
               <w:cnfStyle w:val="000000000000" w:firstRow="0" w:lastRow="0" w:firstColumn="0" w:lastColumn="0" w:oddVBand="0" w:evenVBand="0" w:oddHBand="0" w:evenHBand="0" w:firstRowFirstColumn="0" w:firstRowLastColumn="0" w:lastRowFirstColumn="0" w:lastRowLastColumn="0"/>
             </w:pPr>
             <w:r>
-              <w:t>Video over SPI (</w:t>
-            </w:r>
-            <w:proofErr w:type="spellStart"/>
-            <w:r>
-              <w:t>VoSPI</w:t>
-            </w:r>
-            <w:proofErr w:type="spellEnd"/>
-            <w:r>
-              <w:t>)</w:t>
+              <w:t>Video over SPI (VoSPI)</w:t>
             </w:r>
           </w:p>
         </w:tc>
@@ -1010,27 +981,14 @@
       <w:r>
         <w:t xml:space="preserve">Table </w:t>
       </w:r>
-      <w:r>
-        <w:fldChar w:fldCharType="begin"/>
-      </w:r>
-      <w:r>
-        <w:instrText xml:space="preserve"> SEQ Table \* ARABIC </w:instrText>
-      </w:r>
-      <w:r>
-        <w:fldChar w:fldCharType="separate"/>
-      </w:r>
-      <w:r>
-        <w:rPr>
-          <w:noProof/>
-        </w:rPr>
-        <w:t>1</w:t>
-      </w:r>
-      <w:r>
-        <w:rPr>
-          <w:noProof/>
-        </w:rPr>
-        <w:fldChar w:fldCharType="end"/>
-      </w:r>
+      <w:fldSimple w:instr=" SEQ Table \* ARABIC ">
+        <w:r>
+          <w:rPr>
+            <w:noProof/>
+          </w:rPr>
+          <w:t>1</w:t>
+        </w:r>
+      </w:fldSimple>
       <w:bookmarkEnd w:id="1"/>
       <w:r>
         <w:t>. Lepton Specifications</w:t>
@@ -1130,11 +1088,9 @@
       <w:r>
         <w:t>course</w:t>
       </w:r>
-      <w:proofErr w:type="gramStart"/>
       <w:r>
         <w:t xml:space="preserve">? </w:t>
       </w:r>
-      <w:proofErr w:type="gramEnd"/>
       <w:r>
         <w:sym w:font="Wingdings" w:char="F04A"/>
       </w:r>
@@ -1394,27 +1350,14 @@
       <w:r>
         <w:t xml:space="preserve">Figure </w:t>
       </w:r>
-      <w:r>
-        <w:fldChar w:fldCharType="begin"/>
-      </w:r>
-      <w:r>
-        <w:instrText xml:space="preserve"> SEQ Figure \* ARABIC </w:instrText>
-      </w:r>
-      <w:r>
-        <w:fldChar w:fldCharType="separate"/>
-      </w:r>
-      <w:r>
-        <w:rPr>
-          <w:noProof/>
-        </w:rPr>
-        <w:t>2</w:t>
-      </w:r>
-      <w:r>
-        <w:rPr>
-          <w:noProof/>
-        </w:rPr>
-        <w:fldChar w:fldCharType="end"/>
-      </w:r>
+      <w:fldSimple w:instr=" SEQ Figure \* ARABIC ">
+        <w:r>
+          <w:rPr>
+            <w:noProof/>
+          </w:rPr>
+          <w:t>2</w:t>
+        </w:r>
+      </w:fldSimple>
       <w:bookmarkEnd w:id="2"/>
       <w:r>
         <w:t>. Lepton Acquisition System</w:t>
@@ -1464,15 +1407,7 @@
         <w:t>outputs</w:t>
       </w:r>
       <w:r>
-        <w:t xml:space="preserve"> data in the form of two 160-byte </w:t>
-      </w:r>
-      <w:proofErr w:type="spellStart"/>
-      <w:r>
-        <w:t>VoSPI</w:t>
-      </w:r>
-      <w:proofErr w:type="spellEnd"/>
-      <w:r>
-        <w:t xml:space="preserve"> packets: </w:t>
+        <w:t xml:space="preserve"> data in the form of two 160-byte VoSPI packets: </w:t>
       </w:r>
       <w:r>
         <w:rPr>
@@ -1619,14 +1554,12 @@
       <w:r>
         <w:t xml:space="preserve"> </w:t>
       </w:r>
-      <w:proofErr w:type="gramStart"/>
       <w:r>
         <w:rPr>
           <w:rStyle w:val="Emphasis"/>
         </w:rPr>
         <w:t>O(</w:t>
       </w:r>
-      <w:proofErr w:type="gramEnd"/>
       <w:r>
         <w:rPr>
           <w:rStyle w:val="Emphasis"/>
@@ -2647,27 +2580,14 @@
       <w:r>
         <w:t xml:space="preserve">Table </w:t>
       </w:r>
-      <w:r>
-        <w:fldChar w:fldCharType="begin"/>
-      </w:r>
-      <w:r>
-        <w:instrText xml:space="preserve"> SEQ Table \* ARABIC </w:instrText>
-      </w:r>
-      <w:r>
-        <w:fldChar w:fldCharType="separate"/>
-      </w:r>
-      <w:r>
-        <w:rPr>
-          <w:noProof/>
-        </w:rPr>
-        <w:t>2</w:t>
-      </w:r>
-      <w:r>
-        <w:rPr>
-          <w:noProof/>
-        </w:rPr>
-        <w:fldChar w:fldCharType="end"/>
-      </w:r>
+      <w:fldSimple w:instr=" SEQ Table \* ARABIC ">
+        <w:r>
+          <w:rPr>
+            <w:noProof/>
+          </w:rPr>
+          <w:t>2</w:t>
+        </w:r>
+      </w:fldSimple>
       <w:bookmarkEnd w:id="3"/>
       <w:r>
         <w:t>. Avalon-MM Slave Register Map</w:t>
@@ -2756,7 +2676,6 @@
             <w:pPr>
               <w:jc w:val="center"/>
             </w:pPr>
-            <w:proofErr w:type="gramStart"/>
             <w:r>
               <w:t>31</w:t>
             </w:r>
@@ -2766,7 +2685,6 @@
             <w:r>
               <w:t>..</w:t>
             </w:r>
-            <w:proofErr w:type="gramEnd"/>
             <w:r>
               <w:t xml:space="preserve"> </w:t>
             </w:r>
@@ -2851,27 +2769,14 @@
       <w:r>
         <w:t xml:space="preserve">Table </w:t>
       </w:r>
-      <w:r>
-        <w:fldChar w:fldCharType="begin"/>
-      </w:r>
-      <w:r>
-        <w:instrText xml:space="preserve"> SEQ Table \* ARABIC </w:instrText>
-      </w:r>
-      <w:r>
-        <w:fldChar w:fldCharType="separate"/>
-      </w:r>
-      <w:r>
-        <w:rPr>
-          <w:noProof/>
-        </w:rPr>
-        <w:t>3</w:t>
-      </w:r>
-      <w:r>
-        <w:rPr>
-          <w:noProof/>
-        </w:rPr>
-        <w:fldChar w:fldCharType="end"/>
-      </w:r>
+      <w:fldSimple w:instr=" SEQ Table \* ARABIC ">
+        <w:r>
+          <w:rPr>
+            <w:noProof/>
+          </w:rPr>
+          <w:t>3</w:t>
+        </w:r>
+      </w:fldSimple>
       <w:bookmarkEnd w:id="4"/>
       <w:r>
         <w:t>. COMMAND Register</w:t>
@@ -2977,13 +2882,8 @@
             <w:pPr>
               <w:jc w:val="center"/>
             </w:pPr>
-            <w:proofErr w:type="gramStart"/>
-            <w:r>
-              <w:t>31 ..</w:t>
-            </w:r>
-            <w:proofErr w:type="gramEnd"/>
-            <w:r>
-              <w:t xml:space="preserve"> 2</w:t>
+            <w:r>
+              <w:t>31 .. 2</w:t>
             </w:r>
           </w:p>
         </w:tc>
@@ -3092,27 +2992,14 @@
       <w:r>
         <w:t xml:space="preserve">Table </w:t>
       </w:r>
-      <w:r>
-        <w:fldChar w:fldCharType="begin"/>
-      </w:r>
-      <w:r>
-        <w:instrText xml:space="preserve"> SEQ Table \* ARABIC </w:instrText>
-      </w:r>
-      <w:r>
-        <w:fldChar w:fldCharType="separate"/>
-      </w:r>
-      <w:r>
-        <w:rPr>
-          <w:noProof/>
-        </w:rPr>
-        <w:t>4</w:t>
-      </w:r>
-      <w:r>
-        <w:rPr>
-          <w:noProof/>
-        </w:rPr>
-        <w:fldChar w:fldCharType="end"/>
-      </w:r>
+      <w:fldSimple w:instr=" SEQ Table \* ARABIC ">
+        <w:r>
+          <w:rPr>
+            <w:noProof/>
+          </w:rPr>
+          <w:t>4</w:t>
+        </w:r>
+      </w:fldSimple>
       <w:bookmarkEnd w:id="5"/>
       <w:r>
         <w:t>. STATUS Register</w:t>
@@ -3239,219 +3126,158 @@
       <w:r>
         <w:t xml:space="preserve"> in </w:t>
       </w:r>
-      <w:proofErr w:type="spellStart"/>
       <w:r>
         <w:rPr>
           <w:rFonts w:ascii="Courier New" w:hAnsi="Courier New" w:cs="Courier New"/>
           <w:sz w:val="18"/>
         </w:rPr>
-        <w:t>hw</w:t>
-      </w:r>
-      <w:proofErr w:type="spellEnd"/>
+        <w:t>hw/hdl/lepton/hdl/</w:t>
+      </w:r>
       <w:r>
         <w:rPr>
           <w:rFonts w:ascii="Courier New" w:hAnsi="Courier New" w:cs="Courier New"/>
           <w:sz w:val="18"/>
         </w:rPr>
-        <w:t>/</w:t>
-      </w:r>
-      <w:proofErr w:type="spellStart"/>
+        <w:t>lepton_stats</w:t>
+      </w:r>
       <w:r>
         <w:rPr>
           <w:rFonts w:ascii="Courier New" w:hAnsi="Courier New" w:cs="Courier New"/>
           <w:sz w:val="18"/>
         </w:rPr>
-        <w:t>hdl</w:t>
-      </w:r>
-      <w:proofErr w:type="spellEnd"/>
+        <w:t>.vhd</w:t>
+      </w:r>
+      <w:r>
+        <w:t>.</w:t>
+      </w:r>
+      <w:r>
+        <w:t xml:space="preserve"> </w:t>
+      </w:r>
+    </w:p>
+    <w:p>
+      <w:r>
+        <w:fldChar w:fldCharType="begin"/>
+      </w:r>
+      <w:r>
+        <w:instrText xml:space="preserve"> REF _Ref446508821 \h </w:instrText>
+      </w:r>
+      <w:r>
+        <w:fldChar w:fldCharType="separate"/>
+      </w:r>
+      <w:r>
+        <w:t xml:space="preserve">Figure </w:t>
+      </w:r>
+      <w:r>
+        <w:rPr>
+          <w:noProof/>
+        </w:rPr>
+        <w:t>3</w:t>
+      </w:r>
+      <w:r>
+        <w:fldChar w:fldCharType="end"/>
+      </w:r>
+      <w:r>
+        <w:t xml:space="preserve"> </w:t>
+      </w:r>
+      <w:r>
+        <w:t xml:space="preserve">shows the </w:t>
+      </w:r>
+      <w:r>
+        <w:t>timing diagram</w:t>
+      </w:r>
+      <w:r>
+        <w:t xml:space="preserve"> </w:t>
+      </w:r>
+      <w:r>
+        <w:t>that the</w:t>
+      </w:r>
+      <w:r>
+        <w:t xml:space="preserve"> component </w:t>
+      </w:r>
+      <w:r>
+        <w:t>must satisfy</w:t>
+      </w:r>
+      <w:r>
+        <w:t>.</w:t>
+      </w:r>
+      <w:r>
+        <w:t xml:space="preserve"> The </w:t>
+      </w:r>
       <w:r>
         <w:rPr>
           <w:rFonts w:ascii="Courier New" w:hAnsi="Courier New" w:cs="Courier New"/>
-          <w:sz w:val="18"/>
-        </w:rPr>
-        <w:t>/lepton/</w:t>
-      </w:r>
-      <w:proofErr w:type="spellStart"/>
+        </w:rPr>
+        <w:t>pix_sof</w:t>
+      </w:r>
+      <w:r>
+        <w:t xml:space="preserve"> and </w:t>
+      </w:r>
       <w:r>
         <w:rPr>
           <w:rFonts w:ascii="Courier New" w:hAnsi="Courier New" w:cs="Courier New"/>
-          <w:sz w:val="18"/>
-        </w:rPr>
-        <w:t>hdl</w:t>
-      </w:r>
-      <w:proofErr w:type="spellEnd"/>
+        </w:rPr>
+        <w:t xml:space="preserve">pix_eof </w:t>
+      </w:r>
+      <w:r>
+        <w:t>signals inform you about the start and the end of a frame.</w:t>
+      </w:r>
+      <w:r>
+        <w:t xml:space="preserve"> </w:t>
+      </w:r>
+      <w:r>
+        <w:t xml:space="preserve">Remember to </w:t>
+      </w:r>
+      <w:r>
+        <w:t xml:space="preserve">generate a pulse </w:t>
+      </w:r>
+      <w:r>
+        <w:t>on</w:t>
+      </w:r>
+      <w:r>
+        <w:t xml:space="preserve"> </w:t>
+      </w:r>
+      <w:r>
+        <w:t xml:space="preserve">the </w:t>
+      </w:r>
       <w:r>
         <w:rPr>
           <w:rFonts w:ascii="Courier New" w:hAnsi="Courier New" w:cs="Courier New"/>
-          <w:sz w:val="18"/>
-        </w:rPr>
-        <w:t>/</w:t>
-      </w:r>
-      <w:proofErr w:type="spellStart"/>
+        </w:rPr>
+        <w:t>stat_valid</w:t>
+      </w:r>
+      <w:r>
+        <w:t xml:space="preserve"> </w:t>
+      </w:r>
+      <w:r>
+        <w:t xml:space="preserve">signal </w:t>
+      </w:r>
+      <w:r>
+        <w:t xml:space="preserve">when you have valid data in the </w:t>
+      </w:r>
       <w:r>
         <w:rPr>
           <w:rFonts w:ascii="Courier New" w:hAnsi="Courier New" w:cs="Courier New"/>
-          <w:sz w:val="18"/>
-        </w:rPr>
-        <w:t>lepton_stats</w:t>
+        </w:rPr>
+        <w:t>stat_min</w:t>
+      </w:r>
+      <w:r>
+        <w:t xml:space="preserve">, </w:t>
       </w:r>
       <w:r>
         <w:rPr>
           <w:rFonts w:ascii="Courier New" w:hAnsi="Courier New" w:cs="Courier New"/>
-          <w:sz w:val="18"/>
-        </w:rPr>
-        <w:t>.vhd</w:t>
-      </w:r>
-      <w:proofErr w:type="spellEnd"/>
-      <w:r>
-        <w:t>.</w:t>
-      </w:r>
-      <w:r>
-        <w:t xml:space="preserve"> </w:t>
-      </w:r>
-    </w:p>
-    <w:p>
-      <w:r>
-        <w:fldChar w:fldCharType="begin"/>
-      </w:r>
-      <w:r>
-        <w:instrText xml:space="preserve"> REF _Ref446508821 \h </w:instrText>
-      </w:r>
-      <w:r>
-        <w:fldChar w:fldCharType="separate"/>
-      </w:r>
-      <w:r>
-        <w:t xml:space="preserve">Figure </w:t>
-      </w:r>
-      <w:r>
-        <w:rPr>
-          <w:noProof/>
-        </w:rPr>
-        <w:t>3</w:t>
-      </w:r>
-      <w:r>
-        <w:fldChar w:fldCharType="end"/>
-      </w:r>
-      <w:r>
-        <w:t xml:space="preserve"> </w:t>
-      </w:r>
-      <w:r>
-        <w:t xml:space="preserve">shows the </w:t>
-      </w:r>
-      <w:r>
-        <w:t>timing diagram</w:t>
-      </w:r>
-      <w:r>
-        <w:t xml:space="preserve"> </w:t>
-      </w:r>
-      <w:r>
-        <w:t>that the</w:t>
-      </w:r>
-      <w:r>
-        <w:t xml:space="preserve"> component </w:t>
-      </w:r>
-      <w:r>
-        <w:t>must satisfy</w:t>
-      </w:r>
-      <w:r>
-        <w:t>.</w:t>
-      </w:r>
-      <w:r>
-        <w:t xml:space="preserve"> The </w:t>
-      </w:r>
-      <w:proofErr w:type="spellStart"/>
+        </w:rPr>
+        <w:t>stat_max</w:t>
+      </w:r>
+      <w:r>
+        <w:t xml:space="preserve">, and </w:t>
+      </w:r>
       <w:r>
         <w:rPr>
           <w:rFonts w:ascii="Courier New" w:hAnsi="Courier New" w:cs="Courier New"/>
         </w:rPr>
-        <w:t>pix_sof</w:t>
-      </w:r>
-      <w:proofErr w:type="spellEnd"/>
-      <w:r>
-        <w:t xml:space="preserve"> and </w:t>
-      </w:r>
-      <w:proofErr w:type="spellStart"/>
-      <w:r>
-        <w:rPr>
-          <w:rFonts w:ascii="Courier New" w:hAnsi="Courier New" w:cs="Courier New"/>
-        </w:rPr>
-        <w:t>pix_eof</w:t>
-      </w:r>
-      <w:proofErr w:type="spellEnd"/>
-      <w:r>
-        <w:rPr>
-          <w:rFonts w:ascii="Courier New" w:hAnsi="Courier New" w:cs="Courier New"/>
-        </w:rPr>
-        <w:t xml:space="preserve"> </w:t>
-      </w:r>
-      <w:r>
-        <w:t>signals inform you about the start and the end of a frame.</w:t>
-      </w:r>
-      <w:r>
-        <w:t xml:space="preserve"> </w:t>
-      </w:r>
-      <w:r>
-        <w:t xml:space="preserve">Remember to </w:t>
-      </w:r>
-      <w:r>
-        <w:t xml:space="preserve">generate a pulse </w:t>
-      </w:r>
-      <w:r>
-        <w:t>on</w:t>
-      </w:r>
-      <w:r>
-        <w:t xml:space="preserve"> </w:t>
-      </w:r>
-      <w:r>
-        <w:t xml:space="preserve">the </w:t>
-      </w:r>
-      <w:proofErr w:type="spellStart"/>
-      <w:r>
-        <w:rPr>
-          <w:rFonts w:ascii="Courier New" w:hAnsi="Courier New" w:cs="Courier New"/>
-        </w:rPr>
-        <w:t>stat_valid</w:t>
-      </w:r>
-      <w:proofErr w:type="spellEnd"/>
-      <w:r>
-        <w:t xml:space="preserve"> </w:t>
-      </w:r>
-      <w:r>
-        <w:t xml:space="preserve">signal </w:t>
-      </w:r>
-      <w:r>
-        <w:t xml:space="preserve">when you have valid data in the </w:t>
-      </w:r>
-      <w:proofErr w:type="spellStart"/>
-      <w:r>
-        <w:rPr>
-          <w:rFonts w:ascii="Courier New" w:hAnsi="Courier New" w:cs="Courier New"/>
-        </w:rPr>
-        <w:t>stat_min</w:t>
-      </w:r>
-      <w:proofErr w:type="spellEnd"/>
-      <w:r>
-        <w:t xml:space="preserve">, </w:t>
-      </w:r>
-      <w:proofErr w:type="spellStart"/>
-      <w:r>
-        <w:rPr>
-          <w:rFonts w:ascii="Courier New" w:hAnsi="Courier New" w:cs="Courier New"/>
-        </w:rPr>
-        <w:t>stat_max</w:t>
-      </w:r>
-      <w:proofErr w:type="spellEnd"/>
-      <w:r>
-        <w:t xml:space="preserve">, and </w:t>
-      </w:r>
-      <w:proofErr w:type="spellStart"/>
-      <w:r>
-        <w:rPr>
-          <w:rFonts w:ascii="Courier New" w:hAnsi="Courier New" w:cs="Courier New"/>
-        </w:rPr>
         <w:t>stat_sum</w:t>
       </w:r>
-      <w:proofErr w:type="spellEnd"/>
       <w:r>
         <w:t xml:space="preserve"> </w:t>
       </w:r>
@@ -3523,39 +3349,21 @@
       <w:r>
         <w:t xml:space="preserve">Figure </w:t>
       </w:r>
-      <w:r>
-        <w:fldChar w:fldCharType="begin"/>
-      </w:r>
-      <w:r>
-        <w:instrText xml:space="preserve"> SEQ Figure \* ARABIC </w:instrText>
-      </w:r>
-      <w:r>
-        <w:fldChar w:fldCharType="separate"/>
-      </w:r>
-      <w:r>
-        <w:rPr>
-          <w:noProof/>
-        </w:rPr>
-        <w:t>3</w:t>
-      </w:r>
-      <w:r>
-        <w:rPr>
-          <w:noProof/>
-        </w:rPr>
-        <w:fldChar w:fldCharType="end"/>
-      </w:r>
+      <w:fldSimple w:instr=" SEQ Figure \* ARABIC ">
+        <w:r>
+          <w:rPr>
+            <w:noProof/>
+          </w:rPr>
+          <w:t>3</w:t>
+        </w:r>
+      </w:fldSimple>
       <w:bookmarkEnd w:id="6"/>
       <w:r>
-        <w:t xml:space="preserve">. </w:t>
-      </w:r>
-      <w:proofErr w:type="spellStart"/>
-      <w:r>
-        <w:t>lepton</w:t>
+        <w:t>. lepton</w:t>
       </w:r>
       <w:r>
         <w:t>_stats</w:t>
       </w:r>
-      <w:proofErr w:type="spellEnd"/>
       <w:r>
         <w:t xml:space="preserve"> input port chronogram</w:t>
       </w:r>
@@ -3590,245 +3398,177 @@
       <w:r>
         <w:t xml:space="preserve"> component in </w:t>
       </w:r>
-      <w:proofErr w:type="spellStart"/>
       <w:r>
         <w:rPr>
           <w:rFonts w:ascii="Courier New" w:hAnsi="Courier New" w:cs="Courier New"/>
           <w:sz w:val="18"/>
         </w:rPr>
-        <w:t>hw</w:t>
-      </w:r>
-      <w:proofErr w:type="spellEnd"/>
+        <w:t>hw/hdl/lepton/hdl/</w:t>
+      </w:r>
       <w:r>
         <w:rPr>
           <w:rFonts w:ascii="Courier New" w:hAnsi="Courier New" w:cs="Courier New"/>
           <w:sz w:val="18"/>
         </w:rPr>
-        <w:t>/</w:t>
-      </w:r>
-      <w:proofErr w:type="spellStart"/>
+        <w:t>level_adjuster</w:t>
+      </w:r>
       <w:r>
         <w:rPr>
           <w:rFonts w:ascii="Courier New" w:hAnsi="Courier New" w:cs="Courier New"/>
           <w:sz w:val="18"/>
         </w:rPr>
-        <w:t>hdl</w:t>
-      </w:r>
-      <w:proofErr w:type="spellEnd"/>
+        <w:t>.vhd</w:t>
+      </w:r>
+      <w:r>
+        <w:t>.</w:t>
+      </w:r>
+    </w:p>
+    <w:p>
+      <w:r>
+        <w:t>We said earlier that hardware dividers are expensive and that they should be avoided when possible. We</w:t>
+      </w:r>
+      <w:r>
+        <w:t xml:space="preserve"> were able to avoid</w:t>
+      </w:r>
+      <w:r>
+        <w:t xml:space="preserve"> inserting one in the </w:t>
+      </w:r>
+      <w:r>
+        <w:rPr>
+          <w:rStyle w:val="SubtleReference"/>
+        </w:rPr>
+        <w:t>statistics computation</w:t>
+      </w:r>
+      <w:r>
+        <w:t xml:space="preserve"> component, but it </w:t>
+      </w:r>
+      <w:r>
+        <w:t xml:space="preserve">cannot be avoided </w:t>
+      </w:r>
+      <w:r>
+        <w:t xml:space="preserve">in </w:t>
+      </w:r>
+      <w:r>
+        <w:rPr>
+          <w:rStyle w:val="SubtleReference"/>
+        </w:rPr>
+        <w:t>level adjustments</w:t>
+      </w:r>
+      <w:r>
+        <w:t xml:space="preserve">, as there is no way to interpolate the </w:t>
+      </w:r>
+      <w:r>
+        <w:t xml:space="preserve">pixel </w:t>
+      </w:r>
+      <w:r>
+        <w:t>values</w:t>
+      </w:r>
+      <w:r>
+        <w:t xml:space="preserve"> without </w:t>
+      </w:r>
+      <w:r>
+        <w:t>one</w:t>
+      </w:r>
+      <w:r>
+        <w:t>.</w:t>
+      </w:r>
+    </w:p>
+    <w:p>
+      <w:r>
+        <w:t>We provide</w:t>
+      </w:r>
+      <w:r>
+        <w:t xml:space="preserve"> you with the component declaration for one such divider</w:t>
+      </w:r>
+      <w:r>
+        <w:t xml:space="preserve"> in </w:t>
+      </w:r>
       <w:r>
         <w:rPr>
           <w:rFonts w:ascii="Courier New" w:hAnsi="Courier New" w:cs="Courier New"/>
-          <w:sz w:val="18"/>
-        </w:rPr>
-        <w:t>/lepton/</w:t>
-      </w:r>
-      <w:proofErr w:type="spellStart"/>
-      <w:r>
-        <w:rPr>
-          <w:rFonts w:ascii="Courier New" w:hAnsi="Courier New" w:cs="Courier New"/>
-          <w:sz w:val="18"/>
-        </w:rPr>
-        <w:t>hdl</w:t>
-      </w:r>
-      <w:proofErr w:type="spellEnd"/>
-      <w:r>
-        <w:rPr>
-          <w:rFonts w:ascii="Courier New" w:hAnsi="Courier New" w:cs="Courier New"/>
-          <w:sz w:val="18"/>
-        </w:rPr>
-        <w:t>/</w:t>
-      </w:r>
-      <w:proofErr w:type="spellStart"/>
-      <w:r>
-        <w:rPr>
-          <w:rFonts w:ascii="Courier New" w:hAnsi="Courier New" w:cs="Courier New"/>
-          <w:sz w:val="18"/>
-        </w:rPr>
-        <w:t>level_adjuster</w:t>
-      </w:r>
-      <w:r>
-        <w:rPr>
-          <w:rFonts w:ascii="Courier New" w:hAnsi="Courier New" w:cs="Courier New"/>
-          <w:sz w:val="18"/>
-        </w:rPr>
-        <w:t>.vhd</w:t>
-      </w:r>
-      <w:proofErr w:type="spellEnd"/>
+        </w:rPr>
+        <w:t>lepton_stats.vhd</w:t>
+      </w:r>
       <w:r>
         <w:t>.</w:t>
       </w:r>
     </w:p>
     <w:p>
-      <w:r>
-        <w:t>We said earlier that hardware dividers are expensive and that they should be avoided when possible. We</w:t>
-      </w:r>
-      <w:r>
-        <w:t xml:space="preserve"> were able to avoid</w:t>
-      </w:r>
-      <w:r>
-        <w:t xml:space="preserve"> inserting one in the </w:t>
-      </w:r>
-      <w:r>
-        <w:rPr>
-          <w:rStyle w:val="SubtleReference"/>
-        </w:rPr>
-        <w:t>statistics computation</w:t>
-      </w:r>
-      <w:r>
-        <w:t xml:space="preserve"> component, but it </w:t>
-      </w:r>
-      <w:r>
-        <w:t xml:space="preserve">cannot be avoided </w:t>
-      </w:r>
-      <w:r>
-        <w:t xml:space="preserve">in </w:t>
-      </w:r>
-      <w:r>
-        <w:rPr>
-          <w:rStyle w:val="SubtleReference"/>
-        </w:rPr>
-        <w:t>level adjustments</w:t>
-      </w:r>
-      <w:r>
-        <w:t xml:space="preserve">, as there is no way to interpolate the </w:t>
-      </w:r>
-      <w:r>
-        <w:t xml:space="preserve">pixel </w:t>
-      </w:r>
-      <w:r>
-        <w:t>values</w:t>
-      </w:r>
-      <w:r>
-        <w:t xml:space="preserve"> without </w:t>
-      </w:r>
-      <w:r>
-        <w:t>one</w:t>
+      <w:pPr>
+        <w:pStyle w:val="Heading3"/>
+      </w:pPr>
+      <w:r>
+        <w:t>Task 3</w:t>
+      </w:r>
+      <w:r>
+        <w:t xml:space="preserve"> </w:t>
+      </w:r>
+      <w:r>
+        <w:t xml:space="preserve">– </w:t>
+      </w:r>
+      <w:r>
+        <w:t xml:space="preserve">SW – </w:t>
+      </w:r>
+      <w:r>
+        <w:t>C code completions</w:t>
+      </w:r>
+    </w:p>
+    <w:p>
+      <w:pPr>
+        <w:pStyle w:val="Heading4"/>
+      </w:pPr>
+      <w:r>
+        <w:t>Nios II SBT p</w:t>
+      </w:r>
+      <w:r>
+        <w:t>roject setup</w:t>
+      </w:r>
+    </w:p>
+    <w:p>
+      <w:r>
+        <w:t>W</w:t>
+      </w:r>
+      <w:r>
+        <w:t xml:space="preserve">e </w:t>
+      </w:r>
+      <w:r>
+        <w:t xml:space="preserve">want the Nios II processor to be able to </w:t>
+      </w:r>
+      <w:r>
+        <w:t xml:space="preserve">write a frame </w:t>
+      </w:r>
+      <w:r>
+        <w:t>to an image file located on</w:t>
+      </w:r>
+      <w:r>
+        <w:t xml:space="preserve"> your </w:t>
+      </w:r>
+      <w:r>
+        <w:rPr>
+          <w:rStyle w:val="Emphasis"/>
+        </w:rPr>
+        <w:t>host</w:t>
+      </w:r>
+      <w:r>
+        <w:t xml:space="preserve"> computer.</w:t>
+      </w:r>
+      <w:r>
+        <w:t xml:space="preserve"> To do this, we need to enable a specifi</w:t>
+      </w:r>
+      <w:r>
+        <w:t xml:space="preserve">c software package In the </w:t>
+      </w:r>
+      <w:r>
+        <w:rPr>
+          <w:rStyle w:val="Emphasis"/>
+        </w:rPr>
+        <w:t>BSP Editor</w:t>
       </w:r>
       <w:r>
         <w:t>.</w:t>
       </w:r>
-    </w:p>
-    <w:p>
-      <w:r>
-        <w:t>We provide</w:t>
-      </w:r>
-      <w:r>
-        <w:t xml:space="preserve"> you with the component declaration for one such divider</w:t>
-      </w:r>
-      <w:r>
-        <w:t xml:space="preserve"> in </w:t>
-      </w:r>
-      <w:proofErr w:type="spellStart"/>
-      <w:r>
-        <w:rPr>
-          <w:rFonts w:ascii="Courier New" w:hAnsi="Courier New" w:cs="Courier New"/>
-        </w:rPr>
-        <w:t>lepton_stats.vhd</w:t>
-      </w:r>
-      <w:proofErr w:type="spellEnd"/>
-      <w:r>
-        <w:t>.</w:t>
-      </w:r>
-    </w:p>
-    <w:p>
-      <w:pPr>
-        <w:pStyle w:val="Heading3"/>
-      </w:pPr>
-      <w:r>
-        <w:t>Task 3</w:t>
-      </w:r>
-      <w:r>
-        <w:t xml:space="preserve"> </w:t>
-      </w:r>
-      <w:r>
-        <w:t xml:space="preserve">– </w:t>
-      </w:r>
-      <w:r>
-        <w:t xml:space="preserve">SW – </w:t>
-      </w:r>
-      <w:r>
-        <w:t>C code completions</w:t>
-      </w:r>
-    </w:p>
-    <w:p>
-      <w:pPr>
-        <w:pStyle w:val="Heading4"/>
-      </w:pPr>
-      <w:proofErr w:type="spellStart"/>
-      <w:r>
-        <w:t>Nios</w:t>
-      </w:r>
-      <w:proofErr w:type="spellEnd"/>
-      <w:r>
-        <w:t xml:space="preserve"> II SBT p</w:t>
-      </w:r>
-      <w:r>
-        <w:t>roject setup</w:t>
-      </w:r>
-      <w:bookmarkStart w:id="7" w:name="_GoBack"/>
-      <w:bookmarkEnd w:id="7"/>
-    </w:p>
-    <w:p>
-      <w:r>
-        <w:t>W</w:t>
-      </w:r>
-      <w:r>
-        <w:t xml:space="preserve">e </w:t>
-      </w:r>
-      <w:r>
-        <w:t xml:space="preserve">want the </w:t>
-      </w:r>
-      <w:proofErr w:type="spellStart"/>
-      <w:r>
-        <w:t>Nios</w:t>
-      </w:r>
-      <w:proofErr w:type="spellEnd"/>
-      <w:r>
-        <w:t xml:space="preserve"> II processor to be able to </w:t>
-      </w:r>
-      <w:r>
-        <w:t xml:space="preserve">write a frame </w:t>
-      </w:r>
-      <w:r>
-        <w:t>to an image file located on</w:t>
-      </w:r>
-      <w:r>
-        <w:t xml:space="preserve"> your </w:t>
-      </w:r>
-      <w:r>
-        <w:rPr>
-          <w:rStyle w:val="Emphasis"/>
-        </w:rPr>
-        <w:t>host</w:t>
-      </w:r>
-      <w:r>
-        <w:t xml:space="preserve"> computer.</w:t>
-      </w:r>
-      <w:r>
-        <w:t xml:space="preserve"> To do this, we need to enable a specifi</w:t>
-      </w:r>
-      <w:r>
-        <w:t xml:space="preserve">c software package In the </w:t>
-      </w:r>
-      <w:r>
-        <w:rPr>
-          <w:rStyle w:val="Emphasis"/>
-        </w:rPr>
-        <w:t>BSP Editor</w:t>
-      </w:r>
-      <w:r>
-        <w:t>.</w:t>
-      </w:r>
-      <w:r>
-        <w:t xml:space="preserve"> After creating your </w:t>
-      </w:r>
-      <w:proofErr w:type="spellStart"/>
-      <w:r>
-        <w:t>Nios</w:t>
-      </w:r>
-      <w:proofErr w:type="spellEnd"/>
-      <w:r>
-        <w:t xml:space="preserve"> II SBT project, follow the steps below:</w:t>
+      <w:r>
+        <w:t xml:space="preserve"> After creating your Nios II SBT project, follow the steps below:</w:t>
       </w:r>
     </w:p>
     <w:p>
@@ -3840,15 +3580,7 @@
         </w:numPr>
       </w:pPr>
       <w:r>
-        <w:t xml:space="preserve">Right-click on the BSP project &gt; </w:t>
-      </w:r>
-      <w:proofErr w:type="spellStart"/>
-      <w:r>
-        <w:t>Nios</w:t>
-      </w:r>
-      <w:proofErr w:type="spellEnd"/>
-      <w:r>
-        <w:t xml:space="preserve"> II &gt; </w:t>
+        <w:t xml:space="preserve">Right-click on the BSP project &gt; Nios II &gt; </w:t>
       </w:r>
       <w:r>
         <w:t>BSP Editor</w:t>
@@ -3877,14 +3609,26 @@
       <w:r>
         <w:t xml:space="preserve"> tab, enable the </w:t>
       </w:r>
-      <w:proofErr w:type="spellStart"/>
       <w:r>
         <w:rPr>
           <w:rStyle w:val="Emphasis"/>
         </w:rPr>
-        <w:t>altera_hosts</w:t>
-      </w:r>
-      <w:proofErr w:type="spellEnd"/>
+        <w:t>altera_host</w:t>
+      </w:r>
+      <w:r>
+        <w:rPr>
+          <w:rStyle w:val="Emphasis"/>
+        </w:rPr>
+        <w:t>f</w:t>
+      </w:r>
+      <w:bookmarkStart w:id="7" w:name="_GoBack"/>
+      <w:bookmarkEnd w:id="7"/>
+      <w:r>
+        <w:rPr>
+          <w:rStyle w:val="Emphasis"/>
+        </w:rPr>
+        <w:t>s</w:t>
+      </w:r>
       <w:r>
         <w:t xml:space="preserve"> package.</w:t>
       </w:r>
@@ -3990,43 +3734,17 @@
       <w:r>
         <w:t xml:space="preserve">Figure </w:t>
       </w:r>
-      <w:r>
-        <w:fldChar w:fldCharType="begin"/>
-      </w:r>
-      <w:r>
-        <w:instrText xml:space="preserve"> SEQ Figure \* ARABIC </w:instrText>
-      </w:r>
-      <w:r>
-        <w:fldChar w:fldCharType="separate"/>
-      </w:r>
-      <w:r>
-        <w:rPr>
-          <w:noProof/>
-        </w:rPr>
-        <w:t>4</w:t>
-      </w:r>
-      <w:r>
-        <w:rPr>
-          <w:noProof/>
-        </w:rPr>
-        <w:fldChar w:fldCharType="end"/>
-      </w:r>
-      <w:r>
-        <w:t xml:space="preserve">. </w:t>
-      </w:r>
-      <w:proofErr w:type="spellStart"/>
-      <w:r>
-        <w:t>hostfs</w:t>
-      </w:r>
-      <w:proofErr w:type="spellEnd"/>
-      <w:r>
-        <w:t xml:space="preserve"> Software </w:t>
-      </w:r>
-      <w:proofErr w:type="spellStart"/>
-      <w:r>
-        <w:t>Packaage</w:t>
-      </w:r>
-      <w:proofErr w:type="spellEnd"/>
+      <w:fldSimple w:instr=" SEQ Figure \* ARABIC ">
+        <w:r>
+          <w:rPr>
+            <w:noProof/>
+          </w:rPr>
+          <w:t>4</w:t>
+        </w:r>
+      </w:fldSimple>
+      <w:r>
+        <w:t>. hostfs Software Packaage</w:t>
+      </w:r>
     </w:p>
     <w:p>
       <w:r>
@@ -4054,14 +3772,12 @@
       <w:r>
         <w:t xml:space="preserve"> in </w:t>
       </w:r>
-      <w:proofErr w:type="spellStart"/>
       <w:r>
         <w:rPr>
           <w:rFonts w:ascii="Courier New" w:hAnsi="Courier New" w:cs="Courier New"/>
         </w:rPr>
         <w:t>lepton.c</w:t>
       </w:r>
-      <w:proofErr w:type="spellEnd"/>
       <w:r>
         <w:t>:</w:t>
       </w:r>
@@ -4081,35 +3797,7 @@
         <w:rPr>
           <w:rFonts w:ascii="Courier New" w:hAnsi="Courier New" w:cs="Courier New"/>
         </w:rPr>
-        <w:t xml:space="preserve">void </w:t>
-      </w:r>
-      <w:proofErr w:type="spellStart"/>
-      <w:r>
-        <w:rPr>
-          <w:rFonts w:ascii="Courier New" w:hAnsi="Courier New" w:cs="Courier New"/>
-        </w:rPr>
-        <w:t>lepton_start_capture</w:t>
-      </w:r>
-      <w:proofErr w:type="spellEnd"/>
-      <w:r>
-        <w:rPr>
-          <w:rFonts w:ascii="Courier New" w:hAnsi="Courier New" w:cs="Courier New"/>
-        </w:rPr>
-        <w:t>(</w:t>
-      </w:r>
-      <w:proofErr w:type="spellStart"/>
-      <w:r>
-        <w:rPr>
-          <w:rFonts w:ascii="Courier New" w:hAnsi="Courier New" w:cs="Courier New"/>
-        </w:rPr>
-        <w:t>lepton_dev</w:t>
-      </w:r>
-      <w:proofErr w:type="spellEnd"/>
-      <w:r>
-        <w:rPr>
-          <w:rFonts w:ascii="Courier New" w:hAnsi="Courier New" w:cs="Courier New"/>
-        </w:rPr>
-        <w:t xml:space="preserve"> *dev);</w:t>
+        <w:t>void lepton_start_capture(lepton_dev *dev);</w:t>
       </w:r>
     </w:p>
     <w:p>
@@ -4123,47 +3811,11 @@
           <w:rFonts w:ascii="Courier New" w:hAnsi="Courier New" w:cs="Courier New"/>
         </w:rPr>
       </w:pPr>
-      <w:proofErr w:type="spellStart"/>
       <w:r>
         <w:rPr>
           <w:rFonts w:ascii="Courier New" w:hAnsi="Courier New" w:cs="Courier New"/>
         </w:rPr>
-        <w:t>bool</w:t>
-      </w:r>
-      <w:proofErr w:type="spellEnd"/>
-      <w:r>
-        <w:rPr>
-          <w:rFonts w:ascii="Courier New" w:hAnsi="Courier New" w:cs="Courier New"/>
-        </w:rPr>
-        <w:t xml:space="preserve"> </w:t>
-      </w:r>
-      <w:proofErr w:type="spellStart"/>
-      <w:r>
-        <w:rPr>
-          <w:rFonts w:ascii="Courier New" w:hAnsi="Courier New" w:cs="Courier New"/>
-        </w:rPr>
-        <w:t>lepton_error_check</w:t>
-      </w:r>
-      <w:proofErr w:type="spellEnd"/>
-      <w:r>
-        <w:rPr>
-          <w:rFonts w:ascii="Courier New" w:hAnsi="Courier New" w:cs="Courier New"/>
-        </w:rPr>
-        <w:t>(</w:t>
-      </w:r>
-      <w:proofErr w:type="spellStart"/>
-      <w:r>
-        <w:rPr>
-          <w:rFonts w:ascii="Courier New" w:hAnsi="Courier New" w:cs="Courier New"/>
-        </w:rPr>
-        <w:t>lepton_dev</w:t>
-      </w:r>
-      <w:proofErr w:type="spellEnd"/>
-      <w:r>
-        <w:rPr>
-          <w:rFonts w:ascii="Courier New" w:hAnsi="Courier New" w:cs="Courier New"/>
-        </w:rPr>
-        <w:t xml:space="preserve"> *dev);</w:t>
+        <w:t>bool lepton_error_check(lepton_dev *dev);</w:t>
       </w:r>
     </w:p>
     <w:p>
@@ -4181,86 +3833,48 @@
         <w:rPr>
           <w:rFonts w:ascii="Courier New" w:hAnsi="Courier New" w:cs="Courier New"/>
         </w:rPr>
-        <w:t xml:space="preserve">void </w:t>
-      </w:r>
-      <w:proofErr w:type="spellStart"/>
+        <w:t>void lepton_wait_until_eof(lepton_dev *dev)</w:t>
+      </w:r>
       <w:r>
         <w:rPr>
           <w:rFonts w:ascii="Courier New" w:hAnsi="Courier New" w:cs="Courier New"/>
         </w:rPr>
-        <w:t>lepton_wait_until_eof</w:t>
-      </w:r>
-      <w:proofErr w:type="spellEnd"/>
+        <w:t>;</w:t>
+      </w:r>
+    </w:p>
+    <w:p>
+      <w:pPr>
+        <w:pStyle w:val="Heading4"/>
+      </w:pPr>
+      <w:r>
+        <w:t>Procedure for capturing a frame</w:t>
+      </w:r>
+    </w:p>
+    <w:p>
+      <w:r>
+        <w:t>Comp</w:t>
+      </w:r>
+      <w:r>
+        <w:t xml:space="preserve">lete the </w:t>
+      </w:r>
       <w:r>
         <w:rPr>
           <w:rFonts w:ascii="Courier New" w:hAnsi="Courier New" w:cs="Courier New"/>
         </w:rPr>
-        <w:t>(</w:t>
-      </w:r>
-      <w:proofErr w:type="spellStart"/>
+        <w:t>main(void)</w:t>
+      </w:r>
+      <w:r>
+        <w:t xml:space="preserve"> function in</w:t>
+      </w:r>
+      <w:r>
+        <w:t xml:space="preserve"> </w:t>
+      </w:r>
       <w:r>
         <w:rPr>
           <w:rFonts w:ascii="Courier New" w:hAnsi="Courier New" w:cs="Courier New"/>
         </w:rPr>
-        <w:t>lepton_dev</w:t>
-      </w:r>
-      <w:proofErr w:type="spellEnd"/>
-      <w:r>
-        <w:rPr>
-          <w:rFonts w:ascii="Courier New" w:hAnsi="Courier New" w:cs="Courier New"/>
-        </w:rPr>
-        <w:t xml:space="preserve"> *dev)</w:t>
-      </w:r>
-      <w:r>
-        <w:rPr>
-          <w:rFonts w:ascii="Courier New" w:hAnsi="Courier New" w:cs="Courier New"/>
-        </w:rPr>
-        <w:t>;</w:t>
-      </w:r>
-    </w:p>
-    <w:p>
-      <w:pPr>
-        <w:pStyle w:val="Heading4"/>
-      </w:pPr>
-      <w:r>
-        <w:t>Procedure for capturing a frame</w:t>
-      </w:r>
-    </w:p>
-    <w:p>
-      <w:r>
-        <w:t>Comp</w:t>
-      </w:r>
-      <w:r>
-        <w:t xml:space="preserve">lete the </w:t>
-      </w:r>
-      <w:proofErr w:type="gramStart"/>
-      <w:r>
-        <w:rPr>
-          <w:rFonts w:ascii="Courier New" w:hAnsi="Courier New" w:cs="Courier New"/>
-        </w:rPr>
-        <w:t>main(</w:t>
-      </w:r>
-      <w:proofErr w:type="gramEnd"/>
-      <w:r>
-        <w:rPr>
-          <w:rFonts w:ascii="Courier New" w:hAnsi="Courier New" w:cs="Courier New"/>
-        </w:rPr>
-        <w:t>void)</w:t>
-      </w:r>
-      <w:r>
-        <w:t xml:space="preserve"> function in</w:t>
-      </w:r>
-      <w:r>
-        <w:t xml:space="preserve"> </w:t>
-      </w:r>
-      <w:proofErr w:type="spellStart"/>
-      <w:r>
-        <w:rPr>
-          <w:rFonts w:ascii="Courier New" w:hAnsi="Courier New" w:cs="Courier New"/>
-        </w:rPr>
         <w:t>app.c</w:t>
       </w:r>
-      <w:proofErr w:type="spellEnd"/>
       <w:r>
         <w:t xml:space="preserve"> to</w:t>
       </w:r>
@@ -4290,14 +3904,12 @@
       <w:r>
         <w:t xml:space="preserve"> in </w:t>
       </w:r>
-      <w:proofErr w:type="spellStart"/>
       <w:r>
         <w:rPr>
           <w:rFonts w:ascii="Courier New" w:hAnsi="Courier New" w:cs="Courier New"/>
         </w:rPr>
         <w:t>lepton.c</w:t>
       </w:r>
-      <w:proofErr w:type="spellEnd"/>
       <w:r>
         <w:t>.</w:t>
       </w:r>
@@ -4517,14 +4129,27 @@
       <w:r>
         <w:t xml:space="preserve">Figure </w:t>
       </w:r>
-      <w:fldSimple w:instr=" SEQ Figure \* ARABIC ">
-        <w:r>
-          <w:rPr>
-            <w:noProof/>
-          </w:rPr>
-          <w:t>5</w:t>
-        </w:r>
-      </w:fldSimple>
+      <w:r>
+        <w:fldChar w:fldCharType="begin"/>
+      </w:r>
+      <w:r>
+        <w:instrText xml:space="preserve"> SEQ Figure \* ARABIC </w:instrText>
+      </w:r>
+      <w:r>
+        <w:fldChar w:fldCharType="separate"/>
+      </w:r>
+      <w:r>
+        <w:rPr>
+          <w:noProof/>
+        </w:rPr>
+        <w:t>5</w:t>
+      </w:r>
+      <w:r>
+        <w:rPr>
+          <w:noProof/>
+        </w:rPr>
+        <w:fldChar w:fldCharType="end"/>
+      </w:r>
       <w:bookmarkEnd w:id="8"/>
       <w:r>
         <w:t>. Lepton Wiring</w:t>
@@ -4557,48 +4182,18 @@
       <w:r>
         <w:t xml:space="preserve">at </w:t>
       </w:r>
-      <w:proofErr w:type="spellStart"/>
       <w:r>
         <w:rPr>
           <w:rFonts w:ascii="Courier New" w:hAnsi="Courier New" w:cs="Courier New"/>
         </w:rPr>
-        <w:t>sw</w:t>
-      </w:r>
-      <w:proofErr w:type="spellEnd"/>
+        <w:t>sw/nios/application</w:t>
+      </w:r>
       <w:r>
         <w:rPr>
           <w:rFonts w:ascii="Courier New" w:hAnsi="Courier New" w:cs="Courier New"/>
         </w:rPr>
-        <w:t>/</w:t>
-      </w:r>
-      <w:proofErr w:type="spellStart"/>
-      <w:r>
-        <w:rPr>
-          <w:rFonts w:ascii="Courier New" w:hAnsi="Courier New" w:cs="Courier New"/>
-        </w:rPr>
-        <w:t>nios</w:t>
-      </w:r>
-      <w:proofErr w:type="spellEnd"/>
-      <w:r>
-        <w:rPr>
-          <w:rFonts w:ascii="Courier New" w:hAnsi="Courier New" w:cs="Courier New"/>
-        </w:rPr>
-        <w:t>/application</w:t>
-      </w:r>
-      <w:r>
-        <w:rPr>
-          <w:rFonts w:ascii="Courier New" w:hAnsi="Courier New" w:cs="Courier New"/>
-        </w:rPr>
-        <w:t>/</w:t>
-      </w:r>
-      <w:proofErr w:type="spellStart"/>
-      <w:r>
-        <w:rPr>
-          <w:rFonts w:ascii="Courier New" w:hAnsi="Courier New" w:cs="Courier New"/>
-        </w:rPr>
-        <w:t>output.pgm</w:t>
-      </w:r>
-      <w:proofErr w:type="spellEnd"/>
+        <w:t>/output.pgm</w:t>
+      </w:r>
     </w:p>
     <w:sectPr>
       <w:headerReference w:type="default" r:id="rId16"/>
@@ -4671,7 +4266,7 @@
           <w:rPr>
             <w:noProof/>
           </w:rPr>
-          <w:t>7</w:t>
+          <w:t>1</w:t>
         </w:r>
         <w:r>
           <w:rPr>
@@ -4688,45 +4283,8 @@
       <w:jc w:val="center"/>
     </w:pPr>
     <w:r>
-      <w:t xml:space="preserve">René </w:t>
+      <w:t>René Beuchat, Philémon Favrod, Sahand Kashani</w:t>
     </w:r>
-    <w:proofErr w:type="spellStart"/>
-    <w:r>
-      <w:t>Beuchat</w:t>
-    </w:r>
-    <w:proofErr w:type="spellEnd"/>
-    <w:r>
-      <w:t xml:space="preserve">, </w:t>
-    </w:r>
-    <w:proofErr w:type="spellStart"/>
-    <w:r>
-      <w:t>Philémon</w:t>
-    </w:r>
-    <w:proofErr w:type="spellEnd"/>
-    <w:r>
-      <w:t xml:space="preserve"> </w:t>
-    </w:r>
-    <w:proofErr w:type="spellStart"/>
-    <w:r>
-      <w:t>Favrod</w:t>
-    </w:r>
-    <w:proofErr w:type="spellEnd"/>
-    <w:r>
-      <w:t xml:space="preserve">, </w:t>
-    </w:r>
-    <w:proofErr w:type="spellStart"/>
-    <w:r>
-      <w:t>Sahand</w:t>
-    </w:r>
-    <w:proofErr w:type="spellEnd"/>
-    <w:r>
-      <w:t xml:space="preserve"> </w:t>
-    </w:r>
-    <w:proofErr w:type="spellStart"/>
-    <w:r>
-      <w:t>Kashani</w:t>
-    </w:r>
-    <w:proofErr w:type="spellEnd"/>
   </w:p>
 </w:ftr>
 </file>
@@ -4770,13 +4328,8 @@
     </w:r>
     <w:r>
       <w:tab/>
-      <w:t xml:space="preserve">CS-309, </w:t>
+      <w:t>CS-309, PrSoC</w:t>
     </w:r>
-    <w:proofErr w:type="spellStart"/>
-    <w:r>
-      <w:t>PrSoC</w:t>
-    </w:r>
-    <w:proofErr w:type="spellEnd"/>
   </w:p>
 </w:hdr>
 </file>
@@ -7577,7 +7130,7 @@
 </file>
 
 <file path=customXml/itemProps1.xml><?xml version="1.0" encoding="utf-8"?>
-<ds:datastoreItem xmlns:ds="http://schemas.openxmlformats.org/officeDocument/2006/customXml" ds:itemID="{7C3C88A1-0DF9-4177-A279-D4B27E93D48E}">
+<ds:datastoreItem xmlns:ds="http://schemas.openxmlformats.org/officeDocument/2006/customXml" ds:itemID="{BA3ACAE8-AFF9-4C9D-A2AE-349F05131469}">
   <ds:schemaRefs>
     <ds:schemaRef ds:uri="http://schemas.openxmlformats.org/officeDocument/2006/bibliography"/>
   </ds:schemaRefs>

</xml_diff>

<commit_message>
[lab2.0] Update statement with minor enhancement.
</commit_message>
<xml_diff>
--- a/lab_2_0_statement/Pr_SoC_lab_2_0.docx
+++ b/lab_2_0_statement/Pr_SoC_lab_2_0.docx
@@ -744,14 +744,27 @@
       <w:r>
         <w:t xml:space="preserve">Figure </w:t>
       </w:r>
-      <w:fldSimple w:instr=" SEQ Figure \* ARABIC ">
-        <w:r>
-          <w:rPr>
-            <w:noProof/>
-          </w:rPr>
-          <w:t>1</w:t>
-        </w:r>
-      </w:fldSimple>
+      <w:r>
+        <w:fldChar w:fldCharType="begin"/>
+      </w:r>
+      <w:r>
+        <w:instrText xml:space="preserve"> SEQ Figure \* ARABIC </w:instrText>
+      </w:r>
+      <w:r>
+        <w:fldChar w:fldCharType="separate"/>
+      </w:r>
+      <w:r>
+        <w:rPr>
+          <w:noProof/>
+        </w:rPr>
+        <w:t>1</w:t>
+      </w:r>
+      <w:r>
+        <w:rPr>
+          <w:noProof/>
+        </w:rPr>
+        <w:fldChar w:fldCharType="end"/>
+      </w:r>
       <w:bookmarkEnd w:id="0"/>
       <w:r>
         <w:t>. FLIR Lepton</w:t>
@@ -981,14 +994,27 @@
       <w:r>
         <w:t xml:space="preserve">Table </w:t>
       </w:r>
-      <w:fldSimple w:instr=" SEQ Table \* ARABIC ">
-        <w:r>
-          <w:rPr>
-            <w:noProof/>
-          </w:rPr>
-          <w:t>1</w:t>
-        </w:r>
-      </w:fldSimple>
+      <w:r>
+        <w:fldChar w:fldCharType="begin"/>
+      </w:r>
+      <w:r>
+        <w:instrText xml:space="preserve"> SEQ Table \* ARABIC </w:instrText>
+      </w:r>
+      <w:r>
+        <w:fldChar w:fldCharType="separate"/>
+      </w:r>
+      <w:r>
+        <w:rPr>
+          <w:noProof/>
+        </w:rPr>
+        <w:t>1</w:t>
+      </w:r>
+      <w:r>
+        <w:rPr>
+          <w:noProof/>
+        </w:rPr>
+        <w:fldChar w:fldCharType="end"/>
+      </w:r>
       <w:bookmarkEnd w:id="1"/>
       <w:r>
         <w:t>. Lepton Specifications</w:t>
@@ -1047,7 +1073,30 @@
         <w:t xml:space="preserve"> </w:t>
       </w:r>
       <w:r>
-        <w:t>to use the device.</w:t>
+        <w:t>to use the device</w:t>
+      </w:r>
+      <w:r>
+        <w:t xml:space="preserve">, as </w:t>
+      </w:r>
+      <w:r>
+        <w:t>having an SPI and an I</w:t>
+      </w:r>
+      <w:r>
+        <w:rPr>
+          <w:vertAlign w:val="superscript"/>
+        </w:rPr>
+        <w:t>2</w:t>
+      </w:r>
+      <w:r>
+        <w:t xml:space="preserve">C controller would be enough to </w:t>
+      </w:r>
+      <w:r>
+        <w:t>communicate with it</w:t>
+      </w:r>
+      <w:bookmarkStart w:id="2" w:name="_GoBack"/>
+      <w:bookmarkEnd w:id="2"/>
+      <w:r>
+        <w:t>.</w:t>
       </w:r>
       <w:r>
         <w:t xml:space="preserve"> </w:t>
@@ -1059,40 +1108,182 @@
         <w:t xml:space="preserve">ince we are going to use an FPGA to interface the </w:t>
       </w:r>
       <w:r>
-        <w:t>lepton</w:t>
+        <w:t>device</w:t>
       </w:r>
       <w:r>
         <w:t xml:space="preserve">, we </w:t>
       </w:r>
       <w:r>
-        <w:t>must</w:t>
+        <w:t xml:space="preserve">will </w:t>
+      </w:r>
+      <w:r>
+        <w:t>design</w:t>
+      </w:r>
+      <w:r>
+        <w:t xml:space="preserve"> the</w:t>
+      </w:r>
+      <w:r>
+        <w:t xml:space="preserve"> complete</w:t>
+      </w:r>
+      <w:r>
+        <w:t xml:space="preserve"> frame acquisition system</w:t>
+      </w:r>
+      <w:r>
+        <w:t xml:space="preserve"> ourselves </w:t>
+      </w:r>
+      <w:r>
+        <w:t xml:space="preserve">in order to add some cool extra features </w:t>
+      </w:r>
+      <w:r>
+        <w:t xml:space="preserve">(or else what would you be doing in this </w:t>
+      </w:r>
+      <w:r>
+        <w:t>course</w:t>
+      </w:r>
+      <w:r>
+        <w:t xml:space="preserve">? </w:t>
+      </w:r>
+      <w:r>
+        <w:sym w:font="Wingdings" w:char="F04A"/>
+      </w:r>
+      <w:r>
+        <w:t>)</w:t>
+      </w:r>
+      <w:r>
+        <w:t>.</w:t>
+      </w:r>
+    </w:p>
+    <w:p>
+      <w:pPr>
+        <w:pStyle w:val="Heading3"/>
+      </w:pPr>
+      <w:r>
+        <w:t>General note about thermal cameras</w:t>
+      </w:r>
+    </w:p>
+    <w:p>
+      <w:r>
+        <w:t xml:space="preserve">Thermal </w:t>
+      </w:r>
+      <w:r>
+        <w:t>cameras are able to capture scenes with a wide temperature range.</w:t>
+      </w:r>
+      <w:r>
+        <w:t xml:space="preserve"> Therefore, if you take a photo of a standard scene with </w:t>
+      </w:r>
+      <w:r>
+        <w:t xml:space="preserve">such a camera, you </w:t>
+      </w:r>
+      <w:r>
+        <w:t>will</w:t>
+      </w:r>
+      <w:r>
+        <w:t xml:space="preserve"> obtain a</w:t>
       </w:r>
       <w:r>
         <w:t xml:space="preserve"> </w:t>
       </w:r>
       <w:r>
-        <w:t>design</w:t>
-      </w:r>
-      <w:r>
-        <w:t xml:space="preserve"> the</w:t>
-      </w:r>
-      <w:r>
-        <w:t xml:space="preserve"> complete</w:t>
-      </w:r>
-      <w:r>
-        <w:t xml:space="preserve"> frame acquisition system</w:t>
-      </w:r>
-      <w:r>
-        <w:t xml:space="preserve"> ourselves (or else what would you be doing in this </w:t>
-      </w:r>
-      <w:r>
-        <w:t>course</w:t>
-      </w:r>
-      <w:r>
-        <w:t xml:space="preserve">? </w:t>
-      </w:r>
-      <w:r>
-        <w:sym w:font="Wingdings" w:char="F04A"/>
+        <w:rPr>
+          <w:rStyle w:val="Emphasis"/>
+        </w:rPr>
+        <w:t>very dark image</w:t>
+      </w:r>
+      <w:r>
+        <w:t xml:space="preserve"> with almost nothing </w:t>
+      </w:r>
+      <w:r>
+        <w:t>visible</w:t>
+      </w:r>
+      <w:r>
+        <w:t>.</w:t>
+      </w:r>
+      <w:r>
+        <w:t xml:space="preserve"> This is normal</w:t>
+      </w:r>
+      <w:r>
+        <w:t xml:space="preserve"> as there is not much temperatur</w:t>
+      </w:r>
+      <w:r>
+        <w:t>e variation in standard scenes.</w:t>
+      </w:r>
+    </w:p>
+    <w:p>
+      <w:r>
+        <w:lastRenderedPageBreak/>
+        <w:t>To make the temperature differences more visible, y</w:t>
+      </w:r>
+      <w:r>
+        <w:t xml:space="preserve">ou need to </w:t>
+      </w:r>
+      <w:r>
+        <w:t>interpolate</w:t>
+      </w:r>
+      <w:r>
+        <w:t xml:space="preserve"> the </w:t>
+      </w:r>
+      <w:r>
+        <w:t>scene</w:t>
+      </w:r>
+      <w:r>
+        <w:t>’s</w:t>
+      </w:r>
+      <w:r>
+        <w:t xml:space="preserve"> </w:t>
+      </w:r>
+      <w:r>
+        <w:t xml:space="preserve">pixel values to the </w:t>
+      </w:r>
+      <w:r>
+        <w:t>min</w:t>
+      </w:r>
+      <w:r>
+        <w:t>imum and maximum</w:t>
+      </w:r>
+      <w:r>
+        <w:t xml:space="preserve"> supported by the image format</w:t>
+      </w:r>
+      <w:r>
+        <w:t xml:space="preserve">. As an example, </w:t>
+      </w:r>
+      <w:r>
+        <w:fldChar w:fldCharType="begin"/>
+      </w:r>
+      <w:r>
+        <w:instrText xml:space="preserve"> REF _Ref446489998 \h </w:instrText>
+      </w:r>
+      <w:r>
+        <w:fldChar w:fldCharType="separate"/>
+      </w:r>
+      <w:r>
+        <w:t xml:space="preserve">Figure </w:t>
+      </w:r>
+      <w:r>
+        <w:rPr>
+          <w:noProof/>
+        </w:rPr>
+        <w:t>1</w:t>
+      </w:r>
+      <w:r>
+        <w:fldChar w:fldCharType="end"/>
+      </w:r>
+      <w:r>
+        <w:t xml:space="preserve"> </w:t>
+      </w:r>
+      <w:r>
+        <w:t xml:space="preserve">contains an </w:t>
+      </w:r>
+      <w:r>
+        <w:t xml:space="preserve">interpolated </w:t>
+      </w:r>
+      <w:r>
+        <w:t xml:space="preserve">image </w:t>
+      </w:r>
+      <w:r>
+        <w:t xml:space="preserve">in the range (0, </w:t>
+      </w:r>
+      <w:r>
+        <w:t>16383</w:t>
       </w:r>
       <w:r>
         <w:t>)</w:t>
@@ -1103,148 +1294,9 @@
     </w:p>
     <w:p>
       <w:pPr>
-        <w:pStyle w:val="Heading3"/>
-      </w:pPr>
-      <w:r>
-        <w:t>General note about thermal cameras</w:t>
-      </w:r>
-    </w:p>
-    <w:p>
-      <w:r>
-        <w:t xml:space="preserve">Thermal </w:t>
-      </w:r>
-      <w:r>
-        <w:t>cameras are able to capture scenes with a wide temperature range.</w:t>
-      </w:r>
-      <w:r>
-        <w:t xml:space="preserve"> Therefore, if you take a photo of a standard scene with </w:t>
-      </w:r>
-      <w:r>
-        <w:t xml:space="preserve">such a camera, you </w:t>
-      </w:r>
-      <w:r>
-        <w:t>will</w:t>
-      </w:r>
-      <w:r>
-        <w:t xml:space="preserve"> obtain a</w:t>
-      </w:r>
-      <w:r>
-        <w:t xml:space="preserve"> </w:t>
-      </w:r>
-      <w:r>
-        <w:rPr>
-          <w:rStyle w:val="Emphasis"/>
-        </w:rPr>
-        <w:t>very dark image</w:t>
-      </w:r>
-      <w:r>
-        <w:t xml:space="preserve"> with almost nothing </w:t>
-      </w:r>
-      <w:r>
-        <w:t>visible</w:t>
-      </w:r>
-      <w:r>
-        <w:t>.</w:t>
-      </w:r>
-      <w:r>
-        <w:t xml:space="preserve"> This is normal</w:t>
-      </w:r>
-      <w:r>
-        <w:t xml:space="preserve"> as there is not much temperatur</w:t>
-      </w:r>
-      <w:r>
-        <w:t>e variation in standard scenes.</w:t>
-      </w:r>
-    </w:p>
-    <w:p>
-      <w:r>
-        <w:t>To make the temperature differences more visible, y</w:t>
-      </w:r>
-      <w:r>
-        <w:t xml:space="preserve">ou need to </w:t>
-      </w:r>
-      <w:r>
-        <w:t>interpolate</w:t>
-      </w:r>
-      <w:r>
-        <w:t xml:space="preserve"> the </w:t>
-      </w:r>
-      <w:r>
-        <w:t>scene</w:t>
-      </w:r>
-      <w:r>
-        <w:t>’s</w:t>
-      </w:r>
-      <w:r>
-        <w:t xml:space="preserve"> </w:t>
-      </w:r>
-      <w:r>
-        <w:t xml:space="preserve">pixel values to the </w:t>
-      </w:r>
-      <w:r>
-        <w:t>min</w:t>
-      </w:r>
-      <w:r>
-        <w:t>imum and maximum</w:t>
-      </w:r>
-      <w:r>
-        <w:t xml:space="preserve"> supported by the image format</w:t>
-      </w:r>
-      <w:r>
-        <w:t xml:space="preserve">. As an example, </w:t>
-      </w:r>
-      <w:r>
-        <w:fldChar w:fldCharType="begin"/>
-      </w:r>
-      <w:r>
-        <w:instrText xml:space="preserve"> REF _Ref446489998 \h </w:instrText>
-      </w:r>
-      <w:r>
-        <w:fldChar w:fldCharType="separate"/>
-      </w:r>
-      <w:r>
-        <w:t xml:space="preserve">Figure </w:t>
-      </w:r>
-      <w:r>
-        <w:rPr>
-          <w:noProof/>
-        </w:rPr>
-        <w:t>1</w:t>
-      </w:r>
-      <w:r>
-        <w:fldChar w:fldCharType="end"/>
-      </w:r>
-      <w:r>
-        <w:t xml:space="preserve"> </w:t>
-      </w:r>
-      <w:r>
-        <w:t xml:space="preserve">contains an </w:t>
-      </w:r>
-      <w:r>
-        <w:t xml:space="preserve">interpolated </w:t>
-      </w:r>
-      <w:r>
-        <w:t xml:space="preserve">image </w:t>
-      </w:r>
-      <w:r>
-        <w:t xml:space="preserve">in the range (0, </w:t>
-      </w:r>
-      <w:r>
-        <w:t>16383</w:t>
-      </w:r>
-      <w:r>
-        <w:t>)</w:t>
-      </w:r>
-      <w:r>
-        <w:t>.</w:t>
-      </w:r>
-    </w:p>
-    <w:p>
-      <w:pPr>
         <w:pStyle w:val="Heading2"/>
       </w:pPr>
       <w:r>
-        <w:lastRenderedPageBreak/>
         <w:t>Camera acquisition system</w:t>
       </w:r>
       <w:r>
@@ -1346,19 +1398,32 @@
         <w:pStyle w:val="Caption"/>
         <w:jc w:val="center"/>
       </w:pPr>
-      <w:bookmarkStart w:id="2" w:name="_Ref446498985"/>
+      <w:bookmarkStart w:id="3" w:name="_Ref446498985"/>
       <w:r>
         <w:t xml:space="preserve">Figure </w:t>
       </w:r>
-      <w:fldSimple w:instr=" SEQ Figure \* ARABIC ">
-        <w:r>
-          <w:rPr>
-            <w:noProof/>
-          </w:rPr>
-          <w:t>2</w:t>
-        </w:r>
-      </w:fldSimple>
-      <w:bookmarkEnd w:id="2"/>
+      <w:r>
+        <w:fldChar w:fldCharType="begin"/>
+      </w:r>
+      <w:r>
+        <w:instrText xml:space="preserve"> SEQ Figure \* ARABIC </w:instrText>
+      </w:r>
+      <w:r>
+        <w:fldChar w:fldCharType="separate"/>
+      </w:r>
+      <w:r>
+        <w:rPr>
+          <w:noProof/>
+        </w:rPr>
+        <w:t>2</w:t>
+      </w:r>
+      <w:r>
+        <w:rPr>
+          <w:noProof/>
+        </w:rPr>
+        <w:fldChar w:fldCharType="end"/>
+      </w:r>
+      <w:bookmarkEnd w:id="3"/>
       <w:r>
         <w:t>. Lepton Acquisition System</w:t>
       </w:r>
@@ -1484,6 +1549,7 @@
         <w:pStyle w:val="Heading3"/>
       </w:pPr>
       <w:r>
+        <w:lastRenderedPageBreak/>
         <w:t>Statistics computation</w:t>
       </w:r>
     </w:p>
@@ -1545,7 +1611,6 @@
     </w:p>
     <w:p>
       <w:r>
-        <w:lastRenderedPageBreak/>
         <w:t>These values</w:t>
       </w:r>
       <w:r>
@@ -2478,6 +2543,7 @@
               <w:jc w:val="center"/>
             </w:pPr>
             <w:r>
+              <w:lastRenderedPageBreak/>
               <w:t>0x4000</w:t>
             </w:r>
             <w:r>
@@ -2573,22 +2639,35 @@
         <w:pStyle w:val="Caption"/>
         <w:jc w:val="center"/>
       </w:pPr>
-      <w:bookmarkStart w:id="3" w:name="_Ref446505506"/>
+      <w:bookmarkStart w:id="4" w:name="_Ref446505506"/>
       <w:r>
         <w:br/>
       </w:r>
       <w:r>
         <w:t xml:space="preserve">Table </w:t>
       </w:r>
-      <w:fldSimple w:instr=" SEQ Table \* ARABIC ">
-        <w:r>
-          <w:rPr>
-            <w:noProof/>
-          </w:rPr>
-          <w:t>2</w:t>
-        </w:r>
-      </w:fldSimple>
-      <w:bookmarkEnd w:id="3"/>
+      <w:r>
+        <w:fldChar w:fldCharType="begin"/>
+      </w:r>
+      <w:r>
+        <w:instrText xml:space="preserve"> SEQ Table \* ARABIC </w:instrText>
+      </w:r>
+      <w:r>
+        <w:fldChar w:fldCharType="separate"/>
+      </w:r>
+      <w:r>
+        <w:rPr>
+          <w:noProof/>
+        </w:rPr>
+        <w:t>2</w:t>
+      </w:r>
+      <w:r>
+        <w:rPr>
+          <w:noProof/>
+        </w:rPr>
+        <w:fldChar w:fldCharType="end"/>
+      </w:r>
+      <w:bookmarkEnd w:id="4"/>
       <w:r>
         <w:t>. Avalon-MM Slave Register Map</w:t>
       </w:r>
@@ -2598,7 +2677,6 @@
         <w:pStyle w:val="Heading4"/>
       </w:pPr>
       <w:r>
-        <w:lastRenderedPageBreak/>
         <w:t>COMMAND register</w:t>
       </w:r>
     </w:p>
@@ -2765,19 +2843,32 @@
       <w:r>
         <w:br/>
       </w:r>
-      <w:bookmarkStart w:id="4" w:name="_Ref446506650"/>
+      <w:bookmarkStart w:id="5" w:name="_Ref446506650"/>
       <w:r>
         <w:t xml:space="preserve">Table </w:t>
       </w:r>
-      <w:fldSimple w:instr=" SEQ Table \* ARABIC ">
-        <w:r>
-          <w:rPr>
-            <w:noProof/>
-          </w:rPr>
-          <w:t>3</w:t>
-        </w:r>
-      </w:fldSimple>
-      <w:bookmarkEnd w:id="4"/>
+      <w:r>
+        <w:fldChar w:fldCharType="begin"/>
+      </w:r>
+      <w:r>
+        <w:instrText xml:space="preserve"> SEQ Table \* ARABIC </w:instrText>
+      </w:r>
+      <w:r>
+        <w:fldChar w:fldCharType="separate"/>
+      </w:r>
+      <w:r>
+        <w:rPr>
+          <w:noProof/>
+        </w:rPr>
+        <w:t>3</w:t>
+      </w:r>
+      <w:r>
+        <w:rPr>
+          <w:noProof/>
+        </w:rPr>
+        <w:fldChar w:fldCharType="end"/>
+      </w:r>
+      <w:bookmarkEnd w:id="5"/>
       <w:r>
         <w:t>. COMMAND Register</w:t>
       </w:r>
@@ -2988,19 +3079,32 @@
       <w:r>
         <w:br/>
       </w:r>
-      <w:bookmarkStart w:id="5" w:name="_Ref446506830"/>
+      <w:bookmarkStart w:id="6" w:name="_Ref446506830"/>
       <w:r>
         <w:t xml:space="preserve">Table </w:t>
       </w:r>
-      <w:fldSimple w:instr=" SEQ Table \* ARABIC ">
-        <w:r>
-          <w:rPr>
-            <w:noProof/>
-          </w:rPr>
-          <w:t>4</w:t>
-        </w:r>
-      </w:fldSimple>
-      <w:bookmarkEnd w:id="5"/>
+      <w:r>
+        <w:fldChar w:fldCharType="begin"/>
+      </w:r>
+      <w:r>
+        <w:instrText xml:space="preserve"> SEQ Table \* ARABIC </w:instrText>
+      </w:r>
+      <w:r>
+        <w:fldChar w:fldCharType="separate"/>
+      </w:r>
+      <w:r>
+        <w:rPr>
+          <w:noProof/>
+        </w:rPr>
+        <w:t>4</w:t>
+      </w:r>
+      <w:r>
+        <w:rPr>
+          <w:noProof/>
+        </w:rPr>
+        <w:fldChar w:fldCharType="end"/>
+      </w:r>
+      <w:bookmarkEnd w:id="6"/>
       <w:r>
         <w:t>. STATUS Register</w:t>
       </w:r>
@@ -3345,19 +3449,32 @@
         <w:pStyle w:val="Caption"/>
         <w:jc w:val="center"/>
       </w:pPr>
-      <w:bookmarkStart w:id="6" w:name="_Ref446508821"/>
+      <w:bookmarkStart w:id="7" w:name="_Ref446508821"/>
       <w:r>
         <w:t xml:space="preserve">Figure </w:t>
       </w:r>
-      <w:fldSimple w:instr=" SEQ Figure \* ARABIC ">
-        <w:r>
-          <w:rPr>
-            <w:noProof/>
-          </w:rPr>
-          <w:t>3</w:t>
-        </w:r>
-      </w:fldSimple>
-      <w:bookmarkEnd w:id="6"/>
+      <w:r>
+        <w:fldChar w:fldCharType="begin"/>
+      </w:r>
+      <w:r>
+        <w:instrText xml:space="preserve"> SEQ Figure \* ARABIC </w:instrText>
+      </w:r>
+      <w:r>
+        <w:fldChar w:fldCharType="separate"/>
+      </w:r>
+      <w:r>
+        <w:rPr>
+          <w:noProof/>
+        </w:rPr>
+        <w:t>3</w:t>
+      </w:r>
+      <w:r>
+        <w:rPr>
+          <w:noProof/>
+        </w:rPr>
+        <w:fldChar w:fldCharType="end"/>
+      </w:r>
+      <w:bookmarkEnd w:id="7"/>
       <w:r>
         <w:t>. lepton</w:t>
       </w:r>
@@ -3621,8 +3738,6 @@
         </w:rPr>
         <w:t>f</w:t>
       </w:r>
-      <w:bookmarkStart w:id="7" w:name="_GoBack"/>
-      <w:bookmarkEnd w:id="7"/>
       <w:r>
         <w:rPr>
           <w:rStyle w:val="Emphasis"/>
@@ -3734,14 +3849,27 @@
       <w:r>
         <w:t xml:space="preserve">Figure </w:t>
       </w:r>
-      <w:fldSimple w:instr=" SEQ Figure \* ARABIC ">
-        <w:r>
-          <w:rPr>
-            <w:noProof/>
-          </w:rPr>
-          <w:t>4</w:t>
-        </w:r>
-      </w:fldSimple>
+      <w:r>
+        <w:fldChar w:fldCharType="begin"/>
+      </w:r>
+      <w:r>
+        <w:instrText xml:space="preserve"> SEQ Figure \* ARABIC </w:instrText>
+      </w:r>
+      <w:r>
+        <w:fldChar w:fldCharType="separate"/>
+      </w:r>
+      <w:r>
+        <w:rPr>
+          <w:noProof/>
+        </w:rPr>
+        <w:t>4</w:t>
+      </w:r>
+      <w:r>
+        <w:rPr>
+          <w:noProof/>
+        </w:rPr>
+        <w:fldChar w:fldCharType="end"/>
+      </w:r>
       <w:r>
         <w:t>. hostfs Software Packaage</w:t>
       </w:r>
@@ -4129,27 +4257,14 @@
       <w:r>
         <w:t xml:space="preserve">Figure </w:t>
       </w:r>
-      <w:r>
-        <w:fldChar w:fldCharType="begin"/>
-      </w:r>
-      <w:r>
-        <w:instrText xml:space="preserve"> SEQ Figure \* ARABIC </w:instrText>
-      </w:r>
-      <w:r>
-        <w:fldChar w:fldCharType="separate"/>
-      </w:r>
-      <w:r>
-        <w:rPr>
-          <w:noProof/>
-        </w:rPr>
-        <w:t>5</w:t>
-      </w:r>
-      <w:r>
-        <w:rPr>
-          <w:noProof/>
-        </w:rPr>
-        <w:fldChar w:fldCharType="end"/>
-      </w:r>
+      <w:fldSimple w:instr=" SEQ Figure \* ARABIC ">
+        <w:r>
+          <w:rPr>
+            <w:noProof/>
+          </w:rPr>
+          <w:t>5</w:t>
+        </w:r>
+      </w:fldSimple>
       <w:bookmarkEnd w:id="8"/>
       <w:r>
         <w:t>. Lepton Wiring</w:t>
@@ -4266,7 +4381,7 @@
           <w:rPr>
             <w:noProof/>
           </w:rPr>
-          <w:t>1</w:t>
+          <w:t>8</w:t>
         </w:r>
         <w:r>
           <w:rPr>
@@ -7130,7 +7245,7 @@
 </file>
 
 <file path=customXml/itemProps1.xml><?xml version="1.0" encoding="utf-8"?>
-<ds:datastoreItem xmlns:ds="http://schemas.openxmlformats.org/officeDocument/2006/customXml" ds:itemID="{BA3ACAE8-AFF9-4C9D-A2AE-349F05131469}">
+<ds:datastoreItem xmlns:ds="http://schemas.openxmlformats.org/officeDocument/2006/customXml" ds:itemID="{5FCA6613-3962-4561-A6E7-93D72E554D9B}">
   <ds:schemaRefs>
     <ds:schemaRef ds:uri="http://schemas.openxmlformats.org/officeDocument/2006/bibliography"/>
   </ds:schemaRefs>

</xml_diff>

<commit_message>
[lab2.0] Fix typo in statement
</commit_message>
<xml_diff>
--- a/lab_2_0_statement/Pr_SoC_lab_2_0.docx
+++ b/lab_2_0_statement/Pr_SoC_lab_2_0.docx
@@ -744,27 +744,14 @@
       <w:r>
         <w:t xml:space="preserve">Figure </w:t>
       </w:r>
-      <w:r>
-        <w:fldChar w:fldCharType="begin"/>
-      </w:r>
-      <w:r>
-        <w:instrText xml:space="preserve"> SEQ Figure \* ARABIC </w:instrText>
-      </w:r>
-      <w:r>
-        <w:fldChar w:fldCharType="separate"/>
-      </w:r>
-      <w:r>
-        <w:rPr>
-          <w:noProof/>
-        </w:rPr>
-        <w:t>1</w:t>
-      </w:r>
-      <w:r>
-        <w:rPr>
-          <w:noProof/>
-        </w:rPr>
-        <w:fldChar w:fldCharType="end"/>
-      </w:r>
+      <w:fldSimple w:instr=" SEQ Figure \* ARABIC ">
+        <w:r>
+          <w:rPr>
+            <w:noProof/>
+          </w:rPr>
+          <w:t>1</w:t>
+        </w:r>
+      </w:fldSimple>
       <w:bookmarkEnd w:id="0"/>
       <w:r>
         <w:t>. FLIR Lepton</w:t>
@@ -935,7 +922,15 @@
               <w:cnfStyle w:val="000000000000" w:firstRow="0" w:lastRow="0" w:firstColumn="0" w:lastColumn="0" w:oddVBand="0" w:evenVBand="0" w:oddHBand="0" w:evenHBand="0" w:firstRowFirstColumn="0" w:firstRowLastColumn="0" w:lastRowFirstColumn="0" w:lastRowLastColumn="0"/>
             </w:pPr>
             <w:r>
-              <w:t>Video over SPI (VoSPI)</w:t>
+              <w:t>Video over SPI (</w:t>
+            </w:r>
+            <w:proofErr w:type="spellStart"/>
+            <w:r>
+              <w:t>VoSPI</w:t>
+            </w:r>
+            <w:proofErr w:type="spellEnd"/>
+            <w:r>
+              <w:t>)</w:t>
             </w:r>
           </w:p>
         </w:tc>
@@ -994,27 +989,14 @@
       <w:r>
         <w:t xml:space="preserve">Table </w:t>
       </w:r>
-      <w:r>
-        <w:fldChar w:fldCharType="begin"/>
-      </w:r>
-      <w:r>
-        <w:instrText xml:space="preserve"> SEQ Table \* ARABIC </w:instrText>
-      </w:r>
-      <w:r>
-        <w:fldChar w:fldCharType="separate"/>
-      </w:r>
-      <w:r>
-        <w:rPr>
-          <w:noProof/>
-        </w:rPr>
-        <w:t>1</w:t>
-      </w:r>
-      <w:r>
-        <w:rPr>
-          <w:noProof/>
-        </w:rPr>
-        <w:fldChar w:fldCharType="end"/>
-      </w:r>
+      <w:fldSimple w:instr=" SEQ Table \* ARABIC ">
+        <w:r>
+          <w:rPr>
+            <w:noProof/>
+          </w:rPr>
+          <w:t>1</w:t>
+        </w:r>
+      </w:fldSimple>
       <w:bookmarkEnd w:id="1"/>
       <w:r>
         <w:t>. Lepton Specifications</w:t>
@@ -1093,8 +1075,6 @@
       <w:r>
         <w:t>communicate with it</w:t>
       </w:r>
-      <w:bookmarkStart w:id="2" w:name="_GoBack"/>
-      <w:bookmarkEnd w:id="2"/>
       <w:r>
         <w:t>.</w:t>
       </w:r>
@@ -1140,9 +1120,11 @@
       <w:r>
         <w:t>course</w:t>
       </w:r>
+      <w:proofErr w:type="gramStart"/>
       <w:r>
         <w:t xml:space="preserve">? </w:t>
       </w:r>
+      <w:proofErr w:type="gramEnd"/>
       <w:r>
         <w:sym w:font="Wingdings" w:char="F04A"/>
       </w:r>
@@ -1398,32 +1380,19 @@
         <w:pStyle w:val="Caption"/>
         <w:jc w:val="center"/>
       </w:pPr>
-      <w:bookmarkStart w:id="3" w:name="_Ref446498985"/>
+      <w:bookmarkStart w:id="2" w:name="_Ref446498985"/>
       <w:r>
         <w:t xml:space="preserve">Figure </w:t>
       </w:r>
-      <w:r>
-        <w:fldChar w:fldCharType="begin"/>
-      </w:r>
-      <w:r>
-        <w:instrText xml:space="preserve"> SEQ Figure \* ARABIC </w:instrText>
-      </w:r>
-      <w:r>
-        <w:fldChar w:fldCharType="separate"/>
-      </w:r>
-      <w:r>
-        <w:rPr>
-          <w:noProof/>
-        </w:rPr>
-        <w:t>2</w:t>
-      </w:r>
-      <w:r>
-        <w:rPr>
-          <w:noProof/>
-        </w:rPr>
-        <w:fldChar w:fldCharType="end"/>
-      </w:r>
-      <w:bookmarkEnd w:id="3"/>
+      <w:fldSimple w:instr=" SEQ Figure \* ARABIC ">
+        <w:r>
+          <w:rPr>
+            <w:noProof/>
+          </w:rPr>
+          <w:t>2</w:t>
+        </w:r>
+      </w:fldSimple>
+      <w:bookmarkEnd w:id="2"/>
       <w:r>
         <w:t>. Lepton Acquisition System</w:t>
       </w:r>
@@ -1472,7 +1441,15 @@
         <w:t>outputs</w:t>
       </w:r>
       <w:r>
-        <w:t xml:space="preserve"> data in the form of two 160-byte VoSPI packets: </w:t>
+        <w:t xml:space="preserve"> data in the form of two 160-byte </w:t>
+      </w:r>
+      <w:proofErr w:type="spellStart"/>
+      <w:r>
+        <w:t>VoSPI</w:t>
+      </w:r>
+      <w:proofErr w:type="spellEnd"/>
+      <w:r>
+        <w:t xml:space="preserve"> packets: </w:t>
       </w:r>
       <w:r>
         <w:rPr>
@@ -1619,12 +1596,14 @@
       <w:r>
         <w:t xml:space="preserve"> </w:t>
       </w:r>
+      <w:proofErr w:type="gramStart"/>
       <w:r>
         <w:rPr>
           <w:rStyle w:val="Emphasis"/>
         </w:rPr>
         <w:t>O(</w:t>
       </w:r>
+      <w:proofErr w:type="gramEnd"/>
       <w:r>
         <w:rPr>
           <w:rStyle w:val="Emphasis"/>
@@ -2639,35 +2618,22 @@
         <w:pStyle w:val="Caption"/>
         <w:jc w:val="center"/>
       </w:pPr>
-      <w:bookmarkStart w:id="4" w:name="_Ref446505506"/>
+      <w:bookmarkStart w:id="3" w:name="_Ref446505506"/>
       <w:r>
         <w:br/>
       </w:r>
       <w:r>
         <w:t xml:space="preserve">Table </w:t>
       </w:r>
-      <w:r>
-        <w:fldChar w:fldCharType="begin"/>
-      </w:r>
-      <w:r>
-        <w:instrText xml:space="preserve"> SEQ Table \* ARABIC </w:instrText>
-      </w:r>
-      <w:r>
-        <w:fldChar w:fldCharType="separate"/>
-      </w:r>
-      <w:r>
-        <w:rPr>
-          <w:noProof/>
-        </w:rPr>
-        <w:t>2</w:t>
-      </w:r>
-      <w:r>
-        <w:rPr>
-          <w:noProof/>
-        </w:rPr>
-        <w:fldChar w:fldCharType="end"/>
-      </w:r>
-      <w:bookmarkEnd w:id="4"/>
+      <w:fldSimple w:instr=" SEQ Table \* ARABIC ">
+        <w:r>
+          <w:rPr>
+            <w:noProof/>
+          </w:rPr>
+          <w:t>2</w:t>
+        </w:r>
+      </w:fldSimple>
+      <w:bookmarkEnd w:id="3"/>
       <w:r>
         <w:t>. Avalon-MM Slave Register Map</w:t>
       </w:r>
@@ -2754,6 +2720,7 @@
             <w:pPr>
               <w:jc w:val="center"/>
             </w:pPr>
+            <w:proofErr w:type="gramStart"/>
             <w:r>
               <w:t>31</w:t>
             </w:r>
@@ -2763,6 +2730,7 @@
             <w:r>
               <w:t>..</w:t>
             </w:r>
+            <w:proofErr w:type="gramEnd"/>
             <w:r>
               <w:t xml:space="preserve"> </w:t>
             </w:r>
@@ -2843,32 +2811,19 @@
       <w:r>
         <w:br/>
       </w:r>
-      <w:bookmarkStart w:id="5" w:name="_Ref446506650"/>
+      <w:bookmarkStart w:id="4" w:name="_Ref446506650"/>
       <w:r>
         <w:t xml:space="preserve">Table </w:t>
       </w:r>
-      <w:r>
-        <w:fldChar w:fldCharType="begin"/>
-      </w:r>
-      <w:r>
-        <w:instrText xml:space="preserve"> SEQ Table \* ARABIC </w:instrText>
-      </w:r>
-      <w:r>
-        <w:fldChar w:fldCharType="separate"/>
-      </w:r>
-      <w:r>
-        <w:rPr>
-          <w:noProof/>
-        </w:rPr>
-        <w:t>3</w:t>
-      </w:r>
-      <w:r>
-        <w:rPr>
-          <w:noProof/>
-        </w:rPr>
-        <w:fldChar w:fldCharType="end"/>
-      </w:r>
-      <w:bookmarkEnd w:id="5"/>
+      <w:fldSimple w:instr=" SEQ Table \* ARABIC ">
+        <w:r>
+          <w:rPr>
+            <w:noProof/>
+          </w:rPr>
+          <w:t>3</w:t>
+        </w:r>
+      </w:fldSimple>
+      <w:bookmarkEnd w:id="4"/>
       <w:r>
         <w:t>. COMMAND Register</w:t>
       </w:r>
@@ -2973,8 +2928,13 @@
             <w:pPr>
               <w:jc w:val="center"/>
             </w:pPr>
-            <w:r>
-              <w:t>31 .. 2</w:t>
+            <w:proofErr w:type="gramStart"/>
+            <w:r>
+              <w:t>31 ..</w:t>
+            </w:r>
+            <w:proofErr w:type="gramEnd"/>
+            <w:r>
+              <w:t xml:space="preserve"> 2</w:t>
             </w:r>
           </w:p>
         </w:tc>
@@ -3079,32 +3039,19 @@
       <w:r>
         <w:br/>
       </w:r>
-      <w:bookmarkStart w:id="6" w:name="_Ref446506830"/>
+      <w:bookmarkStart w:id="5" w:name="_Ref446506830"/>
       <w:r>
         <w:t xml:space="preserve">Table </w:t>
       </w:r>
-      <w:r>
-        <w:fldChar w:fldCharType="begin"/>
-      </w:r>
-      <w:r>
-        <w:instrText xml:space="preserve"> SEQ Table \* ARABIC </w:instrText>
-      </w:r>
-      <w:r>
-        <w:fldChar w:fldCharType="separate"/>
-      </w:r>
-      <w:r>
-        <w:rPr>
-          <w:noProof/>
-        </w:rPr>
-        <w:t>4</w:t>
-      </w:r>
-      <w:r>
-        <w:rPr>
-          <w:noProof/>
-        </w:rPr>
-        <w:fldChar w:fldCharType="end"/>
-      </w:r>
-      <w:bookmarkEnd w:id="6"/>
+      <w:fldSimple w:instr=" SEQ Table \* ARABIC ">
+        <w:r>
+          <w:rPr>
+            <w:noProof/>
+          </w:rPr>
+          <w:t>4</w:t>
+        </w:r>
+      </w:fldSimple>
+      <w:bookmarkEnd w:id="5"/>
       <w:r>
         <w:t>. STATUS Register</w:t>
       </w:r>
@@ -3230,27 +3177,70 @@
       <w:r>
         <w:t xml:space="preserve"> in </w:t>
       </w:r>
+      <w:proofErr w:type="spellStart"/>
       <w:r>
         <w:rPr>
           <w:rFonts w:ascii="Courier New" w:hAnsi="Courier New" w:cs="Courier New"/>
           <w:sz w:val="18"/>
         </w:rPr>
-        <w:t>hw/hdl/lepton/hdl/</w:t>
-      </w:r>
+        <w:t>hw</w:t>
+      </w:r>
+      <w:proofErr w:type="spellEnd"/>
       <w:r>
         <w:rPr>
           <w:rFonts w:ascii="Courier New" w:hAnsi="Courier New" w:cs="Courier New"/>
           <w:sz w:val="18"/>
         </w:rPr>
-        <w:t>lepton_stats</w:t>
-      </w:r>
+        <w:t>/</w:t>
+      </w:r>
+      <w:proofErr w:type="spellStart"/>
       <w:r>
         <w:rPr>
           <w:rFonts w:ascii="Courier New" w:hAnsi="Courier New" w:cs="Courier New"/>
           <w:sz w:val="18"/>
         </w:rPr>
+        <w:t>hdl</w:t>
+      </w:r>
+      <w:proofErr w:type="spellEnd"/>
+      <w:r>
+        <w:rPr>
+          <w:rFonts w:ascii="Courier New" w:hAnsi="Courier New" w:cs="Courier New"/>
+          <w:sz w:val="18"/>
+        </w:rPr>
+        <w:t>/lepton/</w:t>
+      </w:r>
+      <w:proofErr w:type="spellStart"/>
+      <w:r>
+        <w:rPr>
+          <w:rFonts w:ascii="Courier New" w:hAnsi="Courier New" w:cs="Courier New"/>
+          <w:sz w:val="18"/>
+        </w:rPr>
+        <w:t>hdl</w:t>
+      </w:r>
+      <w:proofErr w:type="spellEnd"/>
+      <w:r>
+        <w:rPr>
+          <w:rFonts w:ascii="Courier New" w:hAnsi="Courier New" w:cs="Courier New"/>
+          <w:sz w:val="18"/>
+        </w:rPr>
+        <w:t>/</w:t>
+      </w:r>
+      <w:proofErr w:type="spellStart"/>
+      <w:r>
+        <w:rPr>
+          <w:rFonts w:ascii="Courier New" w:hAnsi="Courier New" w:cs="Courier New"/>
+          <w:sz w:val="18"/>
+        </w:rPr>
+        <w:t>lepton_stats</w:t>
+      </w:r>
+      <w:r>
+        <w:rPr>
+          <w:rFonts w:ascii="Courier New" w:hAnsi="Courier New" w:cs="Courier New"/>
+          <w:sz w:val="18"/>
+        </w:rPr>
         <w:t>.vhd</w:t>
       </w:r>
+      <w:proofErr w:type="spellEnd"/>
       <w:r>
         <w:t>.</w:t>
       </w:r>
@@ -3307,20 +3297,30 @@
       <w:r>
         <w:t xml:space="preserve"> The </w:t>
       </w:r>
+      <w:proofErr w:type="spellStart"/>
       <w:r>
         <w:rPr>
           <w:rFonts w:ascii="Courier New" w:hAnsi="Courier New" w:cs="Courier New"/>
         </w:rPr>
         <w:t>pix_sof</w:t>
       </w:r>
+      <w:proofErr w:type="spellEnd"/>
       <w:r>
         <w:t xml:space="preserve"> and </w:t>
       </w:r>
+      <w:proofErr w:type="spellStart"/>
       <w:r>
         <w:rPr>
           <w:rFonts w:ascii="Courier New" w:hAnsi="Courier New" w:cs="Courier New"/>
         </w:rPr>
-        <w:t xml:space="preserve">pix_eof </w:t>
+        <w:t>pix_eof</w:t>
+      </w:r>
+      <w:proofErr w:type="spellEnd"/>
+      <w:r>
+        <w:rPr>
+          <w:rFonts w:ascii="Courier New" w:hAnsi="Courier New" w:cs="Courier New"/>
+        </w:rPr>
+        <w:t xml:space="preserve"> </w:t>
       </w:r>
       <w:r>
         <w:t>signals inform you about the start and the end of a frame.</w:t>
@@ -3343,12 +3343,14 @@
       <w:r>
         <w:t xml:space="preserve">the </w:t>
       </w:r>
+      <w:proofErr w:type="spellStart"/>
       <w:r>
         <w:rPr>
           <w:rFonts w:ascii="Courier New" w:hAnsi="Courier New" w:cs="Courier New"/>
         </w:rPr>
         <w:t>stat_valid</w:t>
       </w:r>
+      <w:proofErr w:type="spellEnd"/>
       <w:r>
         <w:t xml:space="preserve"> </w:t>
       </w:r>
@@ -3358,30 +3360,36 @@
       <w:r>
         <w:t xml:space="preserve">when you have valid data in the </w:t>
       </w:r>
+      <w:proofErr w:type="spellStart"/>
       <w:r>
         <w:rPr>
           <w:rFonts w:ascii="Courier New" w:hAnsi="Courier New" w:cs="Courier New"/>
         </w:rPr>
         <w:t>stat_min</w:t>
       </w:r>
+      <w:proofErr w:type="spellEnd"/>
       <w:r>
         <w:t xml:space="preserve">, </w:t>
       </w:r>
+      <w:proofErr w:type="spellStart"/>
       <w:r>
         <w:rPr>
           <w:rFonts w:ascii="Courier New" w:hAnsi="Courier New" w:cs="Courier New"/>
         </w:rPr>
         <w:t>stat_max</w:t>
       </w:r>
+      <w:proofErr w:type="spellEnd"/>
       <w:r>
         <w:t xml:space="preserve">, and </w:t>
       </w:r>
+      <w:proofErr w:type="spellStart"/>
       <w:r>
         <w:rPr>
           <w:rFonts w:ascii="Courier New" w:hAnsi="Courier New" w:cs="Courier New"/>
         </w:rPr>
         <w:t>stat_sum</w:t>
       </w:r>
+      <w:proofErr w:type="spellEnd"/>
       <w:r>
         <w:t xml:space="preserve"> </w:t>
       </w:r>
@@ -3449,38 +3457,30 @@
         <w:pStyle w:val="Caption"/>
         <w:jc w:val="center"/>
       </w:pPr>
-      <w:bookmarkStart w:id="7" w:name="_Ref446508821"/>
+      <w:bookmarkStart w:id="6" w:name="_Ref446508821"/>
       <w:r>
         <w:t xml:space="preserve">Figure </w:t>
       </w:r>
-      <w:r>
-        <w:fldChar w:fldCharType="begin"/>
-      </w:r>
-      <w:r>
-        <w:instrText xml:space="preserve"> SEQ Figure \* ARABIC </w:instrText>
-      </w:r>
-      <w:r>
-        <w:fldChar w:fldCharType="separate"/>
-      </w:r>
-      <w:r>
-        <w:rPr>
-          <w:noProof/>
-        </w:rPr>
-        <w:t>3</w:t>
-      </w:r>
-      <w:r>
-        <w:rPr>
-          <w:noProof/>
-        </w:rPr>
-        <w:fldChar w:fldCharType="end"/>
-      </w:r>
-      <w:bookmarkEnd w:id="7"/>
-      <w:r>
-        <w:t>. lepton</w:t>
+      <w:fldSimple w:instr=" SEQ Figure \* ARABIC ">
+        <w:r>
+          <w:rPr>
+            <w:noProof/>
+          </w:rPr>
+          <w:t>3</w:t>
+        </w:r>
+      </w:fldSimple>
+      <w:bookmarkEnd w:id="6"/>
+      <w:r>
+        <w:t xml:space="preserve">. </w:t>
+      </w:r>
+      <w:proofErr w:type="spellStart"/>
+      <w:r>
+        <w:t>lepton</w:t>
       </w:r>
       <w:r>
         <w:t>_stats</w:t>
       </w:r>
+      <w:proofErr w:type="spellEnd"/>
       <w:r>
         <w:t xml:space="preserve"> input port chronogram</w:t>
       </w:r>
@@ -3515,27 +3515,70 @@
       <w:r>
         <w:t xml:space="preserve"> component in </w:t>
       </w:r>
+      <w:proofErr w:type="spellStart"/>
       <w:r>
         <w:rPr>
           <w:rFonts w:ascii="Courier New" w:hAnsi="Courier New" w:cs="Courier New"/>
           <w:sz w:val="18"/>
         </w:rPr>
-        <w:t>hw/hdl/lepton/hdl/</w:t>
-      </w:r>
+        <w:t>hw</w:t>
+      </w:r>
+      <w:proofErr w:type="spellEnd"/>
       <w:r>
         <w:rPr>
           <w:rFonts w:ascii="Courier New" w:hAnsi="Courier New" w:cs="Courier New"/>
           <w:sz w:val="18"/>
         </w:rPr>
-        <w:t>level_adjuster</w:t>
-      </w:r>
+        <w:t>/</w:t>
+      </w:r>
+      <w:proofErr w:type="spellStart"/>
       <w:r>
         <w:rPr>
           <w:rFonts w:ascii="Courier New" w:hAnsi="Courier New" w:cs="Courier New"/>
           <w:sz w:val="18"/>
         </w:rPr>
+        <w:t>hdl</w:t>
+      </w:r>
+      <w:proofErr w:type="spellEnd"/>
+      <w:r>
+        <w:rPr>
+          <w:rFonts w:ascii="Courier New" w:hAnsi="Courier New" w:cs="Courier New"/>
+          <w:sz w:val="18"/>
+        </w:rPr>
+        <w:t>/lepton/</w:t>
+      </w:r>
+      <w:proofErr w:type="spellStart"/>
+      <w:r>
+        <w:rPr>
+          <w:rFonts w:ascii="Courier New" w:hAnsi="Courier New" w:cs="Courier New"/>
+          <w:sz w:val="18"/>
+        </w:rPr>
+        <w:t>hdl</w:t>
+      </w:r>
+      <w:proofErr w:type="spellEnd"/>
+      <w:r>
+        <w:rPr>
+          <w:rFonts w:ascii="Courier New" w:hAnsi="Courier New" w:cs="Courier New"/>
+          <w:sz w:val="18"/>
+        </w:rPr>
+        <w:t>/</w:t>
+      </w:r>
+      <w:proofErr w:type="spellStart"/>
+      <w:r>
+        <w:rPr>
+          <w:rFonts w:ascii="Courier New" w:hAnsi="Courier New" w:cs="Courier New"/>
+          <w:sz w:val="18"/>
+        </w:rPr>
+        <w:t>level_adjuster</w:t>
+      </w:r>
+      <w:r>
+        <w:rPr>
+          <w:rFonts w:ascii="Courier New" w:hAnsi="Courier New" w:cs="Courier New"/>
+          <w:sz w:val="18"/>
+        </w:rPr>
         <w:t>.vhd</w:t>
       </w:r>
+      <w:proofErr w:type="spellEnd"/>
       <w:r>
         <w:t>.</w:t>
       </w:r>
@@ -3600,21 +3643,29 @@
       <w:r>
         <w:t xml:space="preserve"> in </w:t>
       </w:r>
+      <w:proofErr w:type="spellStart"/>
       <w:r>
         <w:rPr>
           <w:rFonts w:ascii="Courier New" w:hAnsi="Courier New" w:cs="Courier New"/>
         </w:rPr>
         <w:t>lepton_stats.vhd</w:t>
       </w:r>
+      <w:proofErr w:type="spellEnd"/>
       <w:r>
         <w:t>.</w:t>
       </w:r>
     </w:p>
     <w:p>
+      <w:r>
+        <w:br w:type="page"/>
+      </w:r>
+    </w:p>
+    <w:p>
       <w:pPr>
         <w:pStyle w:val="Heading3"/>
       </w:pPr>
       <w:r>
+        <w:lastRenderedPageBreak/>
         <w:t>Task 3</w:t>
       </w:r>
       <w:r>
@@ -3634,8 +3685,13 @@
       <w:pPr>
         <w:pStyle w:val="Heading4"/>
       </w:pPr>
-      <w:r>
-        <w:t>Nios II SBT p</w:t>
+      <w:proofErr w:type="spellStart"/>
+      <w:r>
+        <w:t>Nios</w:t>
+      </w:r>
+      <w:proofErr w:type="spellEnd"/>
+      <w:r>
+        <w:t xml:space="preserve"> II SBT p</w:t>
       </w:r>
       <w:r>
         <w:t>roject setup</w:t>
@@ -3649,7 +3705,15 @@
         <w:t xml:space="preserve">e </w:t>
       </w:r>
       <w:r>
-        <w:t xml:space="preserve">want the Nios II processor to be able to </w:t>
+        <w:t xml:space="preserve">want the </w:t>
+      </w:r>
+      <w:proofErr w:type="spellStart"/>
+      <w:r>
+        <w:t>Nios</w:t>
+      </w:r>
+      <w:proofErr w:type="spellEnd"/>
+      <w:r>
+        <w:t xml:space="preserve"> II processor to be able to </w:t>
       </w:r>
       <w:r>
         <w:t xml:space="preserve">write a frame </w:t>
@@ -3685,7 +3749,15 @@
         <w:t>.</w:t>
       </w:r>
       <w:r>
-        <w:t xml:space="preserve"> After creating your Nios II SBT project, follow the steps below:</w:t>
+        <w:t xml:space="preserve"> After creating your </w:t>
+      </w:r>
+      <w:proofErr w:type="spellStart"/>
+      <w:r>
+        <w:t>Nios</w:t>
+      </w:r>
+      <w:proofErr w:type="spellEnd"/>
+      <w:r>
+        <w:t xml:space="preserve"> II SBT project, follow the steps below:</w:t>
       </w:r>
     </w:p>
     <w:p>
@@ -3697,7 +3769,15 @@
         </w:numPr>
       </w:pPr>
       <w:r>
-        <w:t xml:space="preserve">Right-click on the BSP project &gt; Nios II &gt; </w:t>
+        <w:t xml:space="preserve">Right-click on the BSP project &gt; </w:t>
+      </w:r>
+      <w:proofErr w:type="spellStart"/>
+      <w:r>
+        <w:t>Nios</w:t>
+      </w:r>
+      <w:proofErr w:type="spellEnd"/>
+      <w:r>
+        <w:t xml:space="preserve"> II &gt; </w:t>
       </w:r>
       <w:r>
         <w:t>BSP Editor</w:t>
@@ -3726,6 +3806,7 @@
       <w:r>
         <w:t xml:space="preserve"> tab, enable the </w:t>
       </w:r>
+      <w:proofErr w:type="spellStart"/>
       <w:r>
         <w:rPr>
           <w:rStyle w:val="Emphasis"/>
@@ -3744,6 +3825,7 @@
         </w:rPr>
         <w:t>s</w:t>
       </w:r>
+      <w:proofErr w:type="spellEnd"/>
       <w:r>
         <w:t xml:space="preserve"> package.</w:t>
       </w:r>
@@ -3791,8 +3873,26 @@
         </w:numPr>
       </w:pPr>
       <w:r>
-        <w:lastRenderedPageBreak/>
-        <w:t>Cloe the dialog.</w:t>
+        <w:t>Clo</w:t>
+      </w:r>
+      <w:r>
+        <w:t>s</w:t>
+      </w:r>
+      <w:r>
+        <w:t>e</w:t>
+      </w:r>
+      <w:r>
+        <w:t xml:space="preserve"> the dialog.</w:t>
+      </w:r>
+    </w:p>
+    <w:p>
+      <w:pPr>
+        <w:pStyle w:val="ListParagraph"/>
+        <w:keepNext/>
+        <w:jc w:val="center"/>
+      </w:pPr>
+      <w:r>
+        <w:br/>
       </w:r>
       <w:r>
         <w:rPr>
@@ -3849,30 +3949,30 @@
       <w:r>
         <w:t xml:space="preserve">Figure </w:t>
       </w:r>
-      <w:r>
-        <w:fldChar w:fldCharType="begin"/>
-      </w:r>
-      <w:r>
-        <w:instrText xml:space="preserve"> SEQ Figure \* ARABIC </w:instrText>
-      </w:r>
-      <w:r>
-        <w:fldChar w:fldCharType="separate"/>
-      </w:r>
-      <w:r>
-        <w:rPr>
-          <w:noProof/>
-        </w:rPr>
-        <w:t>4</w:t>
-      </w:r>
-      <w:r>
-        <w:rPr>
-          <w:noProof/>
-        </w:rPr>
-        <w:fldChar w:fldCharType="end"/>
-      </w:r>
-      <w:r>
-        <w:t>. hostfs Software Packaage</w:t>
-      </w:r>
+      <w:fldSimple w:instr=" SEQ Figure \* ARABIC ">
+        <w:r>
+          <w:rPr>
+            <w:noProof/>
+          </w:rPr>
+          <w:t>4</w:t>
+        </w:r>
+      </w:fldSimple>
+      <w:r>
+        <w:t xml:space="preserve">. </w:t>
+      </w:r>
+      <w:proofErr w:type="spellStart"/>
+      <w:r>
+        <w:t>hostfs</w:t>
+      </w:r>
+      <w:proofErr w:type="spellEnd"/>
+      <w:r>
+        <w:t xml:space="preserve"> Software </w:t>
+      </w:r>
+      <w:proofErr w:type="spellStart"/>
+      <w:r>
+        <w:t>Packaage</w:t>
+      </w:r>
+      <w:proofErr w:type="spellEnd"/>
     </w:p>
     <w:p>
       <w:r>
@@ -3900,12 +4000,14 @@
       <w:r>
         <w:t xml:space="preserve"> in </w:t>
       </w:r>
+      <w:proofErr w:type="spellStart"/>
       <w:r>
         <w:rPr>
           <w:rFonts w:ascii="Courier New" w:hAnsi="Courier New" w:cs="Courier New"/>
         </w:rPr>
         <w:t>lepton.c</w:t>
       </w:r>
+      <w:proofErr w:type="spellEnd"/>
       <w:r>
         <w:t>:</w:t>
       </w:r>
@@ -3925,7 +4027,35 @@
         <w:rPr>
           <w:rFonts w:ascii="Courier New" w:hAnsi="Courier New" w:cs="Courier New"/>
         </w:rPr>
-        <w:t>void lepton_start_capture(lepton_dev *dev);</w:t>
+        <w:t xml:space="preserve">void </w:t>
+      </w:r>
+      <w:proofErr w:type="spellStart"/>
+      <w:r>
+        <w:rPr>
+          <w:rFonts w:ascii="Courier New" w:hAnsi="Courier New" w:cs="Courier New"/>
+        </w:rPr>
+        <w:t>lepton_start_capture</w:t>
+      </w:r>
+      <w:proofErr w:type="spellEnd"/>
+      <w:r>
+        <w:rPr>
+          <w:rFonts w:ascii="Courier New" w:hAnsi="Courier New" w:cs="Courier New"/>
+        </w:rPr>
+        <w:t>(</w:t>
+      </w:r>
+      <w:proofErr w:type="spellStart"/>
+      <w:r>
+        <w:rPr>
+          <w:rFonts w:ascii="Courier New" w:hAnsi="Courier New" w:cs="Courier New"/>
+        </w:rPr>
+        <w:t>lepton_dev</w:t>
+      </w:r>
+      <w:proofErr w:type="spellEnd"/>
+      <w:r>
+        <w:rPr>
+          <w:rFonts w:ascii="Courier New" w:hAnsi="Courier New" w:cs="Courier New"/>
+        </w:rPr>
+        <w:t xml:space="preserve"> *dev);</w:t>
       </w:r>
     </w:p>
     <w:p>
@@ -3939,11 +4069,47 @@
           <w:rFonts w:ascii="Courier New" w:hAnsi="Courier New" w:cs="Courier New"/>
         </w:rPr>
       </w:pPr>
+      <w:proofErr w:type="spellStart"/>
       <w:r>
         <w:rPr>
           <w:rFonts w:ascii="Courier New" w:hAnsi="Courier New" w:cs="Courier New"/>
         </w:rPr>
-        <w:t>bool lepton_error_check(lepton_dev *dev);</w:t>
+        <w:t>bool</w:t>
+      </w:r>
+      <w:proofErr w:type="spellEnd"/>
+      <w:r>
+        <w:rPr>
+          <w:rFonts w:ascii="Courier New" w:hAnsi="Courier New" w:cs="Courier New"/>
+        </w:rPr>
+        <w:t xml:space="preserve"> </w:t>
+      </w:r>
+      <w:proofErr w:type="spellStart"/>
+      <w:r>
+        <w:rPr>
+          <w:rFonts w:ascii="Courier New" w:hAnsi="Courier New" w:cs="Courier New"/>
+        </w:rPr>
+        <w:t>lepton_error_check</w:t>
+      </w:r>
+      <w:proofErr w:type="spellEnd"/>
+      <w:r>
+        <w:rPr>
+          <w:rFonts w:ascii="Courier New" w:hAnsi="Courier New" w:cs="Courier New"/>
+        </w:rPr>
+        <w:t>(</w:t>
+      </w:r>
+      <w:proofErr w:type="spellStart"/>
+      <w:r>
+        <w:rPr>
+          <w:rFonts w:ascii="Courier New" w:hAnsi="Courier New" w:cs="Courier New"/>
+        </w:rPr>
+        <w:t>lepton_dev</w:t>
+      </w:r>
+      <w:proofErr w:type="spellEnd"/>
+      <w:r>
+        <w:rPr>
+          <w:rFonts w:ascii="Courier New" w:hAnsi="Courier New" w:cs="Courier New"/>
+        </w:rPr>
+        <w:t xml:space="preserve"> *dev);</w:t>
       </w:r>
     </w:p>
     <w:p>
@@ -3961,12 +4127,40 @@
         <w:rPr>
           <w:rFonts w:ascii="Courier New" w:hAnsi="Courier New" w:cs="Courier New"/>
         </w:rPr>
-        <w:t>void lepton_wait_until_eof(lepton_dev *dev)</w:t>
-      </w:r>
+        <w:t xml:space="preserve">void </w:t>
+      </w:r>
+      <w:proofErr w:type="spellStart"/>
       <w:r>
         <w:rPr>
           <w:rFonts w:ascii="Courier New" w:hAnsi="Courier New" w:cs="Courier New"/>
         </w:rPr>
+        <w:t>lepton_wait_until_eof</w:t>
+      </w:r>
+      <w:proofErr w:type="spellEnd"/>
+      <w:r>
+        <w:rPr>
+          <w:rFonts w:ascii="Courier New" w:hAnsi="Courier New" w:cs="Courier New"/>
+        </w:rPr>
+        <w:t>(</w:t>
+      </w:r>
+      <w:proofErr w:type="spellStart"/>
+      <w:r>
+        <w:rPr>
+          <w:rFonts w:ascii="Courier New" w:hAnsi="Courier New" w:cs="Courier New"/>
+        </w:rPr>
+        <w:t>lepton_dev</w:t>
+      </w:r>
+      <w:proofErr w:type="spellEnd"/>
+      <w:r>
+        <w:rPr>
+          <w:rFonts w:ascii="Courier New" w:hAnsi="Courier New" w:cs="Courier New"/>
+        </w:rPr>
+        <w:t xml:space="preserve"> *dev)</w:t>
+      </w:r>
+      <w:r>
+        <w:rPr>
+          <w:rFonts w:ascii="Courier New" w:hAnsi="Courier New" w:cs="Courier New"/>
+        </w:rPr>
         <w:t>;</w:t>
       </w:r>
     </w:p>
@@ -3975,6 +4169,7 @@
         <w:pStyle w:val="Heading4"/>
       </w:pPr>
       <w:r>
+        <w:lastRenderedPageBreak/>
         <w:t>Procedure for capturing a frame</w:t>
       </w:r>
     </w:p>
@@ -3985,11 +4180,19 @@
       <w:r>
         <w:t xml:space="preserve">lete the </w:t>
       </w:r>
+      <w:proofErr w:type="gramStart"/>
       <w:r>
         <w:rPr>
           <w:rFonts w:ascii="Courier New" w:hAnsi="Courier New" w:cs="Courier New"/>
         </w:rPr>
-        <w:t>main(void)</w:t>
+        <w:t>main(</w:t>
+      </w:r>
+      <w:proofErr w:type="gramEnd"/>
+      <w:r>
+        <w:rPr>
+          <w:rFonts w:ascii="Courier New" w:hAnsi="Courier New" w:cs="Courier New"/>
+        </w:rPr>
+        <w:t>void)</w:t>
       </w:r>
       <w:r>
         <w:t xml:space="preserve"> function in</w:t>
@@ -3997,12 +4200,14 @@
       <w:r>
         <w:t xml:space="preserve"> </w:t>
       </w:r>
+      <w:proofErr w:type="spellStart"/>
       <w:r>
         <w:rPr>
           <w:rFonts w:ascii="Courier New" w:hAnsi="Courier New" w:cs="Courier New"/>
         </w:rPr>
         <w:t>app.c</w:t>
       </w:r>
+      <w:proofErr w:type="spellEnd"/>
       <w:r>
         <w:t xml:space="preserve"> to</w:t>
       </w:r>
@@ -4032,12 +4237,14 @@
       <w:r>
         <w:t xml:space="preserve"> in </w:t>
       </w:r>
+      <w:proofErr w:type="spellStart"/>
       <w:r>
         <w:rPr>
           <w:rFonts w:ascii="Courier New" w:hAnsi="Courier New" w:cs="Courier New"/>
         </w:rPr>
         <w:t>lepton.c</w:t>
       </w:r>
+      <w:proofErr w:type="spellEnd"/>
       <w:r>
         <w:t>.</w:t>
       </w:r>
@@ -4103,7 +4310,6 @@
         <w:pStyle w:val="Heading4"/>
       </w:pPr>
       <w:r>
-        <w:lastRenderedPageBreak/>
         <w:t>Wiring the lepton</w:t>
       </w:r>
     </w:p>
@@ -4253,34 +4459,52 @@
         <w:pStyle w:val="Caption"/>
         <w:jc w:val="center"/>
       </w:pPr>
-      <w:bookmarkStart w:id="8" w:name="_Ref446554012"/>
+      <w:bookmarkStart w:id="7" w:name="_Ref446554012"/>
       <w:r>
         <w:t xml:space="preserve">Figure </w:t>
       </w:r>
-      <w:fldSimple w:instr=" SEQ Figure \* ARABIC ">
-        <w:r>
-          <w:rPr>
-            <w:noProof/>
-          </w:rPr>
-          <w:t>5</w:t>
-        </w:r>
-      </w:fldSimple>
+      <w:r>
+        <w:fldChar w:fldCharType="begin"/>
+      </w:r>
+      <w:r>
+        <w:instrText xml:space="preserve"> SEQ Figure \* ARABIC </w:instrText>
+      </w:r>
+      <w:r>
+        <w:fldChar w:fldCharType="separate"/>
+      </w:r>
+      <w:r>
+        <w:rPr>
+          <w:noProof/>
+        </w:rPr>
+        <w:t>5</w:t>
+      </w:r>
+      <w:r>
+        <w:rPr>
+          <w:noProof/>
+        </w:rPr>
+        <w:fldChar w:fldCharType="end"/>
+      </w:r>
+      <w:bookmarkEnd w:id="7"/>
+      <w:r>
+        <w:t>. Lepton Wiring</w:t>
+      </w:r>
+    </w:p>
+    <w:p>
+      <w:pPr>
+        <w:pStyle w:val="Heading4"/>
+      </w:pPr>
+      <w:r>
+        <w:t>Viewing the results</w:t>
+      </w:r>
+    </w:p>
+    <w:p>
+      <w:r>
+        <w:t>Once all code se</w:t>
+      </w:r>
+      <w:bookmarkStart w:id="8" w:name="_GoBack"/>
       <w:bookmarkEnd w:id="8"/>
       <w:r>
-        <w:t>. Lepton Wiring</w:t>
-      </w:r>
-    </w:p>
-    <w:p>
-      <w:pPr>
-        <w:pStyle w:val="Heading4"/>
-      </w:pPr>
-      <w:r>
-        <w:t>Viewing the results</w:t>
-      </w:r>
-    </w:p>
-    <w:p>
-      <w:r>
-        <w:t xml:space="preserve">Once all code segments have been filled, and that you </w:t>
+        <w:t xml:space="preserve">gments have been filled, and that you </w:t>
       </w:r>
       <w:r>
         <w:t>successfully execute the main function</w:t>
@@ -4297,18 +4521,48 @@
       <w:r>
         <w:t xml:space="preserve">at </w:t>
       </w:r>
+      <w:proofErr w:type="spellStart"/>
       <w:r>
         <w:rPr>
           <w:rFonts w:ascii="Courier New" w:hAnsi="Courier New" w:cs="Courier New"/>
         </w:rPr>
-        <w:t>sw/nios/application</w:t>
-      </w:r>
+        <w:t>sw</w:t>
+      </w:r>
+      <w:proofErr w:type="spellEnd"/>
       <w:r>
         <w:rPr>
           <w:rFonts w:ascii="Courier New" w:hAnsi="Courier New" w:cs="Courier New"/>
         </w:rPr>
-        <w:t>/output.pgm</w:t>
-      </w:r>
+        <w:t>/</w:t>
+      </w:r>
+      <w:proofErr w:type="spellStart"/>
+      <w:r>
+        <w:rPr>
+          <w:rFonts w:ascii="Courier New" w:hAnsi="Courier New" w:cs="Courier New"/>
+        </w:rPr>
+        <w:t>nios</w:t>
+      </w:r>
+      <w:proofErr w:type="spellEnd"/>
+      <w:r>
+        <w:rPr>
+          <w:rFonts w:ascii="Courier New" w:hAnsi="Courier New" w:cs="Courier New"/>
+        </w:rPr>
+        <w:t>/application</w:t>
+      </w:r>
+      <w:r>
+        <w:rPr>
+          <w:rFonts w:ascii="Courier New" w:hAnsi="Courier New" w:cs="Courier New"/>
+        </w:rPr>
+        <w:t>/</w:t>
+      </w:r>
+      <w:proofErr w:type="spellStart"/>
+      <w:r>
+        <w:rPr>
+          <w:rFonts w:ascii="Courier New" w:hAnsi="Courier New" w:cs="Courier New"/>
+        </w:rPr>
+        <w:t>output.pgm</w:t>
+      </w:r>
+      <w:proofErr w:type="spellEnd"/>
     </w:p>
     <w:sectPr>
       <w:headerReference w:type="default" r:id="rId16"/>
@@ -4398,8 +4652,45 @@
       <w:jc w:val="center"/>
     </w:pPr>
     <w:r>
-      <w:t>René Beuchat, Philémon Favrod, Sahand Kashani</w:t>
+      <w:t xml:space="preserve">René </w:t>
     </w:r>
+    <w:proofErr w:type="spellStart"/>
+    <w:r>
+      <w:t>Beuchat</w:t>
+    </w:r>
+    <w:proofErr w:type="spellEnd"/>
+    <w:r>
+      <w:t xml:space="preserve">, </w:t>
+    </w:r>
+    <w:proofErr w:type="spellStart"/>
+    <w:r>
+      <w:t>Philémon</w:t>
+    </w:r>
+    <w:proofErr w:type="spellEnd"/>
+    <w:r>
+      <w:t xml:space="preserve"> </w:t>
+    </w:r>
+    <w:proofErr w:type="spellStart"/>
+    <w:r>
+      <w:t>Favrod</w:t>
+    </w:r>
+    <w:proofErr w:type="spellEnd"/>
+    <w:r>
+      <w:t xml:space="preserve">, </w:t>
+    </w:r>
+    <w:proofErr w:type="spellStart"/>
+    <w:r>
+      <w:t>Sahand</w:t>
+    </w:r>
+    <w:proofErr w:type="spellEnd"/>
+    <w:r>
+      <w:t xml:space="preserve"> </w:t>
+    </w:r>
+    <w:proofErr w:type="spellStart"/>
+    <w:r>
+      <w:t>Kashani</w:t>
+    </w:r>
+    <w:proofErr w:type="spellEnd"/>
   </w:p>
 </w:ftr>
 </file>
@@ -4443,8 +4734,13 @@
     </w:r>
     <w:r>
       <w:tab/>
-      <w:t>CS-309, PrSoC</w:t>
+      <w:t xml:space="preserve">CS-309, </w:t>
     </w:r>
+    <w:proofErr w:type="spellStart"/>
+    <w:r>
+      <w:t>PrSoC</w:t>
+    </w:r>
+    <w:proofErr w:type="spellEnd"/>
   </w:p>
 </w:hdr>
 </file>
@@ -6282,7 +6578,6 @@
   <w:style w:type="character" w:default="1" w:styleId="DefaultParagraphFont">
     <w:name w:val="Default Paragraph Font"/>
     <w:uiPriority w:val="1"/>
-    <w:semiHidden/>
     <w:unhideWhenUsed/>
   </w:style>
   <w:style w:type="table" w:default="1" w:styleId="TableNormal">
@@ -7245,7 +7540,7 @@
 </file>
 
 <file path=customXml/itemProps1.xml><?xml version="1.0" encoding="utf-8"?>
-<ds:datastoreItem xmlns:ds="http://schemas.openxmlformats.org/officeDocument/2006/customXml" ds:itemID="{5FCA6613-3962-4561-A6E7-93D72E554D9B}">
+<ds:datastoreItem xmlns:ds="http://schemas.openxmlformats.org/officeDocument/2006/customXml" ds:itemID="{D9A72C4C-47E1-471C-9E6B-244943BD6224}">
   <ds:schemaRefs>
     <ds:schemaRef ds:uri="http://schemas.openxmlformats.org/officeDocument/2006/bibliography"/>
   </ds:schemaRefs>

</xml_diff>